<commit_message>
Creazione RAD + alcuni casi d'uso
</commit_message>
<xml_diff>
--- a/Semilavorati/Casi d'uso.docx
+++ b/Semilavorati/Casi d'uso.docx
@@ -181,71 +181,7 @@
           <w:rFonts w:ascii="Helvetica" w:hAnsi="Helvetica"/>
           <w:color w:val="2E3338"/>
         </w:rPr>
-        <w:t xml:space="preserve"> e inizia a compilare il </w:t>
-      </w:r>
-      <w:proofErr w:type="spellStart"/>
-      <w:r>
-        <w:rPr>
-          <w:rFonts w:ascii="Helvetica" w:hAnsi="Helvetica"/>
-          <w:color w:val="2E3338"/>
-        </w:rPr>
-        <w:t>form</w:t>
-      </w:r>
-      <w:proofErr w:type="spellEnd"/>
-      <w:r>
-        <w:rPr>
-          <w:rFonts w:ascii="Helvetica" w:hAnsi="Helvetica"/>
-          <w:color w:val="2E3338"/>
-        </w:rPr>
-        <w:t xml:space="preserve">. Gli vengono richiesti: e-mail, password, nome, cognome, data di nascita, nome </w:t>
-      </w:r>
-      <w:proofErr w:type="spellStart"/>
-      <w:r>
-        <w:rPr>
-          <w:rFonts w:ascii="Helvetica" w:hAnsi="Helvetica"/>
-          <w:color w:val="2E3338"/>
-        </w:rPr>
-        <w:t>instagram</w:t>
-      </w:r>
-      <w:proofErr w:type="spellEnd"/>
-      <w:r>
-        <w:rPr>
-          <w:rFonts w:ascii="Helvetica" w:hAnsi="Helvetica"/>
-          <w:color w:val="2E3338"/>
-        </w:rPr>
-        <w:t xml:space="preserve">, un indirizzo (formato da Via, Civico, CAP, Comune e Provincia), numero di telefono. Il </w:t>
-      </w:r>
-      <w:proofErr w:type="spellStart"/>
-      <w:r>
-        <w:rPr>
-          <w:rFonts w:ascii="Helvetica" w:hAnsi="Helvetica"/>
-          <w:color w:val="2E3338"/>
-        </w:rPr>
-        <w:t>form</w:t>
-      </w:r>
-      <w:proofErr w:type="spellEnd"/>
-      <w:r>
-        <w:rPr>
-          <w:rFonts w:ascii="Helvetica" w:hAnsi="Helvetica"/>
-          <w:color w:val="2E3338"/>
-        </w:rPr>
-        <w:t xml:space="preserve"> viene compilato come segue: ‘mariobianchi@gmail.com’, ‘Mb1234’, ‘Mario’, ‘Bianchi’, ‘12/08/1996’, ‘</w:t>
-      </w:r>
-      <w:proofErr w:type="spellStart"/>
-      <w:r>
-        <w:rPr>
-          <w:rFonts w:ascii="Helvetica" w:hAnsi="Helvetica"/>
-          <w:color w:val="2E3338"/>
-        </w:rPr>
-        <w:t>itsmbianchi</w:t>
-      </w:r>
-      <w:proofErr w:type="spellEnd"/>
-      <w:r>
-        <w:rPr>
-          <w:rFonts w:ascii="Helvetica" w:hAnsi="Helvetica"/>
-          <w:color w:val="2E3338"/>
-        </w:rPr>
-        <w:t xml:space="preserve">’, ‘Via della Resistenza, 14, 00151, Monterotondo, Roma’, ‘+393345866915’. Ora che la registrazione è completata non gli resta che </w:t>
+        <w:t xml:space="preserve"> e inizia a compilare il form. Gli vengono richiesti: e-mail, password, nome, cognome, data di nascita, nome instagram, un indirizzo (formato da Via, Civico, CAP, Comune e Provincia), numero di telefono. Il form viene compilato come segue: ‘mariobianchi@gmail.com’, ‘Mb1234’, ‘Mario’, ‘Bianchi’, ‘12/08/1996’, ‘itsmbianchi’, ‘Via della Resistenza, 14, 00151, Monterotondo, Roma’, ‘+393345866915’. Ora che la registrazione è completata non gli resta che </w:t>
       </w:r>
       <w:r>
         <w:rPr>
@@ -354,7 +290,7 @@
           </w:tcPr>
           <w:p>
             <w:r>
-              <w:t>Attori - Partecipanti</w:t>
+              <w:t xml:space="preserve">Attori </w:t>
             </w:r>
           </w:p>
         </w:tc>
@@ -391,13 +327,8 @@
           </w:tcPr>
           <w:p>
             <w:r>
-              <w:t xml:space="preserve">Entry </w:t>
-            </w:r>
-            <w:proofErr w:type="spellStart"/>
-            <w:r>
-              <w:t>Condition</w:t>
-            </w:r>
-            <w:proofErr w:type="spellEnd"/>
+              <w:t>Entry Condition</w:t>
+            </w:r>
           </w:p>
         </w:tc>
         <w:tc>
@@ -417,9 +348,36 @@
               <w:t xml:space="preserve">L’utente si trova </w:t>
             </w:r>
             <w:r>
-              <w:t>sulla home del sito</w:t>
-            </w:r>
-          </w:p>
+              <w:t>in qualsiasi pagina del sito</w:t>
+            </w:r>
+          </w:p>
+        </w:tc>
+      </w:tr>
+      <w:tr>
+        <w:tc>
+          <w:tcPr>
+            <w:tcW w:w="2972" w:type="dxa"/>
+            <w:tcBorders>
+              <w:top w:val="single" w:sz="4" w:space="0" w:color="auto"/>
+              <w:left w:val="single" w:sz="4" w:space="0" w:color="auto"/>
+              <w:bottom w:val="single" w:sz="4" w:space="0" w:color="auto"/>
+              <w:right w:val="single" w:sz="4" w:space="0" w:color="auto"/>
+            </w:tcBorders>
+          </w:tcPr>
+          <w:p/>
+        </w:tc>
+        <w:tc>
+          <w:tcPr>
+            <w:tcW w:w="6656" w:type="dxa"/>
+            <w:gridSpan w:val="2"/>
+            <w:tcBorders>
+              <w:top w:val="single" w:sz="4" w:space="0" w:color="auto"/>
+              <w:left w:val="single" w:sz="4" w:space="0" w:color="auto"/>
+              <w:bottom w:val="single" w:sz="4" w:space="0" w:color="auto"/>
+              <w:right w:val="single" w:sz="4" w:space="0" w:color="auto"/>
+            </w:tcBorders>
+          </w:tcPr>
+          <w:p/>
         </w:tc>
       </w:tr>
       <w:tr>
@@ -666,13 +624,8 @@
           </w:tcPr>
           <w:p>
             <w:r>
-              <w:t xml:space="preserve">Exit </w:t>
-            </w:r>
-            <w:proofErr w:type="spellStart"/>
-            <w:r>
-              <w:t>Condition</w:t>
-            </w:r>
-            <w:proofErr w:type="spellEnd"/>
+              <w:t>Exit Condition</w:t>
+            </w:r>
           </w:p>
         </w:tc>
         <w:tc>
@@ -706,7 +659,6 @@
     <w:p/>
     <w:p>
       <w:r>
-        <w:lastRenderedPageBreak/>
         <w:t xml:space="preserve">Caso d’Uso </w:t>
       </w:r>
       <w:r>
@@ -801,13 +753,8 @@
           </w:tcPr>
           <w:p>
             <w:r>
-              <w:t xml:space="preserve">Entry </w:t>
-            </w:r>
-            <w:proofErr w:type="spellStart"/>
-            <w:r>
-              <w:t>Condition</w:t>
-            </w:r>
-            <w:proofErr w:type="spellEnd"/>
+              <w:t>Entry Condition</w:t>
+            </w:r>
           </w:p>
         </w:tc>
         <w:tc>
@@ -980,13 +927,8 @@
           </w:tcPr>
           <w:p>
             <w:r>
-              <w:t xml:space="preserve">Exit </w:t>
-            </w:r>
-            <w:proofErr w:type="spellStart"/>
-            <w:r>
-              <w:t>Condition</w:t>
-            </w:r>
-            <w:proofErr w:type="spellEnd"/>
+              <w:t>Exit Condition</w:t>
+            </w:r>
           </w:p>
         </w:tc>
         <w:tc>
@@ -1057,7 +999,13 @@
           </w:tcPr>
           <w:p>
             <w:r>
-              <w:t>UC 1 – Filtra Prodotti</w:t>
+              <w:t xml:space="preserve">UC </w:t>
+            </w:r>
+            <w:r>
+              <w:t>3</w:t>
+            </w:r>
+            <w:r>
+              <w:t xml:space="preserve"> – Filtra Prodotti</w:t>
             </w:r>
           </w:p>
         </w:tc>
@@ -1076,7 +1024,7 @@
           </w:tcPr>
           <w:p>
             <w:r>
-              <w:t>Attori - Partecipanti</w:t>
+              <w:t xml:space="preserve">Attori </w:t>
             </w:r>
           </w:p>
         </w:tc>
@@ -1113,13 +1061,8 @@
           </w:tcPr>
           <w:p>
             <w:r>
-              <w:t xml:space="preserve">Entry </w:t>
-            </w:r>
-            <w:proofErr w:type="spellStart"/>
-            <w:r>
-              <w:t>Condition</w:t>
-            </w:r>
-            <w:proofErr w:type="spellEnd"/>
+              <w:t>Entry Condition</w:t>
+            </w:r>
           </w:p>
         </w:tc>
         <w:tc>
@@ -1243,7 +1186,16 @@
               </w:numPr>
             </w:pPr>
             <w:r>
-              <w:t>L’utente seleziona un determinato filtro</w:t>
+              <w:t>L’utente seleziona un</w:t>
+            </w:r>
+            <w:r>
+              <w:t>o o più</w:t>
+            </w:r>
+            <w:r>
+              <w:t xml:space="preserve"> </w:t>
+            </w:r>
+            <w:r>
+              <w:t>filtri</w:t>
             </w:r>
           </w:p>
         </w:tc>
@@ -1319,7 +1271,19 @@
               </w:numPr>
             </w:pPr>
             <w:r>
-              <w:t>Il sistema riceve il filtro selezionato ed elabora una lista di prodotti</w:t>
+              <w:t xml:space="preserve">Il sistema riceve </w:t>
+            </w:r>
+            <w:r>
+              <w:t xml:space="preserve">i filtri </w:t>
+            </w:r>
+            <w:r>
+              <w:t>selezionat</w:t>
+            </w:r>
+            <w:r>
+              <w:t>i</w:t>
+            </w:r>
+            <w:r>
+              <w:t xml:space="preserve"> ed elabora una lista di prodotti</w:t>
             </w:r>
           </w:p>
           <w:p>
@@ -1382,13 +1346,8 @@
           </w:tcPr>
           <w:p>
             <w:r>
-              <w:t xml:space="preserve">Exit </w:t>
-            </w:r>
-            <w:proofErr w:type="spellStart"/>
-            <w:r>
-              <w:t>Condition</w:t>
-            </w:r>
-            <w:proofErr w:type="spellEnd"/>
+              <w:t>Exit Condition</w:t>
+            </w:r>
           </w:p>
         </w:tc>
         <w:tc>
@@ -1499,13 +1458,8 @@
           </w:tcPr>
           <w:p>
             <w:r>
-              <w:t xml:space="preserve">Entry </w:t>
-            </w:r>
-            <w:proofErr w:type="spellStart"/>
-            <w:r>
-              <w:t>Condition</w:t>
-            </w:r>
-            <w:proofErr w:type="spellEnd"/>
+              <w:t>Entry Condition</w:t>
+            </w:r>
           </w:p>
         </w:tc>
         <w:tc>
@@ -1666,13 +1620,8 @@
           </w:tcPr>
           <w:p>
             <w:r>
-              <w:t xml:space="preserve">Exit </w:t>
-            </w:r>
-            <w:proofErr w:type="spellStart"/>
-            <w:r>
-              <w:t>Condition</w:t>
-            </w:r>
-            <w:proofErr w:type="spellEnd"/>
+              <w:t>Exit Condition</w:t>
+            </w:r>
           </w:p>
         </w:tc>
         <w:tc>
@@ -1692,7 +1641,6 @@
     <w:p/>
     <w:p>
       <w:r>
-        <w:lastRenderedPageBreak/>
         <w:t xml:space="preserve">Caso d’Uso </w:t>
       </w:r>
       <w:r>
@@ -1776,7 +1724,7 @@
           </w:tcPr>
           <w:p>
             <w:r>
-              <w:t>Attori - Partecipanti</w:t>
+              <w:t xml:space="preserve">Attori </w:t>
             </w:r>
           </w:p>
         </w:tc>
@@ -1813,13 +1761,8 @@
           </w:tcPr>
           <w:p>
             <w:r>
-              <w:t xml:space="preserve">Entry </w:t>
-            </w:r>
-            <w:proofErr w:type="spellStart"/>
-            <w:r>
-              <w:t>Condition</w:t>
-            </w:r>
-            <w:proofErr w:type="spellEnd"/>
+              <w:t>Entry Condition</w:t>
+            </w:r>
           </w:p>
         </w:tc>
         <w:tc>
@@ -2104,13 +2047,8 @@
           </w:tcPr>
           <w:p>
             <w:r>
-              <w:t xml:space="preserve">Exit </w:t>
-            </w:r>
-            <w:proofErr w:type="spellStart"/>
-            <w:r>
-              <w:t>Condition</w:t>
-            </w:r>
-            <w:proofErr w:type="spellEnd"/>
+              <w:t>Exit Condition</w:t>
+            </w:r>
           </w:p>
         </w:tc>
         <w:tc>
@@ -2201,7 +2139,7 @@
           </w:tcPr>
           <w:p>
             <w:r>
-              <w:t>Attori - Partecipanti</w:t>
+              <w:t xml:space="preserve">Attori </w:t>
             </w:r>
           </w:p>
         </w:tc>
@@ -2238,13 +2176,8 @@
           </w:tcPr>
           <w:p>
             <w:r>
-              <w:t xml:space="preserve">Entry </w:t>
-            </w:r>
-            <w:proofErr w:type="spellStart"/>
-            <w:r>
-              <w:t>Condition</w:t>
-            </w:r>
-            <w:proofErr w:type="spellEnd"/>
+              <w:t>Entry Condition</w:t>
+            </w:r>
           </w:p>
         </w:tc>
         <w:tc>
@@ -2447,13 +2380,8 @@
           </w:tcPr>
           <w:p>
             <w:r>
-              <w:t xml:space="preserve">Exit </w:t>
-            </w:r>
-            <w:proofErr w:type="spellStart"/>
-            <w:r>
-              <w:t>Condition</w:t>
-            </w:r>
-            <w:proofErr w:type="spellEnd"/>
+              <w:t>Exit Condition</w:t>
+            </w:r>
           </w:p>
         </w:tc>
         <w:tc>
@@ -2476,7 +2404,6 @@
         </w:tc>
       </w:tr>
     </w:tbl>
-    <w:p/>
     <w:p/>
     <w:p/>
     <w:p/>
@@ -2565,7 +2492,7 @@
           </w:tcPr>
           <w:p>
             <w:r>
-              <w:t>Attori - Partecipanti</w:t>
+              <w:t xml:space="preserve">Attori </w:t>
             </w:r>
           </w:p>
         </w:tc>
@@ -2602,13 +2529,8 @@
           </w:tcPr>
           <w:p>
             <w:r>
-              <w:t xml:space="preserve">Entry </w:t>
-            </w:r>
-            <w:proofErr w:type="spellStart"/>
-            <w:r>
-              <w:t>Condition</w:t>
-            </w:r>
-            <w:proofErr w:type="spellEnd"/>
+              <w:t>Entry Condition</w:t>
+            </w:r>
           </w:p>
         </w:tc>
         <w:tc>
@@ -2880,13 +2802,8 @@
           </w:tcPr>
           <w:p>
             <w:r>
-              <w:t xml:space="preserve">Exit </w:t>
-            </w:r>
-            <w:proofErr w:type="spellStart"/>
-            <w:r>
-              <w:t>Condition</w:t>
-            </w:r>
-            <w:proofErr w:type="spellEnd"/>
+              <w:t>Exit Condition</w:t>
+            </w:r>
           </w:p>
         </w:tc>
         <w:tc>
@@ -2983,7 +2900,7 @@
           </w:tcPr>
           <w:p>
             <w:r>
-              <w:t>Attori - Partecipanti</w:t>
+              <w:t xml:space="preserve">Attori </w:t>
             </w:r>
           </w:p>
         </w:tc>
@@ -3020,13 +2937,8 @@
           </w:tcPr>
           <w:p>
             <w:r>
-              <w:t xml:space="preserve">Entry </w:t>
-            </w:r>
-            <w:proofErr w:type="spellStart"/>
-            <w:r>
-              <w:t>Condition</w:t>
-            </w:r>
-            <w:proofErr w:type="spellEnd"/>
+              <w:t>Entry Condition</w:t>
+            </w:r>
           </w:p>
         </w:tc>
         <w:tc>
@@ -3388,33 +3300,110 @@
               <w:t>L’utente seleziona un corriere</w:t>
             </w:r>
           </w:p>
+          <w:p/>
+        </w:tc>
+        <w:tc>
+          <w:tcPr>
+            <w:tcW w:w="3328" w:type="dxa"/>
+            <w:tcBorders>
+              <w:top w:val="single" w:sz="4" w:space="0" w:color="auto"/>
+              <w:left w:val="single" w:sz="4" w:space="0" w:color="auto"/>
+              <w:bottom w:val="single" w:sz="4" w:space="0" w:color="auto"/>
+              <w:right w:val="single" w:sz="4" w:space="0" w:color="auto"/>
+            </w:tcBorders>
+          </w:tcPr>
+          <w:p>
+            <w:pPr>
+              <w:pStyle w:val="Paragrafoelenco"/>
+            </w:pPr>
+          </w:p>
+        </w:tc>
+      </w:tr>
+      <w:tr>
+        <w:trPr>
+          <w:trHeight w:val="135"/>
+        </w:trPr>
+        <w:tc>
+          <w:tcPr>
+            <w:tcW w:w="0" w:type="auto"/>
+            <w:vMerge/>
+            <w:tcBorders>
+              <w:left w:val="single" w:sz="4" w:space="0" w:color="auto"/>
+              <w:right w:val="single" w:sz="4" w:space="0" w:color="auto"/>
+            </w:tcBorders>
+            <w:vAlign w:val="center"/>
+          </w:tcPr>
+          <w:p/>
+        </w:tc>
+        <w:tc>
+          <w:tcPr>
+            <w:tcW w:w="3328" w:type="dxa"/>
+            <w:tcBorders>
+              <w:top w:val="single" w:sz="4" w:space="0" w:color="auto"/>
+              <w:left w:val="single" w:sz="4" w:space="0" w:color="auto"/>
+              <w:bottom w:val="single" w:sz="4" w:space="0" w:color="auto"/>
+              <w:right w:val="single" w:sz="4" w:space="0" w:color="auto"/>
+            </w:tcBorders>
+          </w:tcPr>
+          <w:p/>
+        </w:tc>
+        <w:tc>
+          <w:tcPr>
+            <w:tcW w:w="3328" w:type="dxa"/>
+            <w:tcBorders>
+              <w:top w:val="single" w:sz="4" w:space="0" w:color="auto"/>
+              <w:left w:val="single" w:sz="4" w:space="0" w:color="auto"/>
+              <w:bottom w:val="single" w:sz="4" w:space="0" w:color="auto"/>
+              <w:right w:val="single" w:sz="4" w:space="0" w:color="auto"/>
+            </w:tcBorders>
+          </w:tcPr>
           <w:p>
             <w:pPr>
               <w:pStyle w:val="Paragrafoelenco"/>
               <w:numPr>
                 <w:ilvl w:val="0"/>
-                <w:numId w:val="13"/>
+                <w:numId w:val="6"/>
               </w:numPr>
-            </w:pPr>
-            <w:r>
-              <w:t>L’utente inserisce i dati della propria carta ed effettua il pagamento</w:t>
-            </w:r>
-          </w:p>
-        </w:tc>
-        <w:tc>
-          <w:tcPr>
-            <w:tcW w:w="3328" w:type="dxa"/>
-            <w:tcBorders>
-              <w:top w:val="single" w:sz="4" w:space="0" w:color="auto"/>
-              <w:left w:val="single" w:sz="4" w:space="0" w:color="auto"/>
-              <w:bottom w:val="single" w:sz="4" w:space="0" w:color="auto"/>
-              <w:right w:val="single" w:sz="4" w:space="0" w:color="auto"/>
-            </w:tcBorders>
-          </w:tcPr>
+              <w:rPr>
+                <w:vanish/>
+              </w:rPr>
+            </w:pPr>
+          </w:p>
           <w:p>
             <w:pPr>
               <w:pStyle w:val="Paragrafoelenco"/>
-            </w:pPr>
+              <w:numPr>
+                <w:ilvl w:val="0"/>
+                <w:numId w:val="6"/>
+              </w:numPr>
+              <w:rPr>
+                <w:vanish/>
+              </w:rPr>
+            </w:pPr>
+          </w:p>
+          <w:p>
+            <w:pPr>
+              <w:pStyle w:val="Paragrafoelenco"/>
+              <w:numPr>
+                <w:ilvl w:val="0"/>
+                <w:numId w:val="6"/>
+              </w:numPr>
+              <w:rPr>
+                <w:vanish/>
+              </w:rPr>
+            </w:pPr>
+          </w:p>
+          <w:p>
+            <w:pPr>
+              <w:pStyle w:val="Paragrafoelenco"/>
+              <w:numPr>
+                <w:ilvl w:val="0"/>
+                <w:numId w:val="6"/>
+              </w:numPr>
+            </w:pPr>
+            <w:r>
+              <w:t>Il sistema mostra il form per l’inserimento della carta</w:t>
+            </w:r>
           </w:p>
         </w:tc>
       </w:tr>
@@ -3447,6 +3436,62 @@
           <w:p>
             <w:pPr>
               <w:pStyle w:val="Paragrafoelenco"/>
+              <w:numPr>
+                <w:ilvl w:val="0"/>
+                <w:numId w:val="6"/>
+              </w:numPr>
+            </w:pPr>
+            <w:r>
+              <w:t>L’utente inserisce i dati della propria carta ed effettua il pagamento</w:t>
+            </w:r>
+          </w:p>
+        </w:tc>
+        <w:tc>
+          <w:tcPr>
+            <w:tcW w:w="3328" w:type="dxa"/>
+            <w:tcBorders>
+              <w:top w:val="single" w:sz="4" w:space="0" w:color="auto"/>
+              <w:left w:val="single" w:sz="4" w:space="0" w:color="auto"/>
+              <w:bottom w:val="single" w:sz="4" w:space="0" w:color="auto"/>
+              <w:right w:val="single" w:sz="4" w:space="0" w:color="auto"/>
+            </w:tcBorders>
+          </w:tcPr>
+          <w:p>
+            <w:pPr>
+              <w:pStyle w:val="Paragrafoelenco"/>
+            </w:pPr>
+          </w:p>
+        </w:tc>
+      </w:tr>
+      <w:tr>
+        <w:trPr>
+          <w:trHeight w:val="135"/>
+        </w:trPr>
+        <w:tc>
+          <w:tcPr>
+            <w:tcW w:w="0" w:type="auto"/>
+            <w:vMerge/>
+            <w:tcBorders>
+              <w:left w:val="single" w:sz="4" w:space="0" w:color="auto"/>
+              <w:right w:val="single" w:sz="4" w:space="0" w:color="auto"/>
+            </w:tcBorders>
+            <w:vAlign w:val="center"/>
+          </w:tcPr>
+          <w:p/>
+        </w:tc>
+        <w:tc>
+          <w:tcPr>
+            <w:tcW w:w="3328" w:type="dxa"/>
+            <w:tcBorders>
+              <w:top w:val="single" w:sz="4" w:space="0" w:color="auto"/>
+              <w:left w:val="single" w:sz="4" w:space="0" w:color="auto"/>
+              <w:bottom w:val="single" w:sz="4" w:space="0" w:color="auto"/>
+              <w:right w:val="single" w:sz="4" w:space="0" w:color="auto"/>
+            </w:tcBorders>
+          </w:tcPr>
+          <w:p>
+            <w:pPr>
+              <w:pStyle w:val="Paragrafoelenco"/>
             </w:pPr>
           </w:p>
         </w:tc>
@@ -3465,11 +3510,14 @@
               <w:pStyle w:val="Paragrafoelenco"/>
               <w:numPr>
                 <w:ilvl w:val="0"/>
-                <w:numId w:val="13"/>
+                <w:numId w:val="6"/>
               </w:numPr>
             </w:pPr>
             <w:r>
               <w:t>Il sistema riceve i dati e crea un nuovo ordine</w:t>
+            </w:r>
+            <w:r>
+              <w:t xml:space="preserve"> con stato ‘confermato’</w:t>
             </w:r>
           </w:p>
           <w:p>
@@ -3477,7 +3525,7 @@
               <w:pStyle w:val="Paragrafoelenco"/>
               <w:numPr>
                 <w:ilvl w:val="0"/>
-                <w:numId w:val="13"/>
+                <w:numId w:val="6"/>
               </w:numPr>
             </w:pPr>
             <w:r>
@@ -3517,15 +3565,7 @@
           </w:tcPr>
           <w:p>
             <w:r>
-              <w:t xml:space="preserve">Se al passo </w:t>
-            </w:r>
-            <w:proofErr w:type="gramStart"/>
-            <w:r>
-              <w:t>2</w:t>
-            </w:r>
-            <w:proofErr w:type="gramEnd"/>
-            <w:r>
-              <w:t xml:space="preserve"> il sistema rileva che l’utente non è autenticato</w:t>
+              <w:t>Se al passo 2 il sistema rileva che l’utente non è autenticato</w:t>
             </w:r>
             <w:r>
               <w:t>, il sistema reindirizzerà l’utente verso una pagina d’errore</w:t>
@@ -3547,13 +3587,8 @@
           </w:tcPr>
           <w:p>
             <w:r>
-              <w:t xml:space="preserve">Exit </w:t>
-            </w:r>
-            <w:proofErr w:type="spellStart"/>
-            <w:r>
-              <w:t>Condition</w:t>
-            </w:r>
-            <w:proofErr w:type="spellEnd"/>
+              <w:t>Exit Condition</w:t>
+            </w:r>
           </w:p>
         </w:tc>
         <w:tc>
@@ -3584,7 +3619,6 @@
         <w:rPr>
           <w:noProof/>
         </w:rPr>
-        <w:lastRenderedPageBreak/>
         <w:drawing>
           <wp:inline distT="0" distB="0" distL="0" distR="0" wp14:anchorId="2A0F6A2C" wp14:editId="08A0398A">
             <wp:extent cx="3495675" cy="1534208"/>
@@ -3701,7 +3735,7 @@
           </w:tcPr>
           <w:p>
             <w:r>
-              <w:t>Attori - Partecipanti</w:t>
+              <w:t xml:space="preserve">Attori </w:t>
             </w:r>
           </w:p>
         </w:tc>
@@ -3738,13 +3772,8 @@
           </w:tcPr>
           <w:p>
             <w:r>
-              <w:t xml:space="preserve">Entry </w:t>
-            </w:r>
-            <w:proofErr w:type="spellStart"/>
-            <w:r>
-              <w:t>Condition</w:t>
-            </w:r>
-            <w:proofErr w:type="spellEnd"/>
+              <w:t>Entry Condition</w:t>
+            </w:r>
           </w:p>
         </w:tc>
         <w:tc>
@@ -4244,15 +4273,7 @@
               <w:t xml:space="preserve">con un formato non valido </w:t>
             </w:r>
             <w:r>
-              <w:t xml:space="preserve">allora il sistema mostra di nuovo il </w:t>
-            </w:r>
-            <w:proofErr w:type="spellStart"/>
-            <w:r>
-              <w:t>form</w:t>
-            </w:r>
-            <w:proofErr w:type="spellEnd"/>
-            <w:r>
-              <w:t xml:space="preserve"> di registrazione e mostra dei messaggi d’errore sui campi che contengono dati </w:t>
+              <w:t xml:space="preserve">allora il sistema mostra di nuovo il form di registrazione e mostra dei messaggi d’errore sui campi che contengono dati </w:t>
             </w:r>
             <w:r>
               <w:t xml:space="preserve">non formattati correttamente </w:t>
@@ -4270,6 +4291,7 @@
           <w:p/>
           <w:p>
             <w:r>
+              <w:lastRenderedPageBreak/>
               <w:t xml:space="preserve">Se al punto </w:t>
             </w:r>
             <w:r>
@@ -4279,23 +4301,7 @@
               <w:t xml:space="preserve"> il sistema rileva una e-mail </w:t>
             </w:r>
             <w:r>
-              <w:t xml:space="preserve">già utilizzata da un altro utente allora il sistema mostra di nuovo il </w:t>
-            </w:r>
-            <w:proofErr w:type="spellStart"/>
-            <w:r>
-              <w:t>form</w:t>
-            </w:r>
-            <w:proofErr w:type="spellEnd"/>
-            <w:r>
-              <w:t xml:space="preserve"> di registrazione e mostra un messaggio </w:t>
-            </w:r>
-            <w:proofErr w:type="gramStart"/>
-            <w:r>
-              <w:t>d’errore(</w:t>
-            </w:r>
-            <w:proofErr w:type="gramEnd"/>
-            <w:r>
-              <w:t>“e-mail esistente”)(UC 8.2 E-mail esistente)</w:t>
+              <w:t>già utilizzata da un altro utente allora il sistema mostra di nuovo il form di registrazione e mostra un messaggio d’errore(“e-mail esistente”)(UC 8.2 E-mail esistente)</w:t>
             </w:r>
           </w:p>
         </w:tc>
@@ -4314,13 +4320,9 @@
           </w:tcPr>
           <w:p>
             <w:r>
-              <w:t xml:space="preserve">Exit </w:t>
-            </w:r>
-            <w:proofErr w:type="spellStart"/>
-            <w:r>
-              <w:t>Condition</w:t>
-            </w:r>
-            <w:proofErr w:type="spellEnd"/>
+              <w:lastRenderedPageBreak/>
+              <w:t>Exit Condition</w:t>
+            </w:r>
           </w:p>
         </w:tc>
         <w:tc>
@@ -4346,7 +4348,6 @@
     <w:p/>
     <w:p>
       <w:r>
-        <w:lastRenderedPageBreak/>
         <w:t xml:space="preserve">Caso d’Uso 8.1: </w:t>
       </w:r>
       <w:r>
@@ -4418,7 +4419,7 @@
           </w:tcPr>
           <w:p>
             <w:r>
-              <w:t>Attori - Partecipanti</w:t>
+              <w:t xml:space="preserve">Attori </w:t>
             </w:r>
           </w:p>
         </w:tc>
@@ -4455,13 +4456,8 @@
           </w:tcPr>
           <w:p>
             <w:r>
-              <w:t xml:space="preserve">Entry </w:t>
-            </w:r>
-            <w:proofErr w:type="spellStart"/>
-            <w:r>
-              <w:t>Condition</w:t>
-            </w:r>
-            <w:proofErr w:type="spellEnd"/>
+              <w:t>Entry Condition</w:t>
+            </w:r>
           </w:p>
         </w:tc>
         <w:tc>
@@ -4604,15 +4600,7 @@
               </w:numPr>
             </w:pPr>
             <w:r>
-              <w:t xml:space="preserve">Il sistema mostra il </w:t>
-            </w:r>
-            <w:proofErr w:type="spellStart"/>
-            <w:r>
-              <w:t>form</w:t>
-            </w:r>
-            <w:proofErr w:type="spellEnd"/>
-            <w:r>
-              <w:t xml:space="preserve"> di registrazione</w:t>
+              <w:t>Il sistema mostra il form di registrazione</w:t>
             </w:r>
           </w:p>
           <w:p>
@@ -4678,13 +4666,8 @@
           </w:tcPr>
           <w:p>
             <w:r>
-              <w:t xml:space="preserve">Exit </w:t>
-            </w:r>
-            <w:proofErr w:type="spellStart"/>
-            <w:r>
-              <w:t>Condition</w:t>
-            </w:r>
-            <w:proofErr w:type="spellEnd"/>
+              <w:t>Exit Condition</w:t>
+            </w:r>
           </w:p>
         </w:tc>
         <w:tc>
@@ -4701,7 +4684,7 @@
           </w:tcPr>
           <w:p>
             <w:r>
-              <w:t>???</w:t>
+              <w:t>L’utente è registrato e si trova nella home page</w:t>
             </w:r>
           </w:p>
         </w:tc>
@@ -4756,7 +4739,13 @@
           </w:tcPr>
           <w:p>
             <w:r>
-              <w:t>UC 1 – E-mail esistente</w:t>
+              <w:t xml:space="preserve">UC </w:t>
+            </w:r>
+            <w:r>
+              <w:t>8.2</w:t>
+            </w:r>
+            <w:r>
+              <w:t xml:space="preserve"> – E-mail esistente</w:t>
             </w:r>
           </w:p>
         </w:tc>
@@ -4775,7 +4764,7 @@
           </w:tcPr>
           <w:p>
             <w:r>
-              <w:t>Attori - Partecipanti</w:t>
+              <w:t xml:space="preserve">Attori </w:t>
             </w:r>
           </w:p>
         </w:tc>
@@ -4812,13 +4801,8 @@
           </w:tcPr>
           <w:p>
             <w:r>
-              <w:t xml:space="preserve">Entry </w:t>
-            </w:r>
-            <w:proofErr w:type="spellStart"/>
-            <w:r>
-              <w:t>Condition</w:t>
-            </w:r>
-            <w:proofErr w:type="spellEnd"/>
+              <w:t>Entry Condition</w:t>
+            </w:r>
           </w:p>
         </w:tc>
         <w:tc>
@@ -4954,15 +4938,7 @@
               </w:numPr>
             </w:pPr>
             <w:r>
-              <w:t xml:space="preserve">Il sistema mostra il </w:t>
-            </w:r>
-            <w:proofErr w:type="spellStart"/>
-            <w:r>
-              <w:t>form</w:t>
-            </w:r>
-            <w:proofErr w:type="spellEnd"/>
-            <w:r>
-              <w:t xml:space="preserve"> di registrazione</w:t>
+              <w:t>Il sistema mostra il form di registrazione</w:t>
             </w:r>
           </w:p>
           <w:p>
@@ -5025,13 +5001,8 @@
           </w:tcPr>
           <w:p>
             <w:r>
-              <w:t xml:space="preserve">Exit </w:t>
-            </w:r>
-            <w:proofErr w:type="spellStart"/>
-            <w:r>
-              <w:t>Condition</w:t>
-            </w:r>
-            <w:proofErr w:type="spellEnd"/>
+              <w:t>Exit Condition</w:t>
+            </w:r>
           </w:p>
         </w:tc>
         <w:tc>
@@ -5048,7 +5019,1045 @@
           </w:tcPr>
           <w:p>
             <w:r>
-              <w:t>???</w:t>
+              <w:t>L’utente è registrato e si trova nella home page</w:t>
+            </w:r>
+          </w:p>
+        </w:tc>
+      </w:tr>
+    </w:tbl>
+    <w:p/>
+    <w:p/>
+    <w:p/>
+    <w:p/>
+    <w:p/>
+    <w:p/>
+    <w:p/>
+    <w:p/>
+    <w:p/>
+    <w:p>
+      <w:r>
+        <w:lastRenderedPageBreak/>
+        <w:t xml:space="preserve">Caso d’Uso </w:t>
+      </w:r>
+      <w:r>
+        <w:t xml:space="preserve">11: Aggiorna stato in </w:t>
+      </w:r>
+      <w:r>
+        <w:t>spedito</w:t>
+      </w:r>
+    </w:p>
+    <w:tbl>
+      <w:tblPr>
+        <w:tblStyle w:val="Grigliatabella"/>
+        <w:tblW w:w="0" w:type="auto"/>
+        <w:tblLook w:val="04A0" w:firstRow="1" w:lastRow="0" w:firstColumn="1" w:lastColumn="0" w:noHBand="0" w:noVBand="1"/>
+      </w:tblPr>
+      <w:tblGrid>
+        <w:gridCol w:w="2972"/>
+        <w:gridCol w:w="3328"/>
+        <w:gridCol w:w="3328"/>
+      </w:tblGrid>
+      <w:tr>
+        <w:tc>
+          <w:tcPr>
+            <w:tcW w:w="2972" w:type="dxa"/>
+            <w:tcBorders>
+              <w:top w:val="single" w:sz="4" w:space="0" w:color="auto"/>
+              <w:left w:val="single" w:sz="4" w:space="0" w:color="auto"/>
+              <w:bottom w:val="single" w:sz="4" w:space="0" w:color="auto"/>
+              <w:right w:val="single" w:sz="4" w:space="0" w:color="auto"/>
+            </w:tcBorders>
+            <w:hideMark/>
+          </w:tcPr>
+          <w:p>
+            <w:r>
+              <w:t>Nome Caso d’Uso</w:t>
+            </w:r>
+          </w:p>
+        </w:tc>
+        <w:tc>
+          <w:tcPr>
+            <w:tcW w:w="6656" w:type="dxa"/>
+            <w:gridSpan w:val="2"/>
+            <w:tcBorders>
+              <w:top w:val="single" w:sz="4" w:space="0" w:color="auto"/>
+              <w:left w:val="single" w:sz="4" w:space="0" w:color="auto"/>
+              <w:bottom w:val="single" w:sz="4" w:space="0" w:color="auto"/>
+              <w:right w:val="single" w:sz="4" w:space="0" w:color="auto"/>
+            </w:tcBorders>
+            <w:hideMark/>
+          </w:tcPr>
+          <w:p>
+            <w:r>
+              <w:t xml:space="preserve">UC 11 - </w:t>
+            </w:r>
+            <w:r>
+              <w:t xml:space="preserve">Aggiorna stato in </w:t>
+            </w:r>
+            <w:r>
+              <w:t>spedito</w:t>
+            </w:r>
+          </w:p>
+        </w:tc>
+      </w:tr>
+      <w:tr>
+        <w:tc>
+          <w:tcPr>
+            <w:tcW w:w="2972" w:type="dxa"/>
+            <w:tcBorders>
+              <w:top w:val="single" w:sz="4" w:space="0" w:color="auto"/>
+              <w:left w:val="single" w:sz="4" w:space="0" w:color="auto"/>
+              <w:bottom w:val="single" w:sz="4" w:space="0" w:color="auto"/>
+              <w:right w:val="single" w:sz="4" w:space="0" w:color="auto"/>
+            </w:tcBorders>
+            <w:hideMark/>
+          </w:tcPr>
+          <w:p>
+            <w:r>
+              <w:t xml:space="preserve">Attori </w:t>
+            </w:r>
+          </w:p>
+        </w:tc>
+        <w:tc>
+          <w:tcPr>
+            <w:tcW w:w="6656" w:type="dxa"/>
+            <w:gridSpan w:val="2"/>
+            <w:tcBorders>
+              <w:top w:val="single" w:sz="4" w:space="0" w:color="auto"/>
+              <w:left w:val="single" w:sz="4" w:space="0" w:color="auto"/>
+              <w:bottom w:val="single" w:sz="4" w:space="0" w:color="auto"/>
+              <w:right w:val="single" w:sz="4" w:space="0" w:color="auto"/>
+            </w:tcBorders>
+            <w:hideMark/>
+          </w:tcPr>
+          <w:p>
+            <w:r>
+              <w:t>Gestore degli ordini</w:t>
+            </w:r>
+          </w:p>
+        </w:tc>
+      </w:tr>
+      <w:tr>
+        <w:tc>
+          <w:tcPr>
+            <w:tcW w:w="2972" w:type="dxa"/>
+            <w:tcBorders>
+              <w:top w:val="single" w:sz="4" w:space="0" w:color="auto"/>
+              <w:left w:val="single" w:sz="4" w:space="0" w:color="auto"/>
+              <w:bottom w:val="single" w:sz="4" w:space="0" w:color="auto"/>
+              <w:right w:val="single" w:sz="4" w:space="0" w:color="auto"/>
+            </w:tcBorders>
+            <w:hideMark/>
+          </w:tcPr>
+          <w:p>
+            <w:r>
+              <w:t>Entry Condition</w:t>
+            </w:r>
+          </w:p>
+        </w:tc>
+        <w:tc>
+          <w:tcPr>
+            <w:tcW w:w="6656" w:type="dxa"/>
+            <w:gridSpan w:val="2"/>
+            <w:tcBorders>
+              <w:top w:val="single" w:sz="4" w:space="0" w:color="auto"/>
+              <w:left w:val="single" w:sz="4" w:space="0" w:color="auto"/>
+              <w:bottom w:val="single" w:sz="4" w:space="0" w:color="auto"/>
+              <w:right w:val="single" w:sz="4" w:space="0" w:color="auto"/>
+            </w:tcBorders>
+            <w:hideMark/>
+          </w:tcPr>
+          <w:p>
+            <w:r>
+              <w:t>Il gestore è autenticato e uno o più ordini sono stati spediti</w:t>
+            </w:r>
+          </w:p>
+        </w:tc>
+      </w:tr>
+      <w:tr>
+        <w:trPr>
+          <w:trHeight w:val="135"/>
+        </w:trPr>
+        <w:tc>
+          <w:tcPr>
+            <w:tcW w:w="2972" w:type="dxa"/>
+            <w:vMerge w:val="restart"/>
+            <w:tcBorders>
+              <w:top w:val="single" w:sz="4" w:space="0" w:color="auto"/>
+              <w:left w:val="single" w:sz="4" w:space="0" w:color="auto"/>
+              <w:right w:val="single" w:sz="4" w:space="0" w:color="auto"/>
+            </w:tcBorders>
+            <w:hideMark/>
+          </w:tcPr>
+          <w:p>
+            <w:r>
+              <w:t>Flusso degli Eventi</w:t>
+            </w:r>
+          </w:p>
+        </w:tc>
+        <w:tc>
+          <w:tcPr>
+            <w:tcW w:w="3328" w:type="dxa"/>
+            <w:tcBorders>
+              <w:top w:val="single" w:sz="4" w:space="0" w:color="auto"/>
+              <w:left w:val="single" w:sz="4" w:space="0" w:color="auto"/>
+              <w:bottom w:val="single" w:sz="4" w:space="0" w:color="auto"/>
+              <w:right w:val="single" w:sz="4" w:space="0" w:color="auto"/>
+            </w:tcBorders>
+            <w:hideMark/>
+          </w:tcPr>
+          <w:p>
+            <w:pPr>
+              <w:jc w:val="center"/>
+            </w:pPr>
+            <w:r>
+              <w:t>Gestore</w:t>
+            </w:r>
+          </w:p>
+        </w:tc>
+        <w:tc>
+          <w:tcPr>
+            <w:tcW w:w="3328" w:type="dxa"/>
+            <w:tcBorders>
+              <w:top w:val="single" w:sz="4" w:space="0" w:color="auto"/>
+              <w:left w:val="single" w:sz="4" w:space="0" w:color="auto"/>
+              <w:bottom w:val="single" w:sz="4" w:space="0" w:color="auto"/>
+              <w:right w:val="single" w:sz="4" w:space="0" w:color="auto"/>
+            </w:tcBorders>
+            <w:hideMark/>
+          </w:tcPr>
+          <w:p>
+            <w:pPr>
+              <w:jc w:val="center"/>
+            </w:pPr>
+            <w:r>
+              <w:t>Sistema</w:t>
+            </w:r>
+          </w:p>
+        </w:tc>
+      </w:tr>
+      <w:tr>
+        <w:trPr>
+          <w:trHeight w:val="135"/>
+        </w:trPr>
+        <w:tc>
+          <w:tcPr>
+            <w:tcW w:w="0" w:type="auto"/>
+            <w:vMerge/>
+            <w:tcBorders>
+              <w:left w:val="single" w:sz="4" w:space="0" w:color="auto"/>
+              <w:right w:val="single" w:sz="4" w:space="0" w:color="auto"/>
+            </w:tcBorders>
+            <w:vAlign w:val="center"/>
+            <w:hideMark/>
+          </w:tcPr>
+          <w:p/>
+        </w:tc>
+        <w:tc>
+          <w:tcPr>
+            <w:tcW w:w="3328" w:type="dxa"/>
+            <w:tcBorders>
+              <w:top w:val="single" w:sz="4" w:space="0" w:color="auto"/>
+              <w:left w:val="single" w:sz="4" w:space="0" w:color="auto"/>
+              <w:bottom w:val="single" w:sz="4" w:space="0" w:color="auto"/>
+              <w:right w:val="single" w:sz="4" w:space="0" w:color="auto"/>
+            </w:tcBorders>
+            <w:hideMark/>
+          </w:tcPr>
+          <w:p>
+            <w:pPr>
+              <w:pStyle w:val="Paragrafoelenco"/>
+              <w:numPr>
+                <w:ilvl w:val="0"/>
+                <w:numId w:val="29"/>
+              </w:numPr>
+            </w:pPr>
+            <w:r>
+              <w:t>Il gestore clicca su ‘gestione ordini’</w:t>
+            </w:r>
+          </w:p>
+        </w:tc>
+        <w:tc>
+          <w:tcPr>
+            <w:tcW w:w="3328" w:type="dxa"/>
+            <w:tcBorders>
+              <w:top w:val="single" w:sz="4" w:space="0" w:color="auto"/>
+              <w:left w:val="single" w:sz="4" w:space="0" w:color="auto"/>
+              <w:bottom w:val="single" w:sz="4" w:space="0" w:color="auto"/>
+              <w:right w:val="single" w:sz="4" w:space="0" w:color="auto"/>
+            </w:tcBorders>
+          </w:tcPr>
+          <w:p>
+            <w:pPr>
+              <w:pStyle w:val="Paragrafoelenco"/>
+            </w:pPr>
+          </w:p>
+        </w:tc>
+      </w:tr>
+      <w:tr>
+        <w:trPr>
+          <w:trHeight w:val="135"/>
+        </w:trPr>
+        <w:tc>
+          <w:tcPr>
+            <w:tcW w:w="0" w:type="auto"/>
+            <w:vMerge/>
+            <w:tcBorders>
+              <w:left w:val="single" w:sz="4" w:space="0" w:color="auto"/>
+              <w:right w:val="single" w:sz="4" w:space="0" w:color="auto"/>
+            </w:tcBorders>
+            <w:vAlign w:val="center"/>
+            <w:hideMark/>
+          </w:tcPr>
+          <w:p/>
+        </w:tc>
+        <w:tc>
+          <w:tcPr>
+            <w:tcW w:w="3328" w:type="dxa"/>
+            <w:tcBorders>
+              <w:top w:val="single" w:sz="4" w:space="0" w:color="auto"/>
+              <w:left w:val="single" w:sz="4" w:space="0" w:color="auto"/>
+              <w:bottom w:val="single" w:sz="4" w:space="0" w:color="auto"/>
+              <w:right w:val="single" w:sz="4" w:space="0" w:color="auto"/>
+            </w:tcBorders>
+          </w:tcPr>
+          <w:p>
+            <w:pPr>
+              <w:pStyle w:val="Paragrafoelenco"/>
+            </w:pPr>
+          </w:p>
+        </w:tc>
+        <w:tc>
+          <w:tcPr>
+            <w:tcW w:w="3328" w:type="dxa"/>
+            <w:tcBorders>
+              <w:top w:val="single" w:sz="4" w:space="0" w:color="auto"/>
+              <w:left w:val="single" w:sz="4" w:space="0" w:color="auto"/>
+              <w:bottom w:val="single" w:sz="4" w:space="0" w:color="auto"/>
+              <w:right w:val="single" w:sz="4" w:space="0" w:color="auto"/>
+            </w:tcBorders>
+            <w:hideMark/>
+          </w:tcPr>
+          <w:p>
+            <w:pPr>
+              <w:pStyle w:val="Paragrafoelenco"/>
+              <w:numPr>
+                <w:ilvl w:val="0"/>
+                <w:numId w:val="29"/>
+              </w:numPr>
+            </w:pPr>
+            <w:r>
+              <w:t>Il sistema reindirizza il gestore alla pagina di gestione degli ordini</w:t>
+            </w:r>
+          </w:p>
+          <w:p>
+            <w:pPr>
+              <w:pStyle w:val="Paragrafoelenco"/>
+              <w:numPr>
+                <w:ilvl w:val="0"/>
+                <w:numId w:val="29"/>
+              </w:numPr>
+            </w:pPr>
+            <w:r>
+              <w:t>Il sistema mostra al gestore tutti gli ordini con stato ‘pagato’ a lui assegnati</w:t>
+            </w:r>
+          </w:p>
+        </w:tc>
+      </w:tr>
+      <w:tr>
+        <w:trPr>
+          <w:trHeight w:val="135"/>
+        </w:trPr>
+        <w:tc>
+          <w:tcPr>
+            <w:tcW w:w="0" w:type="auto"/>
+            <w:vMerge/>
+            <w:tcBorders>
+              <w:left w:val="single" w:sz="4" w:space="0" w:color="auto"/>
+              <w:bottom w:val="single" w:sz="4" w:space="0" w:color="auto"/>
+              <w:right w:val="single" w:sz="4" w:space="0" w:color="auto"/>
+            </w:tcBorders>
+            <w:vAlign w:val="center"/>
+          </w:tcPr>
+          <w:p/>
+        </w:tc>
+        <w:tc>
+          <w:tcPr>
+            <w:tcW w:w="3328" w:type="dxa"/>
+            <w:tcBorders>
+              <w:top w:val="single" w:sz="4" w:space="0" w:color="auto"/>
+              <w:left w:val="single" w:sz="4" w:space="0" w:color="auto"/>
+              <w:bottom w:val="single" w:sz="4" w:space="0" w:color="auto"/>
+              <w:right w:val="single" w:sz="4" w:space="0" w:color="auto"/>
+            </w:tcBorders>
+          </w:tcPr>
+          <w:p>
+            <w:pPr>
+              <w:pStyle w:val="Paragrafoelenco"/>
+              <w:numPr>
+                <w:ilvl w:val="0"/>
+                <w:numId w:val="29"/>
+              </w:numPr>
+            </w:pPr>
+            <w:r>
+              <w:t xml:space="preserve">Il gestore seleziona il prodotto che è stato </w:t>
+            </w:r>
+            <w:r>
+              <w:t>spedito</w:t>
+            </w:r>
+            <w:r>
+              <w:t xml:space="preserve"> e clicca su ‘aggiorna stato’</w:t>
+            </w:r>
+          </w:p>
+        </w:tc>
+        <w:tc>
+          <w:tcPr>
+            <w:tcW w:w="3328" w:type="dxa"/>
+            <w:tcBorders>
+              <w:top w:val="single" w:sz="4" w:space="0" w:color="auto"/>
+              <w:left w:val="single" w:sz="4" w:space="0" w:color="auto"/>
+              <w:bottom w:val="single" w:sz="4" w:space="0" w:color="auto"/>
+              <w:right w:val="single" w:sz="4" w:space="0" w:color="auto"/>
+            </w:tcBorders>
+          </w:tcPr>
+          <w:p>
+            <w:pPr>
+              <w:pStyle w:val="Paragrafoelenco"/>
+            </w:pPr>
+          </w:p>
+        </w:tc>
+      </w:tr>
+      <w:tr>
+        <w:trPr>
+          <w:trHeight w:val="135"/>
+        </w:trPr>
+        <w:tc>
+          <w:tcPr>
+            <w:tcW w:w="0" w:type="auto"/>
+            <w:tcBorders>
+              <w:left w:val="single" w:sz="4" w:space="0" w:color="auto"/>
+              <w:bottom w:val="single" w:sz="4" w:space="0" w:color="auto"/>
+              <w:right w:val="single" w:sz="4" w:space="0" w:color="auto"/>
+            </w:tcBorders>
+            <w:vAlign w:val="center"/>
+          </w:tcPr>
+          <w:p/>
+        </w:tc>
+        <w:tc>
+          <w:tcPr>
+            <w:tcW w:w="3328" w:type="dxa"/>
+            <w:tcBorders>
+              <w:top w:val="single" w:sz="4" w:space="0" w:color="auto"/>
+              <w:left w:val="single" w:sz="4" w:space="0" w:color="auto"/>
+              <w:bottom w:val="single" w:sz="4" w:space="0" w:color="auto"/>
+              <w:right w:val="single" w:sz="4" w:space="0" w:color="auto"/>
+            </w:tcBorders>
+          </w:tcPr>
+          <w:p>
+            <w:pPr>
+              <w:pStyle w:val="Paragrafoelenco"/>
+            </w:pPr>
+          </w:p>
+        </w:tc>
+        <w:tc>
+          <w:tcPr>
+            <w:tcW w:w="3328" w:type="dxa"/>
+            <w:tcBorders>
+              <w:top w:val="single" w:sz="4" w:space="0" w:color="auto"/>
+              <w:left w:val="single" w:sz="4" w:space="0" w:color="auto"/>
+              <w:bottom w:val="single" w:sz="4" w:space="0" w:color="auto"/>
+              <w:right w:val="single" w:sz="4" w:space="0" w:color="auto"/>
+            </w:tcBorders>
+          </w:tcPr>
+          <w:p>
+            <w:pPr>
+              <w:pStyle w:val="Paragrafoelenco"/>
+              <w:numPr>
+                <w:ilvl w:val="0"/>
+                <w:numId w:val="29"/>
+              </w:numPr>
+            </w:pPr>
+            <w:r>
+              <w:t>Il sistema aggiorna lo stato dell’ordine in ‘Spedito’</w:t>
+            </w:r>
+          </w:p>
+        </w:tc>
+      </w:tr>
+      <w:tr>
+        <w:tc>
+          <w:tcPr>
+            <w:tcW w:w="2972" w:type="dxa"/>
+            <w:tcBorders>
+              <w:top w:val="single" w:sz="4" w:space="0" w:color="auto"/>
+              <w:left w:val="single" w:sz="4" w:space="0" w:color="auto"/>
+              <w:bottom w:val="single" w:sz="4" w:space="0" w:color="auto"/>
+              <w:right w:val="single" w:sz="4" w:space="0" w:color="auto"/>
+            </w:tcBorders>
+            <w:hideMark/>
+          </w:tcPr>
+          <w:p>
+            <w:r>
+              <w:t>Eccezioni /Flusso Alternativo</w:t>
+            </w:r>
+          </w:p>
+        </w:tc>
+        <w:tc>
+          <w:tcPr>
+            <w:tcW w:w="6656" w:type="dxa"/>
+            <w:gridSpan w:val="2"/>
+            <w:tcBorders>
+              <w:top w:val="single" w:sz="4" w:space="0" w:color="auto"/>
+              <w:left w:val="single" w:sz="4" w:space="0" w:color="auto"/>
+              <w:bottom w:val="single" w:sz="4" w:space="0" w:color="auto"/>
+              <w:right w:val="single" w:sz="4" w:space="0" w:color="auto"/>
+            </w:tcBorders>
+          </w:tcPr>
+          <w:p/>
+        </w:tc>
+      </w:tr>
+      <w:tr>
+        <w:tc>
+          <w:tcPr>
+            <w:tcW w:w="2972" w:type="dxa"/>
+            <w:tcBorders>
+              <w:top w:val="single" w:sz="4" w:space="0" w:color="auto"/>
+              <w:left w:val="single" w:sz="4" w:space="0" w:color="auto"/>
+              <w:bottom w:val="single" w:sz="4" w:space="0" w:color="auto"/>
+              <w:right w:val="single" w:sz="4" w:space="0" w:color="auto"/>
+            </w:tcBorders>
+            <w:hideMark/>
+          </w:tcPr>
+          <w:p>
+            <w:r>
+              <w:t>Exit Condition</w:t>
+            </w:r>
+          </w:p>
+        </w:tc>
+        <w:tc>
+          <w:tcPr>
+            <w:tcW w:w="6656" w:type="dxa"/>
+            <w:gridSpan w:val="2"/>
+            <w:tcBorders>
+              <w:top w:val="single" w:sz="4" w:space="0" w:color="auto"/>
+              <w:left w:val="single" w:sz="4" w:space="0" w:color="auto"/>
+              <w:bottom w:val="single" w:sz="4" w:space="0" w:color="auto"/>
+              <w:right w:val="single" w:sz="4" w:space="0" w:color="auto"/>
+            </w:tcBorders>
+            <w:hideMark/>
+          </w:tcPr>
+          <w:p>
+            <w:r>
+              <w:t>L’ordine ha lo stato ‘spedito’</w:t>
+            </w:r>
+          </w:p>
+        </w:tc>
+      </w:tr>
+    </w:tbl>
+    <w:p/>
+    <w:p>
+      <w:r>
+        <w:t xml:space="preserve">Caso d’Uso 11: Aggiorna stato in </w:t>
+      </w:r>
+      <w:r>
+        <w:t>contabilizzato</w:t>
+      </w:r>
+    </w:p>
+    <w:tbl>
+      <w:tblPr>
+        <w:tblStyle w:val="Grigliatabella"/>
+        <w:tblW w:w="0" w:type="auto"/>
+        <w:tblLook w:val="04A0" w:firstRow="1" w:lastRow="0" w:firstColumn="1" w:lastColumn="0" w:noHBand="0" w:noVBand="1"/>
+      </w:tblPr>
+      <w:tblGrid>
+        <w:gridCol w:w="2972"/>
+        <w:gridCol w:w="3328"/>
+        <w:gridCol w:w="3328"/>
+      </w:tblGrid>
+      <w:tr>
+        <w:tc>
+          <w:tcPr>
+            <w:tcW w:w="2972" w:type="dxa"/>
+            <w:tcBorders>
+              <w:top w:val="single" w:sz="4" w:space="0" w:color="auto"/>
+              <w:left w:val="single" w:sz="4" w:space="0" w:color="auto"/>
+              <w:bottom w:val="single" w:sz="4" w:space="0" w:color="auto"/>
+              <w:right w:val="single" w:sz="4" w:space="0" w:color="auto"/>
+            </w:tcBorders>
+            <w:hideMark/>
+          </w:tcPr>
+          <w:p>
+            <w:r>
+              <w:t>Nome Caso d’Uso</w:t>
+            </w:r>
+          </w:p>
+        </w:tc>
+        <w:tc>
+          <w:tcPr>
+            <w:tcW w:w="6656" w:type="dxa"/>
+            <w:gridSpan w:val="2"/>
+            <w:tcBorders>
+              <w:top w:val="single" w:sz="4" w:space="0" w:color="auto"/>
+              <w:left w:val="single" w:sz="4" w:space="0" w:color="auto"/>
+              <w:bottom w:val="single" w:sz="4" w:space="0" w:color="auto"/>
+              <w:right w:val="single" w:sz="4" w:space="0" w:color="auto"/>
+            </w:tcBorders>
+            <w:hideMark/>
+          </w:tcPr>
+          <w:p>
+            <w:r>
+              <w:t xml:space="preserve">UC 11 - Aggiorna stato in </w:t>
+            </w:r>
+            <w:r>
+              <w:t>Contabilizzato</w:t>
+            </w:r>
+          </w:p>
+        </w:tc>
+      </w:tr>
+      <w:tr>
+        <w:tc>
+          <w:tcPr>
+            <w:tcW w:w="2972" w:type="dxa"/>
+            <w:tcBorders>
+              <w:top w:val="single" w:sz="4" w:space="0" w:color="auto"/>
+              <w:left w:val="single" w:sz="4" w:space="0" w:color="auto"/>
+              <w:bottom w:val="single" w:sz="4" w:space="0" w:color="auto"/>
+              <w:right w:val="single" w:sz="4" w:space="0" w:color="auto"/>
+            </w:tcBorders>
+            <w:hideMark/>
+          </w:tcPr>
+          <w:p>
+            <w:r>
+              <w:t xml:space="preserve">Attori </w:t>
+            </w:r>
+          </w:p>
+        </w:tc>
+        <w:tc>
+          <w:tcPr>
+            <w:tcW w:w="6656" w:type="dxa"/>
+            <w:gridSpan w:val="2"/>
+            <w:tcBorders>
+              <w:top w:val="single" w:sz="4" w:space="0" w:color="auto"/>
+              <w:left w:val="single" w:sz="4" w:space="0" w:color="auto"/>
+              <w:bottom w:val="single" w:sz="4" w:space="0" w:color="auto"/>
+              <w:right w:val="single" w:sz="4" w:space="0" w:color="auto"/>
+            </w:tcBorders>
+            <w:hideMark/>
+          </w:tcPr>
+          <w:p>
+            <w:r>
+              <w:t>Gestore degli ordini</w:t>
+            </w:r>
+          </w:p>
+        </w:tc>
+      </w:tr>
+      <w:tr>
+        <w:tc>
+          <w:tcPr>
+            <w:tcW w:w="2972" w:type="dxa"/>
+            <w:tcBorders>
+              <w:top w:val="single" w:sz="4" w:space="0" w:color="auto"/>
+              <w:left w:val="single" w:sz="4" w:space="0" w:color="auto"/>
+              <w:bottom w:val="single" w:sz="4" w:space="0" w:color="auto"/>
+              <w:right w:val="single" w:sz="4" w:space="0" w:color="auto"/>
+            </w:tcBorders>
+            <w:hideMark/>
+          </w:tcPr>
+          <w:p>
+            <w:r>
+              <w:t>Entry Condition</w:t>
+            </w:r>
+          </w:p>
+        </w:tc>
+        <w:tc>
+          <w:tcPr>
+            <w:tcW w:w="6656" w:type="dxa"/>
+            <w:gridSpan w:val="2"/>
+            <w:tcBorders>
+              <w:top w:val="single" w:sz="4" w:space="0" w:color="auto"/>
+              <w:left w:val="single" w:sz="4" w:space="0" w:color="auto"/>
+              <w:bottom w:val="single" w:sz="4" w:space="0" w:color="auto"/>
+              <w:right w:val="single" w:sz="4" w:space="0" w:color="auto"/>
+            </w:tcBorders>
+            <w:hideMark/>
+          </w:tcPr>
+          <w:p>
+            <w:r>
+              <w:t>Il gestore è autenticato e uno o più ordini sono stati consegnati</w:t>
+            </w:r>
+          </w:p>
+        </w:tc>
+      </w:tr>
+      <w:tr>
+        <w:trPr>
+          <w:trHeight w:val="135"/>
+        </w:trPr>
+        <w:tc>
+          <w:tcPr>
+            <w:tcW w:w="2972" w:type="dxa"/>
+            <w:vMerge w:val="restart"/>
+            <w:tcBorders>
+              <w:top w:val="single" w:sz="4" w:space="0" w:color="auto"/>
+              <w:left w:val="single" w:sz="4" w:space="0" w:color="auto"/>
+              <w:right w:val="single" w:sz="4" w:space="0" w:color="auto"/>
+            </w:tcBorders>
+            <w:hideMark/>
+          </w:tcPr>
+          <w:p>
+            <w:r>
+              <w:t>Flusso degli Eventi</w:t>
+            </w:r>
+          </w:p>
+        </w:tc>
+        <w:tc>
+          <w:tcPr>
+            <w:tcW w:w="3328" w:type="dxa"/>
+            <w:tcBorders>
+              <w:top w:val="single" w:sz="4" w:space="0" w:color="auto"/>
+              <w:left w:val="single" w:sz="4" w:space="0" w:color="auto"/>
+              <w:bottom w:val="single" w:sz="4" w:space="0" w:color="auto"/>
+              <w:right w:val="single" w:sz="4" w:space="0" w:color="auto"/>
+            </w:tcBorders>
+            <w:hideMark/>
+          </w:tcPr>
+          <w:p>
+            <w:pPr>
+              <w:jc w:val="center"/>
+            </w:pPr>
+            <w:r>
+              <w:t>Gestore</w:t>
+            </w:r>
+          </w:p>
+        </w:tc>
+        <w:tc>
+          <w:tcPr>
+            <w:tcW w:w="3328" w:type="dxa"/>
+            <w:tcBorders>
+              <w:top w:val="single" w:sz="4" w:space="0" w:color="auto"/>
+              <w:left w:val="single" w:sz="4" w:space="0" w:color="auto"/>
+              <w:bottom w:val="single" w:sz="4" w:space="0" w:color="auto"/>
+              <w:right w:val="single" w:sz="4" w:space="0" w:color="auto"/>
+            </w:tcBorders>
+            <w:hideMark/>
+          </w:tcPr>
+          <w:p>
+            <w:pPr>
+              <w:jc w:val="center"/>
+            </w:pPr>
+            <w:r>
+              <w:t>Sistema</w:t>
+            </w:r>
+          </w:p>
+        </w:tc>
+      </w:tr>
+      <w:tr>
+        <w:trPr>
+          <w:trHeight w:val="135"/>
+        </w:trPr>
+        <w:tc>
+          <w:tcPr>
+            <w:tcW w:w="0" w:type="auto"/>
+            <w:vMerge/>
+            <w:tcBorders>
+              <w:left w:val="single" w:sz="4" w:space="0" w:color="auto"/>
+              <w:right w:val="single" w:sz="4" w:space="0" w:color="auto"/>
+            </w:tcBorders>
+            <w:vAlign w:val="center"/>
+            <w:hideMark/>
+          </w:tcPr>
+          <w:p/>
+        </w:tc>
+        <w:tc>
+          <w:tcPr>
+            <w:tcW w:w="3328" w:type="dxa"/>
+            <w:tcBorders>
+              <w:top w:val="single" w:sz="4" w:space="0" w:color="auto"/>
+              <w:left w:val="single" w:sz="4" w:space="0" w:color="auto"/>
+              <w:bottom w:val="single" w:sz="4" w:space="0" w:color="auto"/>
+              <w:right w:val="single" w:sz="4" w:space="0" w:color="auto"/>
+            </w:tcBorders>
+            <w:hideMark/>
+          </w:tcPr>
+          <w:p>
+            <w:pPr>
+              <w:pStyle w:val="Paragrafoelenco"/>
+              <w:numPr>
+                <w:ilvl w:val="0"/>
+                <w:numId w:val="31"/>
+              </w:numPr>
+            </w:pPr>
+            <w:r>
+              <w:t>Il gestore clicca su ‘gestione ordini’</w:t>
+            </w:r>
+          </w:p>
+        </w:tc>
+        <w:tc>
+          <w:tcPr>
+            <w:tcW w:w="3328" w:type="dxa"/>
+            <w:tcBorders>
+              <w:top w:val="single" w:sz="4" w:space="0" w:color="auto"/>
+              <w:left w:val="single" w:sz="4" w:space="0" w:color="auto"/>
+              <w:bottom w:val="single" w:sz="4" w:space="0" w:color="auto"/>
+              <w:right w:val="single" w:sz="4" w:space="0" w:color="auto"/>
+            </w:tcBorders>
+          </w:tcPr>
+          <w:p>
+            <w:pPr>
+              <w:pStyle w:val="Paragrafoelenco"/>
+            </w:pPr>
+          </w:p>
+        </w:tc>
+      </w:tr>
+      <w:tr>
+        <w:trPr>
+          <w:trHeight w:val="135"/>
+        </w:trPr>
+        <w:tc>
+          <w:tcPr>
+            <w:tcW w:w="0" w:type="auto"/>
+            <w:vMerge/>
+            <w:tcBorders>
+              <w:left w:val="single" w:sz="4" w:space="0" w:color="auto"/>
+              <w:right w:val="single" w:sz="4" w:space="0" w:color="auto"/>
+            </w:tcBorders>
+            <w:vAlign w:val="center"/>
+            <w:hideMark/>
+          </w:tcPr>
+          <w:p/>
+        </w:tc>
+        <w:tc>
+          <w:tcPr>
+            <w:tcW w:w="3328" w:type="dxa"/>
+            <w:tcBorders>
+              <w:top w:val="single" w:sz="4" w:space="0" w:color="auto"/>
+              <w:left w:val="single" w:sz="4" w:space="0" w:color="auto"/>
+              <w:bottom w:val="single" w:sz="4" w:space="0" w:color="auto"/>
+              <w:right w:val="single" w:sz="4" w:space="0" w:color="auto"/>
+            </w:tcBorders>
+          </w:tcPr>
+          <w:p>
+            <w:pPr>
+              <w:pStyle w:val="Paragrafoelenco"/>
+            </w:pPr>
+          </w:p>
+        </w:tc>
+        <w:tc>
+          <w:tcPr>
+            <w:tcW w:w="3328" w:type="dxa"/>
+            <w:tcBorders>
+              <w:top w:val="single" w:sz="4" w:space="0" w:color="auto"/>
+              <w:left w:val="single" w:sz="4" w:space="0" w:color="auto"/>
+              <w:bottom w:val="single" w:sz="4" w:space="0" w:color="auto"/>
+              <w:right w:val="single" w:sz="4" w:space="0" w:color="auto"/>
+            </w:tcBorders>
+            <w:hideMark/>
+          </w:tcPr>
+          <w:p>
+            <w:pPr>
+              <w:pStyle w:val="Paragrafoelenco"/>
+              <w:numPr>
+                <w:ilvl w:val="0"/>
+                <w:numId w:val="31"/>
+              </w:numPr>
+            </w:pPr>
+            <w:r>
+              <w:t>Il sistema reindirizza il gestore alla pagina di gestione degli ordini</w:t>
+            </w:r>
+          </w:p>
+          <w:p>
+            <w:pPr>
+              <w:pStyle w:val="Paragrafoelenco"/>
+              <w:numPr>
+                <w:ilvl w:val="0"/>
+                <w:numId w:val="31"/>
+              </w:numPr>
+            </w:pPr>
+            <w:r>
+              <w:t>Il sistema mostra al gestore tutti gli ordini con stato ‘pagato’ a lui assegnati</w:t>
+            </w:r>
+          </w:p>
+        </w:tc>
+      </w:tr>
+      <w:tr>
+        <w:trPr>
+          <w:trHeight w:val="135"/>
+        </w:trPr>
+        <w:tc>
+          <w:tcPr>
+            <w:tcW w:w="0" w:type="auto"/>
+            <w:vMerge/>
+            <w:tcBorders>
+              <w:left w:val="single" w:sz="4" w:space="0" w:color="auto"/>
+              <w:bottom w:val="single" w:sz="4" w:space="0" w:color="auto"/>
+              <w:right w:val="single" w:sz="4" w:space="0" w:color="auto"/>
+            </w:tcBorders>
+            <w:vAlign w:val="center"/>
+          </w:tcPr>
+          <w:p/>
+        </w:tc>
+        <w:tc>
+          <w:tcPr>
+            <w:tcW w:w="3328" w:type="dxa"/>
+            <w:tcBorders>
+              <w:top w:val="single" w:sz="4" w:space="0" w:color="auto"/>
+              <w:left w:val="single" w:sz="4" w:space="0" w:color="auto"/>
+              <w:bottom w:val="single" w:sz="4" w:space="0" w:color="auto"/>
+              <w:right w:val="single" w:sz="4" w:space="0" w:color="auto"/>
+            </w:tcBorders>
+          </w:tcPr>
+          <w:p>
+            <w:pPr>
+              <w:pStyle w:val="Paragrafoelenco"/>
+              <w:numPr>
+                <w:ilvl w:val="0"/>
+                <w:numId w:val="31"/>
+              </w:numPr>
+            </w:pPr>
+            <w:r>
+              <w:t>Il gestore seleziona il prodotto che è stato consegnato e clicca su ‘aggiorna stato’</w:t>
+            </w:r>
+          </w:p>
+        </w:tc>
+        <w:tc>
+          <w:tcPr>
+            <w:tcW w:w="3328" w:type="dxa"/>
+            <w:tcBorders>
+              <w:top w:val="single" w:sz="4" w:space="0" w:color="auto"/>
+              <w:left w:val="single" w:sz="4" w:space="0" w:color="auto"/>
+              <w:bottom w:val="single" w:sz="4" w:space="0" w:color="auto"/>
+              <w:right w:val="single" w:sz="4" w:space="0" w:color="auto"/>
+            </w:tcBorders>
+          </w:tcPr>
+          <w:p>
+            <w:pPr>
+              <w:pStyle w:val="Paragrafoelenco"/>
+            </w:pPr>
+          </w:p>
+        </w:tc>
+      </w:tr>
+      <w:tr>
+        <w:trPr>
+          <w:trHeight w:val="135"/>
+        </w:trPr>
+        <w:tc>
+          <w:tcPr>
+            <w:tcW w:w="0" w:type="auto"/>
+            <w:tcBorders>
+              <w:left w:val="single" w:sz="4" w:space="0" w:color="auto"/>
+              <w:bottom w:val="single" w:sz="4" w:space="0" w:color="auto"/>
+              <w:right w:val="single" w:sz="4" w:space="0" w:color="auto"/>
+            </w:tcBorders>
+            <w:vAlign w:val="center"/>
+          </w:tcPr>
+          <w:p/>
+        </w:tc>
+        <w:tc>
+          <w:tcPr>
+            <w:tcW w:w="3328" w:type="dxa"/>
+            <w:tcBorders>
+              <w:top w:val="single" w:sz="4" w:space="0" w:color="auto"/>
+              <w:left w:val="single" w:sz="4" w:space="0" w:color="auto"/>
+              <w:bottom w:val="single" w:sz="4" w:space="0" w:color="auto"/>
+              <w:right w:val="single" w:sz="4" w:space="0" w:color="auto"/>
+            </w:tcBorders>
+          </w:tcPr>
+          <w:p>
+            <w:pPr>
+              <w:pStyle w:val="Paragrafoelenco"/>
+            </w:pPr>
+          </w:p>
+        </w:tc>
+        <w:tc>
+          <w:tcPr>
+            <w:tcW w:w="3328" w:type="dxa"/>
+            <w:tcBorders>
+              <w:top w:val="single" w:sz="4" w:space="0" w:color="auto"/>
+              <w:left w:val="single" w:sz="4" w:space="0" w:color="auto"/>
+              <w:bottom w:val="single" w:sz="4" w:space="0" w:color="auto"/>
+              <w:right w:val="single" w:sz="4" w:space="0" w:color="auto"/>
+            </w:tcBorders>
+          </w:tcPr>
+          <w:p>
+            <w:pPr>
+              <w:pStyle w:val="Paragrafoelenco"/>
+              <w:numPr>
+                <w:ilvl w:val="0"/>
+                <w:numId w:val="31"/>
+              </w:numPr>
+            </w:pPr>
+            <w:r>
+              <w:t>Il sistema aggiorna lo stato dell’ordine in ‘</w:t>
+            </w:r>
+            <w:r>
+              <w:t>Contabilizzato’</w:t>
+            </w:r>
+          </w:p>
+        </w:tc>
+      </w:tr>
+      <w:tr>
+        <w:tc>
+          <w:tcPr>
+            <w:tcW w:w="2972" w:type="dxa"/>
+            <w:tcBorders>
+              <w:top w:val="single" w:sz="4" w:space="0" w:color="auto"/>
+              <w:left w:val="single" w:sz="4" w:space="0" w:color="auto"/>
+              <w:bottom w:val="single" w:sz="4" w:space="0" w:color="auto"/>
+              <w:right w:val="single" w:sz="4" w:space="0" w:color="auto"/>
+            </w:tcBorders>
+            <w:hideMark/>
+          </w:tcPr>
+          <w:p>
+            <w:r>
+              <w:t>Eccezioni /Flusso Alternativo</w:t>
+            </w:r>
+          </w:p>
+        </w:tc>
+        <w:tc>
+          <w:tcPr>
+            <w:tcW w:w="6656" w:type="dxa"/>
+            <w:gridSpan w:val="2"/>
+            <w:tcBorders>
+              <w:top w:val="single" w:sz="4" w:space="0" w:color="auto"/>
+              <w:left w:val="single" w:sz="4" w:space="0" w:color="auto"/>
+              <w:bottom w:val="single" w:sz="4" w:space="0" w:color="auto"/>
+              <w:right w:val="single" w:sz="4" w:space="0" w:color="auto"/>
+            </w:tcBorders>
+          </w:tcPr>
+          <w:p/>
+        </w:tc>
+      </w:tr>
+      <w:tr>
+        <w:tc>
+          <w:tcPr>
+            <w:tcW w:w="2972" w:type="dxa"/>
+            <w:tcBorders>
+              <w:top w:val="single" w:sz="4" w:space="0" w:color="auto"/>
+              <w:left w:val="single" w:sz="4" w:space="0" w:color="auto"/>
+              <w:bottom w:val="single" w:sz="4" w:space="0" w:color="auto"/>
+              <w:right w:val="single" w:sz="4" w:space="0" w:color="auto"/>
+            </w:tcBorders>
+            <w:hideMark/>
+          </w:tcPr>
+          <w:p>
+            <w:r>
+              <w:t>Exit Condition</w:t>
+            </w:r>
+          </w:p>
+        </w:tc>
+        <w:tc>
+          <w:tcPr>
+            <w:tcW w:w="6656" w:type="dxa"/>
+            <w:gridSpan w:val="2"/>
+            <w:tcBorders>
+              <w:top w:val="single" w:sz="4" w:space="0" w:color="auto"/>
+              <w:left w:val="single" w:sz="4" w:space="0" w:color="auto"/>
+              <w:bottom w:val="single" w:sz="4" w:space="0" w:color="auto"/>
+              <w:right w:val="single" w:sz="4" w:space="0" w:color="auto"/>
+            </w:tcBorders>
+            <w:hideMark/>
+          </w:tcPr>
+          <w:p>
+            <w:r>
+              <w:t>L’ordine ha lo stato ‘contabilizzato’</w:t>
             </w:r>
           </w:p>
         </w:tc>
@@ -5240,6 +6249,92 @@
     </w:lvl>
   </w:abstractNum>
   <w:abstractNum w:abstractNumId="2" w15:restartNumberingAfterBreak="0">
+    <w:nsid w:val="031569E3"/>
+    <w:multiLevelType w:val="hybridMultilevel"/>
+    <w:tmpl w:val="0534EFA4"/>
+    <w:lvl w:ilvl="0" w:tplc="0410000F">
+      <w:start w:val="1"/>
+      <w:numFmt w:val="decimal"/>
+      <w:lvlText w:val="%1."/>
+      <w:lvlJc w:val="left"/>
+      <w:pPr>
+        <w:ind w:left="720" w:hanging="360"/>
+      </w:pPr>
+    </w:lvl>
+    <w:lvl w:ilvl="1" w:tplc="04100019" w:tentative="1">
+      <w:start w:val="1"/>
+      <w:numFmt w:val="lowerLetter"/>
+      <w:lvlText w:val="%2."/>
+      <w:lvlJc w:val="left"/>
+      <w:pPr>
+        <w:ind w:left="1440" w:hanging="360"/>
+      </w:pPr>
+    </w:lvl>
+    <w:lvl w:ilvl="2" w:tplc="0410001B" w:tentative="1">
+      <w:start w:val="1"/>
+      <w:numFmt w:val="lowerRoman"/>
+      <w:lvlText w:val="%3."/>
+      <w:lvlJc w:val="right"/>
+      <w:pPr>
+        <w:ind w:left="2160" w:hanging="180"/>
+      </w:pPr>
+    </w:lvl>
+    <w:lvl w:ilvl="3" w:tplc="0410000F" w:tentative="1">
+      <w:start w:val="1"/>
+      <w:numFmt w:val="decimal"/>
+      <w:lvlText w:val="%4."/>
+      <w:lvlJc w:val="left"/>
+      <w:pPr>
+        <w:ind w:left="2880" w:hanging="360"/>
+      </w:pPr>
+    </w:lvl>
+    <w:lvl w:ilvl="4" w:tplc="04100019" w:tentative="1">
+      <w:start w:val="1"/>
+      <w:numFmt w:val="lowerLetter"/>
+      <w:lvlText w:val="%5."/>
+      <w:lvlJc w:val="left"/>
+      <w:pPr>
+        <w:ind w:left="3600" w:hanging="360"/>
+      </w:pPr>
+    </w:lvl>
+    <w:lvl w:ilvl="5" w:tplc="0410001B" w:tentative="1">
+      <w:start w:val="1"/>
+      <w:numFmt w:val="lowerRoman"/>
+      <w:lvlText w:val="%6."/>
+      <w:lvlJc w:val="right"/>
+      <w:pPr>
+        <w:ind w:left="4320" w:hanging="180"/>
+      </w:pPr>
+    </w:lvl>
+    <w:lvl w:ilvl="6" w:tplc="0410000F" w:tentative="1">
+      <w:start w:val="1"/>
+      <w:numFmt w:val="decimal"/>
+      <w:lvlText w:val="%7."/>
+      <w:lvlJc w:val="left"/>
+      <w:pPr>
+        <w:ind w:left="5040" w:hanging="360"/>
+      </w:pPr>
+    </w:lvl>
+    <w:lvl w:ilvl="7" w:tplc="04100019" w:tentative="1">
+      <w:start w:val="1"/>
+      <w:numFmt w:val="lowerLetter"/>
+      <w:lvlText w:val="%8."/>
+      <w:lvlJc w:val="left"/>
+      <w:pPr>
+        <w:ind w:left="5760" w:hanging="360"/>
+      </w:pPr>
+    </w:lvl>
+    <w:lvl w:ilvl="8" w:tplc="0410001B" w:tentative="1">
+      <w:start w:val="1"/>
+      <w:numFmt w:val="lowerRoman"/>
+      <w:lvlText w:val="%9."/>
+      <w:lvlJc w:val="right"/>
+      <w:pPr>
+        <w:ind w:left="6480" w:hanging="180"/>
+      </w:pPr>
+    </w:lvl>
+  </w:abstractNum>
+  <w:abstractNum w:abstractNumId="3" w15:restartNumberingAfterBreak="0">
     <w:nsid w:val="0D8D0ABB"/>
     <w:multiLevelType w:val="hybridMultilevel"/>
     <w:tmpl w:val="E54AFE7C"/>
@@ -5325,7 +6420,7 @@
       </w:pPr>
     </w:lvl>
   </w:abstractNum>
-  <w:abstractNum w:abstractNumId="3" w15:restartNumberingAfterBreak="0">
+  <w:abstractNum w:abstractNumId="4" w15:restartNumberingAfterBreak="0">
     <w:nsid w:val="1424577B"/>
     <w:multiLevelType w:val="hybridMultilevel"/>
     <w:tmpl w:val="A4CE1298"/>
@@ -5411,7 +6506,7 @@
       </w:pPr>
     </w:lvl>
   </w:abstractNum>
-  <w:abstractNum w:abstractNumId="4" w15:restartNumberingAfterBreak="0">
+  <w:abstractNum w:abstractNumId="5" w15:restartNumberingAfterBreak="0">
     <w:nsid w:val="1A8930EC"/>
     <w:multiLevelType w:val="hybridMultilevel"/>
     <w:tmpl w:val="36DC242A"/>
@@ -5497,7 +6592,7 @@
       </w:pPr>
     </w:lvl>
   </w:abstractNum>
-  <w:abstractNum w:abstractNumId="5" w15:restartNumberingAfterBreak="0">
+  <w:abstractNum w:abstractNumId="6" w15:restartNumberingAfterBreak="0">
     <w:nsid w:val="23536400"/>
     <w:multiLevelType w:val="hybridMultilevel"/>
     <w:tmpl w:val="61D0FBBE"/>
@@ -5583,7 +6678,7 @@
       </w:pPr>
     </w:lvl>
   </w:abstractNum>
-  <w:abstractNum w:abstractNumId="6" w15:restartNumberingAfterBreak="0">
+  <w:abstractNum w:abstractNumId="7" w15:restartNumberingAfterBreak="0">
     <w:nsid w:val="27A76013"/>
     <w:multiLevelType w:val="hybridMultilevel"/>
     <w:tmpl w:val="E54AFE7C"/>
@@ -5669,7 +6764,7 @@
       </w:pPr>
     </w:lvl>
   </w:abstractNum>
-  <w:abstractNum w:abstractNumId="7" w15:restartNumberingAfterBreak="0">
+  <w:abstractNum w:abstractNumId="8" w15:restartNumberingAfterBreak="0">
     <w:nsid w:val="296F49C8"/>
     <w:multiLevelType w:val="hybridMultilevel"/>
     <w:tmpl w:val="6BC84DBE"/>
@@ -5755,7 +6850,93 @@
       </w:pPr>
     </w:lvl>
   </w:abstractNum>
-  <w:abstractNum w:abstractNumId="8" w15:restartNumberingAfterBreak="0">
+  <w:abstractNum w:abstractNumId="9" w15:restartNumberingAfterBreak="0">
+    <w:nsid w:val="349907C0"/>
+    <w:multiLevelType w:val="hybridMultilevel"/>
+    <w:tmpl w:val="101A06F6"/>
+    <w:lvl w:ilvl="0" w:tplc="0410000F">
+      <w:start w:val="1"/>
+      <w:numFmt w:val="decimal"/>
+      <w:lvlText w:val="%1."/>
+      <w:lvlJc w:val="left"/>
+      <w:pPr>
+        <w:ind w:left="1080" w:hanging="360"/>
+      </w:pPr>
+    </w:lvl>
+    <w:lvl w:ilvl="1" w:tplc="04100019" w:tentative="1">
+      <w:start w:val="1"/>
+      <w:numFmt w:val="lowerLetter"/>
+      <w:lvlText w:val="%2."/>
+      <w:lvlJc w:val="left"/>
+      <w:pPr>
+        <w:ind w:left="1800" w:hanging="360"/>
+      </w:pPr>
+    </w:lvl>
+    <w:lvl w:ilvl="2" w:tplc="0410001B" w:tentative="1">
+      <w:start w:val="1"/>
+      <w:numFmt w:val="lowerRoman"/>
+      <w:lvlText w:val="%3."/>
+      <w:lvlJc w:val="right"/>
+      <w:pPr>
+        <w:ind w:left="2520" w:hanging="180"/>
+      </w:pPr>
+    </w:lvl>
+    <w:lvl w:ilvl="3" w:tplc="0410000F" w:tentative="1">
+      <w:start w:val="1"/>
+      <w:numFmt w:val="decimal"/>
+      <w:lvlText w:val="%4."/>
+      <w:lvlJc w:val="left"/>
+      <w:pPr>
+        <w:ind w:left="3240" w:hanging="360"/>
+      </w:pPr>
+    </w:lvl>
+    <w:lvl w:ilvl="4" w:tplc="04100019" w:tentative="1">
+      <w:start w:val="1"/>
+      <w:numFmt w:val="lowerLetter"/>
+      <w:lvlText w:val="%5."/>
+      <w:lvlJc w:val="left"/>
+      <w:pPr>
+        <w:ind w:left="3960" w:hanging="360"/>
+      </w:pPr>
+    </w:lvl>
+    <w:lvl w:ilvl="5" w:tplc="0410001B" w:tentative="1">
+      <w:start w:val="1"/>
+      <w:numFmt w:val="lowerRoman"/>
+      <w:lvlText w:val="%6."/>
+      <w:lvlJc w:val="right"/>
+      <w:pPr>
+        <w:ind w:left="4680" w:hanging="180"/>
+      </w:pPr>
+    </w:lvl>
+    <w:lvl w:ilvl="6" w:tplc="0410000F" w:tentative="1">
+      <w:start w:val="1"/>
+      <w:numFmt w:val="decimal"/>
+      <w:lvlText w:val="%7."/>
+      <w:lvlJc w:val="left"/>
+      <w:pPr>
+        <w:ind w:left="5400" w:hanging="360"/>
+      </w:pPr>
+    </w:lvl>
+    <w:lvl w:ilvl="7" w:tplc="04100019" w:tentative="1">
+      <w:start w:val="1"/>
+      <w:numFmt w:val="lowerLetter"/>
+      <w:lvlText w:val="%8."/>
+      <w:lvlJc w:val="left"/>
+      <w:pPr>
+        <w:ind w:left="6120" w:hanging="360"/>
+      </w:pPr>
+    </w:lvl>
+    <w:lvl w:ilvl="8" w:tplc="0410001B" w:tentative="1">
+      <w:start w:val="1"/>
+      <w:numFmt w:val="lowerRoman"/>
+      <w:lvlText w:val="%9."/>
+      <w:lvlJc w:val="right"/>
+      <w:pPr>
+        <w:ind w:left="6840" w:hanging="180"/>
+      </w:pPr>
+    </w:lvl>
+  </w:abstractNum>
+  <w:abstractNum w:abstractNumId="10" w15:restartNumberingAfterBreak="0">
     <w:nsid w:val="38C06073"/>
     <w:multiLevelType w:val="multilevel"/>
     <w:tmpl w:val="E33C0A0E"/>
@@ -5868,7 +7049,7 @@
       </w:pPr>
     </w:lvl>
   </w:abstractNum>
-  <w:abstractNum w:abstractNumId="9" w15:restartNumberingAfterBreak="0">
+  <w:abstractNum w:abstractNumId="11" w15:restartNumberingAfterBreak="0">
     <w:nsid w:val="4165720E"/>
     <w:multiLevelType w:val="hybridMultilevel"/>
     <w:tmpl w:val="A4CE1298"/>
@@ -5954,7 +7135,7 @@
       </w:pPr>
     </w:lvl>
   </w:abstractNum>
-  <w:abstractNum w:abstractNumId="10" w15:restartNumberingAfterBreak="0">
+  <w:abstractNum w:abstractNumId="12" w15:restartNumberingAfterBreak="0">
     <w:nsid w:val="419F394A"/>
     <w:multiLevelType w:val="hybridMultilevel"/>
     <w:tmpl w:val="22BC02B0"/>
@@ -6040,10 +7221,10 @@
       </w:pPr>
     </w:lvl>
   </w:abstractNum>
-  <w:abstractNum w:abstractNumId="11" w15:restartNumberingAfterBreak="0">
+  <w:abstractNum w:abstractNumId="13" w15:restartNumberingAfterBreak="0">
     <w:nsid w:val="447323A1"/>
     <w:multiLevelType w:val="hybridMultilevel"/>
-    <w:tmpl w:val="A4CE1298"/>
+    <w:tmpl w:val="EA181F22"/>
     <w:lvl w:ilvl="0" w:tplc="0410000F">
       <w:start w:val="1"/>
       <w:numFmt w:val="decimal"/>
@@ -6126,7 +7307,93 @@
       </w:pPr>
     </w:lvl>
   </w:abstractNum>
-  <w:abstractNum w:abstractNumId="12" w15:restartNumberingAfterBreak="0">
+  <w:abstractNum w:abstractNumId="14" w15:restartNumberingAfterBreak="0">
+    <w:nsid w:val="465C6C7F"/>
+    <w:multiLevelType w:val="hybridMultilevel"/>
+    <w:tmpl w:val="E77C24A4"/>
+    <w:lvl w:ilvl="0" w:tplc="FFFFFFFF">
+      <w:start w:val="1"/>
+      <w:numFmt w:val="decimal"/>
+      <w:lvlText w:val="%1."/>
+      <w:lvlJc w:val="left"/>
+      <w:pPr>
+        <w:ind w:left="720" w:hanging="360"/>
+      </w:pPr>
+    </w:lvl>
+    <w:lvl w:ilvl="1" w:tplc="04100019" w:tentative="1">
+      <w:start w:val="1"/>
+      <w:numFmt w:val="lowerLetter"/>
+      <w:lvlText w:val="%2."/>
+      <w:lvlJc w:val="left"/>
+      <w:pPr>
+        <w:ind w:left="1440" w:hanging="360"/>
+      </w:pPr>
+    </w:lvl>
+    <w:lvl w:ilvl="2" w:tplc="0410001B" w:tentative="1">
+      <w:start w:val="1"/>
+      <w:numFmt w:val="lowerRoman"/>
+      <w:lvlText w:val="%3."/>
+      <w:lvlJc w:val="right"/>
+      <w:pPr>
+        <w:ind w:left="2160" w:hanging="180"/>
+      </w:pPr>
+    </w:lvl>
+    <w:lvl w:ilvl="3" w:tplc="0410000F" w:tentative="1">
+      <w:start w:val="1"/>
+      <w:numFmt w:val="decimal"/>
+      <w:lvlText w:val="%4."/>
+      <w:lvlJc w:val="left"/>
+      <w:pPr>
+        <w:ind w:left="2880" w:hanging="360"/>
+      </w:pPr>
+    </w:lvl>
+    <w:lvl w:ilvl="4" w:tplc="04100019" w:tentative="1">
+      <w:start w:val="1"/>
+      <w:numFmt w:val="lowerLetter"/>
+      <w:lvlText w:val="%5."/>
+      <w:lvlJc w:val="left"/>
+      <w:pPr>
+        <w:ind w:left="3600" w:hanging="360"/>
+      </w:pPr>
+    </w:lvl>
+    <w:lvl w:ilvl="5" w:tplc="0410001B" w:tentative="1">
+      <w:start w:val="1"/>
+      <w:numFmt w:val="lowerRoman"/>
+      <w:lvlText w:val="%6."/>
+      <w:lvlJc w:val="right"/>
+      <w:pPr>
+        <w:ind w:left="4320" w:hanging="180"/>
+      </w:pPr>
+    </w:lvl>
+    <w:lvl w:ilvl="6" w:tplc="0410000F" w:tentative="1">
+      <w:start w:val="1"/>
+      <w:numFmt w:val="decimal"/>
+      <w:lvlText w:val="%7."/>
+      <w:lvlJc w:val="left"/>
+      <w:pPr>
+        <w:ind w:left="5040" w:hanging="360"/>
+      </w:pPr>
+    </w:lvl>
+    <w:lvl w:ilvl="7" w:tplc="04100019" w:tentative="1">
+      <w:start w:val="1"/>
+      <w:numFmt w:val="lowerLetter"/>
+      <w:lvlText w:val="%8."/>
+      <w:lvlJc w:val="left"/>
+      <w:pPr>
+        <w:ind w:left="5760" w:hanging="360"/>
+      </w:pPr>
+    </w:lvl>
+    <w:lvl w:ilvl="8" w:tplc="0410001B" w:tentative="1">
+      <w:start w:val="1"/>
+      <w:numFmt w:val="lowerRoman"/>
+      <w:lvlText w:val="%9."/>
+      <w:lvlJc w:val="right"/>
+      <w:pPr>
+        <w:ind w:left="6480" w:hanging="180"/>
+      </w:pPr>
+    </w:lvl>
+  </w:abstractNum>
+  <w:abstractNum w:abstractNumId="15" w15:restartNumberingAfterBreak="0">
     <w:nsid w:val="48147B4E"/>
     <w:multiLevelType w:val="hybridMultilevel"/>
     <w:tmpl w:val="A4CE1298"/>
@@ -6212,7 +7479,7 @@
       </w:pPr>
     </w:lvl>
   </w:abstractNum>
-  <w:abstractNum w:abstractNumId="13" w15:restartNumberingAfterBreak="0">
+  <w:abstractNum w:abstractNumId="16" w15:restartNumberingAfterBreak="0">
     <w:nsid w:val="4EF1331D"/>
     <w:multiLevelType w:val="hybridMultilevel"/>
     <w:tmpl w:val="CF56D1BE"/>
@@ -6325,7 +7592,7 @@
       </w:rPr>
     </w:lvl>
   </w:abstractNum>
-  <w:abstractNum w:abstractNumId="14" w15:restartNumberingAfterBreak="0">
+  <w:abstractNum w:abstractNumId="17" w15:restartNumberingAfterBreak="0">
     <w:nsid w:val="59CB166C"/>
     <w:multiLevelType w:val="hybridMultilevel"/>
     <w:tmpl w:val="9C56FCAE"/>
@@ -6438,7 +7705,7 @@
       </w:rPr>
     </w:lvl>
   </w:abstractNum>
-  <w:abstractNum w:abstractNumId="15" w15:restartNumberingAfterBreak="0">
+  <w:abstractNum w:abstractNumId="18" w15:restartNumberingAfterBreak="0">
     <w:nsid w:val="5A327585"/>
     <w:multiLevelType w:val="hybridMultilevel"/>
     <w:tmpl w:val="A4CE1298"/>
@@ -6524,7 +7791,93 @@
       </w:pPr>
     </w:lvl>
   </w:abstractNum>
-  <w:abstractNum w:abstractNumId="16" w15:restartNumberingAfterBreak="0">
+  <w:abstractNum w:abstractNumId="19" w15:restartNumberingAfterBreak="0">
+    <w:nsid w:val="618C0FF4"/>
+    <w:multiLevelType w:val="hybridMultilevel"/>
+    <w:tmpl w:val="F14ED362"/>
+    <w:lvl w:ilvl="0" w:tplc="FFFFFFFF">
+      <w:start w:val="1"/>
+      <w:numFmt w:val="decimal"/>
+      <w:lvlText w:val="%1."/>
+      <w:lvlJc w:val="left"/>
+      <w:pPr>
+        <w:ind w:left="720" w:hanging="360"/>
+      </w:pPr>
+    </w:lvl>
+    <w:lvl w:ilvl="1" w:tplc="FFFFFFFF" w:tentative="1">
+      <w:start w:val="1"/>
+      <w:numFmt w:val="lowerLetter"/>
+      <w:lvlText w:val="%2."/>
+      <w:lvlJc w:val="left"/>
+      <w:pPr>
+        <w:ind w:left="1440" w:hanging="360"/>
+      </w:pPr>
+    </w:lvl>
+    <w:lvl w:ilvl="2" w:tplc="FFFFFFFF" w:tentative="1">
+      <w:start w:val="1"/>
+      <w:numFmt w:val="lowerRoman"/>
+      <w:lvlText w:val="%3."/>
+      <w:lvlJc w:val="right"/>
+      <w:pPr>
+        <w:ind w:left="2160" w:hanging="180"/>
+      </w:pPr>
+    </w:lvl>
+    <w:lvl w:ilvl="3" w:tplc="FFFFFFFF" w:tentative="1">
+      <w:start w:val="1"/>
+      <w:numFmt w:val="decimal"/>
+      <w:lvlText w:val="%4."/>
+      <w:lvlJc w:val="left"/>
+      <w:pPr>
+        <w:ind w:left="2880" w:hanging="360"/>
+      </w:pPr>
+    </w:lvl>
+    <w:lvl w:ilvl="4" w:tplc="FFFFFFFF" w:tentative="1">
+      <w:start w:val="1"/>
+      <w:numFmt w:val="lowerLetter"/>
+      <w:lvlText w:val="%5."/>
+      <w:lvlJc w:val="left"/>
+      <w:pPr>
+        <w:ind w:left="3600" w:hanging="360"/>
+      </w:pPr>
+    </w:lvl>
+    <w:lvl w:ilvl="5" w:tplc="FFFFFFFF" w:tentative="1">
+      <w:start w:val="1"/>
+      <w:numFmt w:val="lowerRoman"/>
+      <w:lvlText w:val="%6."/>
+      <w:lvlJc w:val="right"/>
+      <w:pPr>
+        <w:ind w:left="4320" w:hanging="180"/>
+      </w:pPr>
+    </w:lvl>
+    <w:lvl w:ilvl="6" w:tplc="FFFFFFFF" w:tentative="1">
+      <w:start w:val="1"/>
+      <w:numFmt w:val="decimal"/>
+      <w:lvlText w:val="%7."/>
+      <w:lvlJc w:val="left"/>
+      <w:pPr>
+        <w:ind w:left="5040" w:hanging="360"/>
+      </w:pPr>
+    </w:lvl>
+    <w:lvl w:ilvl="7" w:tplc="FFFFFFFF" w:tentative="1">
+      <w:start w:val="1"/>
+      <w:numFmt w:val="lowerLetter"/>
+      <w:lvlText w:val="%8."/>
+      <w:lvlJc w:val="left"/>
+      <w:pPr>
+        <w:ind w:left="5760" w:hanging="360"/>
+      </w:pPr>
+    </w:lvl>
+    <w:lvl w:ilvl="8" w:tplc="FFFFFFFF" w:tentative="1">
+      <w:start w:val="1"/>
+      <w:numFmt w:val="lowerRoman"/>
+      <w:lvlText w:val="%9."/>
+      <w:lvlJc w:val="right"/>
+      <w:pPr>
+        <w:ind w:left="6480" w:hanging="180"/>
+      </w:pPr>
+    </w:lvl>
+  </w:abstractNum>
+  <w:abstractNum w:abstractNumId="20" w15:restartNumberingAfterBreak="0">
     <w:nsid w:val="6195629F"/>
     <w:multiLevelType w:val="hybridMultilevel"/>
     <w:tmpl w:val="72DCBC1C"/>
@@ -6610,7 +7963,7 @@
       </w:pPr>
     </w:lvl>
   </w:abstractNum>
-  <w:abstractNum w:abstractNumId="17" w15:restartNumberingAfterBreak="0">
+  <w:abstractNum w:abstractNumId="21" w15:restartNumberingAfterBreak="0">
     <w:nsid w:val="61B35DAC"/>
     <w:multiLevelType w:val="hybridMultilevel"/>
     <w:tmpl w:val="DABE41B2"/>
@@ -6699,7 +8052,179 @@
       </w:pPr>
     </w:lvl>
   </w:abstractNum>
-  <w:abstractNum w:abstractNumId="18" w15:restartNumberingAfterBreak="0">
+  <w:abstractNum w:abstractNumId="22" w15:restartNumberingAfterBreak="0">
+    <w:nsid w:val="684A225A"/>
+    <w:multiLevelType w:val="hybridMultilevel"/>
+    <w:tmpl w:val="3294BAC2"/>
+    <w:lvl w:ilvl="0" w:tplc="0410000F">
+      <w:start w:val="1"/>
+      <w:numFmt w:val="decimal"/>
+      <w:lvlText w:val="%1."/>
+      <w:lvlJc w:val="left"/>
+      <w:pPr>
+        <w:ind w:left="720" w:hanging="360"/>
+      </w:pPr>
+    </w:lvl>
+    <w:lvl w:ilvl="1" w:tplc="04100019" w:tentative="1">
+      <w:start w:val="1"/>
+      <w:numFmt w:val="lowerLetter"/>
+      <w:lvlText w:val="%2."/>
+      <w:lvlJc w:val="left"/>
+      <w:pPr>
+        <w:ind w:left="1440" w:hanging="360"/>
+      </w:pPr>
+    </w:lvl>
+    <w:lvl w:ilvl="2" w:tplc="0410001B" w:tentative="1">
+      <w:start w:val="1"/>
+      <w:numFmt w:val="lowerRoman"/>
+      <w:lvlText w:val="%3."/>
+      <w:lvlJc w:val="right"/>
+      <w:pPr>
+        <w:ind w:left="2160" w:hanging="180"/>
+      </w:pPr>
+    </w:lvl>
+    <w:lvl w:ilvl="3" w:tplc="0410000F" w:tentative="1">
+      <w:start w:val="1"/>
+      <w:numFmt w:val="decimal"/>
+      <w:lvlText w:val="%4."/>
+      <w:lvlJc w:val="left"/>
+      <w:pPr>
+        <w:ind w:left="2880" w:hanging="360"/>
+      </w:pPr>
+    </w:lvl>
+    <w:lvl w:ilvl="4" w:tplc="04100019" w:tentative="1">
+      <w:start w:val="1"/>
+      <w:numFmt w:val="lowerLetter"/>
+      <w:lvlText w:val="%5."/>
+      <w:lvlJc w:val="left"/>
+      <w:pPr>
+        <w:ind w:left="3600" w:hanging="360"/>
+      </w:pPr>
+    </w:lvl>
+    <w:lvl w:ilvl="5" w:tplc="0410001B" w:tentative="1">
+      <w:start w:val="1"/>
+      <w:numFmt w:val="lowerRoman"/>
+      <w:lvlText w:val="%6."/>
+      <w:lvlJc w:val="right"/>
+      <w:pPr>
+        <w:ind w:left="4320" w:hanging="180"/>
+      </w:pPr>
+    </w:lvl>
+    <w:lvl w:ilvl="6" w:tplc="0410000F" w:tentative="1">
+      <w:start w:val="1"/>
+      <w:numFmt w:val="decimal"/>
+      <w:lvlText w:val="%7."/>
+      <w:lvlJc w:val="left"/>
+      <w:pPr>
+        <w:ind w:left="5040" w:hanging="360"/>
+      </w:pPr>
+    </w:lvl>
+    <w:lvl w:ilvl="7" w:tplc="04100019" w:tentative="1">
+      <w:start w:val="1"/>
+      <w:numFmt w:val="lowerLetter"/>
+      <w:lvlText w:val="%8."/>
+      <w:lvlJc w:val="left"/>
+      <w:pPr>
+        <w:ind w:left="5760" w:hanging="360"/>
+      </w:pPr>
+    </w:lvl>
+    <w:lvl w:ilvl="8" w:tplc="0410001B" w:tentative="1">
+      <w:start w:val="1"/>
+      <w:numFmt w:val="lowerRoman"/>
+      <w:lvlText w:val="%9."/>
+      <w:lvlJc w:val="right"/>
+      <w:pPr>
+        <w:ind w:left="6480" w:hanging="180"/>
+      </w:pPr>
+    </w:lvl>
+  </w:abstractNum>
+  <w:abstractNum w:abstractNumId="23" w15:restartNumberingAfterBreak="0">
+    <w:nsid w:val="6DA23B5A"/>
+    <w:multiLevelType w:val="hybridMultilevel"/>
+    <w:tmpl w:val="56DEE050"/>
+    <w:lvl w:ilvl="0" w:tplc="0410000F">
+      <w:start w:val="1"/>
+      <w:numFmt w:val="decimal"/>
+      <w:lvlText w:val="%1."/>
+      <w:lvlJc w:val="left"/>
+      <w:pPr>
+        <w:ind w:left="720" w:hanging="360"/>
+      </w:pPr>
+    </w:lvl>
+    <w:lvl w:ilvl="1" w:tplc="04100019" w:tentative="1">
+      <w:start w:val="1"/>
+      <w:numFmt w:val="lowerLetter"/>
+      <w:lvlText w:val="%2."/>
+      <w:lvlJc w:val="left"/>
+      <w:pPr>
+        <w:ind w:left="1440" w:hanging="360"/>
+      </w:pPr>
+    </w:lvl>
+    <w:lvl w:ilvl="2" w:tplc="0410001B" w:tentative="1">
+      <w:start w:val="1"/>
+      <w:numFmt w:val="lowerRoman"/>
+      <w:lvlText w:val="%3."/>
+      <w:lvlJc w:val="right"/>
+      <w:pPr>
+        <w:ind w:left="2160" w:hanging="180"/>
+      </w:pPr>
+    </w:lvl>
+    <w:lvl w:ilvl="3" w:tplc="0410000F" w:tentative="1">
+      <w:start w:val="1"/>
+      <w:numFmt w:val="decimal"/>
+      <w:lvlText w:val="%4."/>
+      <w:lvlJc w:val="left"/>
+      <w:pPr>
+        <w:ind w:left="2880" w:hanging="360"/>
+      </w:pPr>
+    </w:lvl>
+    <w:lvl w:ilvl="4" w:tplc="04100019" w:tentative="1">
+      <w:start w:val="1"/>
+      <w:numFmt w:val="lowerLetter"/>
+      <w:lvlText w:val="%5."/>
+      <w:lvlJc w:val="left"/>
+      <w:pPr>
+        <w:ind w:left="3600" w:hanging="360"/>
+      </w:pPr>
+    </w:lvl>
+    <w:lvl w:ilvl="5" w:tplc="0410001B" w:tentative="1">
+      <w:start w:val="1"/>
+      <w:numFmt w:val="lowerRoman"/>
+      <w:lvlText w:val="%6."/>
+      <w:lvlJc w:val="right"/>
+      <w:pPr>
+        <w:ind w:left="4320" w:hanging="180"/>
+      </w:pPr>
+    </w:lvl>
+    <w:lvl w:ilvl="6" w:tplc="0410000F" w:tentative="1">
+      <w:start w:val="1"/>
+      <w:numFmt w:val="decimal"/>
+      <w:lvlText w:val="%7."/>
+      <w:lvlJc w:val="left"/>
+      <w:pPr>
+        <w:ind w:left="5040" w:hanging="360"/>
+      </w:pPr>
+    </w:lvl>
+    <w:lvl w:ilvl="7" w:tplc="04100019" w:tentative="1">
+      <w:start w:val="1"/>
+      <w:numFmt w:val="lowerLetter"/>
+      <w:lvlText w:val="%8."/>
+      <w:lvlJc w:val="left"/>
+      <w:pPr>
+        <w:ind w:left="5760" w:hanging="360"/>
+      </w:pPr>
+    </w:lvl>
+    <w:lvl w:ilvl="8" w:tplc="0410001B" w:tentative="1">
+      <w:start w:val="1"/>
+      <w:numFmt w:val="lowerRoman"/>
+      <w:lvlText w:val="%9."/>
+      <w:lvlJc w:val="right"/>
+      <w:pPr>
+        <w:ind w:left="6480" w:hanging="180"/>
+      </w:pPr>
+    </w:lvl>
+  </w:abstractNum>
+  <w:abstractNum w:abstractNumId="24" w15:restartNumberingAfterBreak="0">
     <w:nsid w:val="6EE341F8"/>
     <w:multiLevelType w:val="hybridMultilevel"/>
     <w:tmpl w:val="A4CE1298"/>
@@ -6785,7 +8310,7 @@
       </w:pPr>
     </w:lvl>
   </w:abstractNum>
-  <w:abstractNum w:abstractNumId="19" w15:restartNumberingAfterBreak="0">
+  <w:abstractNum w:abstractNumId="25" w15:restartNumberingAfterBreak="0">
     <w:nsid w:val="71423E70"/>
     <w:multiLevelType w:val="hybridMultilevel"/>
     <w:tmpl w:val="D1D46E16"/>
@@ -6897,7 +8422,7 @@
       </w:rPr>
     </w:lvl>
   </w:abstractNum>
-  <w:abstractNum w:abstractNumId="20" w15:restartNumberingAfterBreak="0">
+  <w:abstractNum w:abstractNumId="26" w15:restartNumberingAfterBreak="0">
     <w:nsid w:val="783A1874"/>
     <w:multiLevelType w:val="hybridMultilevel"/>
     <w:tmpl w:val="A4CE1298"/>
@@ -6983,7 +8508,179 @@
       </w:pPr>
     </w:lvl>
   </w:abstractNum>
-  <w:abstractNum w:abstractNumId="21" w15:restartNumberingAfterBreak="0">
+  <w:abstractNum w:abstractNumId="27" w15:restartNumberingAfterBreak="0">
+    <w:nsid w:val="78B64019"/>
+    <w:multiLevelType w:val="hybridMultilevel"/>
+    <w:tmpl w:val="F14ED362"/>
+    <w:lvl w:ilvl="0" w:tplc="0410000F">
+      <w:start w:val="1"/>
+      <w:numFmt w:val="decimal"/>
+      <w:lvlText w:val="%1."/>
+      <w:lvlJc w:val="left"/>
+      <w:pPr>
+        <w:ind w:left="720" w:hanging="360"/>
+      </w:pPr>
+    </w:lvl>
+    <w:lvl w:ilvl="1" w:tplc="04100019" w:tentative="1">
+      <w:start w:val="1"/>
+      <w:numFmt w:val="lowerLetter"/>
+      <w:lvlText w:val="%2."/>
+      <w:lvlJc w:val="left"/>
+      <w:pPr>
+        <w:ind w:left="1440" w:hanging="360"/>
+      </w:pPr>
+    </w:lvl>
+    <w:lvl w:ilvl="2" w:tplc="0410001B" w:tentative="1">
+      <w:start w:val="1"/>
+      <w:numFmt w:val="lowerRoman"/>
+      <w:lvlText w:val="%3."/>
+      <w:lvlJc w:val="right"/>
+      <w:pPr>
+        <w:ind w:left="2160" w:hanging="180"/>
+      </w:pPr>
+    </w:lvl>
+    <w:lvl w:ilvl="3" w:tplc="0410000F" w:tentative="1">
+      <w:start w:val="1"/>
+      <w:numFmt w:val="decimal"/>
+      <w:lvlText w:val="%4."/>
+      <w:lvlJc w:val="left"/>
+      <w:pPr>
+        <w:ind w:left="2880" w:hanging="360"/>
+      </w:pPr>
+    </w:lvl>
+    <w:lvl w:ilvl="4" w:tplc="04100019" w:tentative="1">
+      <w:start w:val="1"/>
+      <w:numFmt w:val="lowerLetter"/>
+      <w:lvlText w:val="%5."/>
+      <w:lvlJc w:val="left"/>
+      <w:pPr>
+        <w:ind w:left="3600" w:hanging="360"/>
+      </w:pPr>
+    </w:lvl>
+    <w:lvl w:ilvl="5" w:tplc="0410001B" w:tentative="1">
+      <w:start w:val="1"/>
+      <w:numFmt w:val="lowerRoman"/>
+      <w:lvlText w:val="%6."/>
+      <w:lvlJc w:val="right"/>
+      <w:pPr>
+        <w:ind w:left="4320" w:hanging="180"/>
+      </w:pPr>
+    </w:lvl>
+    <w:lvl w:ilvl="6" w:tplc="0410000F" w:tentative="1">
+      <w:start w:val="1"/>
+      <w:numFmt w:val="decimal"/>
+      <w:lvlText w:val="%7."/>
+      <w:lvlJc w:val="left"/>
+      <w:pPr>
+        <w:ind w:left="5040" w:hanging="360"/>
+      </w:pPr>
+    </w:lvl>
+    <w:lvl w:ilvl="7" w:tplc="04100019" w:tentative="1">
+      <w:start w:val="1"/>
+      <w:numFmt w:val="lowerLetter"/>
+      <w:lvlText w:val="%8."/>
+      <w:lvlJc w:val="left"/>
+      <w:pPr>
+        <w:ind w:left="5760" w:hanging="360"/>
+      </w:pPr>
+    </w:lvl>
+    <w:lvl w:ilvl="8" w:tplc="0410001B" w:tentative="1">
+      <w:start w:val="1"/>
+      <w:numFmt w:val="lowerRoman"/>
+      <w:lvlText w:val="%9."/>
+      <w:lvlJc w:val="right"/>
+      <w:pPr>
+        <w:ind w:left="6480" w:hanging="180"/>
+      </w:pPr>
+    </w:lvl>
+  </w:abstractNum>
+  <w:abstractNum w:abstractNumId="28" w15:restartNumberingAfterBreak="0">
+    <w:nsid w:val="7A1F49D7"/>
+    <w:multiLevelType w:val="hybridMultilevel"/>
+    <w:tmpl w:val="DCA66962"/>
+    <w:lvl w:ilvl="0" w:tplc="0410000F">
+      <w:start w:val="1"/>
+      <w:numFmt w:val="decimal"/>
+      <w:lvlText w:val="%1."/>
+      <w:lvlJc w:val="left"/>
+      <w:pPr>
+        <w:ind w:left="1440" w:hanging="360"/>
+      </w:pPr>
+    </w:lvl>
+    <w:lvl w:ilvl="1" w:tplc="04100019" w:tentative="1">
+      <w:start w:val="1"/>
+      <w:numFmt w:val="lowerLetter"/>
+      <w:lvlText w:val="%2."/>
+      <w:lvlJc w:val="left"/>
+      <w:pPr>
+        <w:ind w:left="2160" w:hanging="360"/>
+      </w:pPr>
+    </w:lvl>
+    <w:lvl w:ilvl="2" w:tplc="0410001B" w:tentative="1">
+      <w:start w:val="1"/>
+      <w:numFmt w:val="lowerRoman"/>
+      <w:lvlText w:val="%3."/>
+      <w:lvlJc w:val="right"/>
+      <w:pPr>
+        <w:ind w:left="2880" w:hanging="180"/>
+      </w:pPr>
+    </w:lvl>
+    <w:lvl w:ilvl="3" w:tplc="0410000F" w:tentative="1">
+      <w:start w:val="1"/>
+      <w:numFmt w:val="decimal"/>
+      <w:lvlText w:val="%4."/>
+      <w:lvlJc w:val="left"/>
+      <w:pPr>
+        <w:ind w:left="3600" w:hanging="360"/>
+      </w:pPr>
+    </w:lvl>
+    <w:lvl w:ilvl="4" w:tplc="04100019" w:tentative="1">
+      <w:start w:val="1"/>
+      <w:numFmt w:val="lowerLetter"/>
+      <w:lvlText w:val="%5."/>
+      <w:lvlJc w:val="left"/>
+      <w:pPr>
+        <w:ind w:left="4320" w:hanging="360"/>
+      </w:pPr>
+    </w:lvl>
+    <w:lvl w:ilvl="5" w:tplc="0410001B" w:tentative="1">
+      <w:start w:val="1"/>
+      <w:numFmt w:val="lowerRoman"/>
+      <w:lvlText w:val="%6."/>
+      <w:lvlJc w:val="right"/>
+      <w:pPr>
+        <w:ind w:left="5040" w:hanging="180"/>
+      </w:pPr>
+    </w:lvl>
+    <w:lvl w:ilvl="6" w:tplc="0410000F" w:tentative="1">
+      <w:start w:val="1"/>
+      <w:numFmt w:val="decimal"/>
+      <w:lvlText w:val="%7."/>
+      <w:lvlJc w:val="left"/>
+      <w:pPr>
+        <w:ind w:left="5760" w:hanging="360"/>
+      </w:pPr>
+    </w:lvl>
+    <w:lvl w:ilvl="7" w:tplc="04100019" w:tentative="1">
+      <w:start w:val="1"/>
+      <w:numFmt w:val="lowerLetter"/>
+      <w:lvlText w:val="%8."/>
+      <w:lvlJc w:val="left"/>
+      <w:pPr>
+        <w:ind w:left="6480" w:hanging="360"/>
+      </w:pPr>
+    </w:lvl>
+    <w:lvl w:ilvl="8" w:tplc="0410001B" w:tentative="1">
+      <w:start w:val="1"/>
+      <w:numFmt w:val="lowerRoman"/>
+      <w:lvlText w:val="%9."/>
+      <w:lvlJc w:val="right"/>
+      <w:pPr>
+        <w:ind w:left="7200" w:hanging="180"/>
+      </w:pPr>
+    </w:lvl>
+  </w:abstractNum>
+  <w:abstractNum w:abstractNumId="29" w15:restartNumberingAfterBreak="0">
     <w:nsid w:val="7FAE0816"/>
     <w:multiLevelType w:val="hybridMultilevel"/>
     <w:tmpl w:val="0346027A"/>
@@ -7070,100 +8767,97 @@
     </w:lvl>
   </w:abstractNum>
   <w:num w:numId="1">
-    <w:abstractNumId w:val="14"/>
+    <w:abstractNumId w:val="17"/>
   </w:num>
   <w:num w:numId="2">
-    <w:abstractNumId w:val="19"/>
+    <w:abstractNumId w:val="25"/>
   </w:num>
   <w:num w:numId="3">
-    <w:abstractNumId w:val="17"/>
+    <w:abstractNumId w:val="21"/>
   </w:num>
   <w:num w:numId="4">
+    <w:abstractNumId w:val="13"/>
+  </w:num>
+  <w:num w:numId="5">
+    <w:abstractNumId w:val="26"/>
+  </w:num>
+  <w:num w:numId="6">
+    <w:abstractNumId w:val="13"/>
+  </w:num>
+  <w:num w:numId="7">
+    <w:abstractNumId w:val="18"/>
+  </w:num>
+  <w:num w:numId="8">
     <w:abstractNumId w:val="11"/>
   </w:num>
-  <w:num w:numId="5">
+  <w:num w:numId="9">
+    <w:abstractNumId w:val="15"/>
+  </w:num>
+  <w:num w:numId="10">
+    <w:abstractNumId w:val="24"/>
+  </w:num>
+  <w:num w:numId="11">
+    <w:abstractNumId w:val="10"/>
+  </w:num>
+  <w:num w:numId="12">
+    <w:abstractNumId w:val="4"/>
+  </w:num>
+  <w:num w:numId="13">
     <w:abstractNumId w:val="20"/>
   </w:num>
-  <w:num w:numId="6">
-    <w:abstractNumId w:val="11"/>
-    <w:lvlOverride w:ilvl="0">
-      <w:startOverride w:val="1"/>
-    </w:lvlOverride>
-    <w:lvlOverride w:ilvl="1">
-      <w:startOverride w:val="1"/>
-    </w:lvlOverride>
-    <w:lvlOverride w:ilvl="2">
-      <w:startOverride w:val="1"/>
-    </w:lvlOverride>
-    <w:lvlOverride w:ilvl="3">
-      <w:startOverride w:val="1"/>
-    </w:lvlOverride>
-    <w:lvlOverride w:ilvl="4">
-      <w:startOverride w:val="1"/>
-    </w:lvlOverride>
-    <w:lvlOverride w:ilvl="5">
-      <w:startOverride w:val="1"/>
-    </w:lvlOverride>
-    <w:lvlOverride w:ilvl="6">
-      <w:startOverride w:val="1"/>
-    </w:lvlOverride>
-    <w:lvlOverride w:ilvl="7">
-      <w:startOverride w:val="1"/>
-    </w:lvlOverride>
-    <w:lvlOverride w:ilvl="8">
-      <w:startOverride w:val="1"/>
-    </w:lvlOverride>
+  <w:num w:numId="14">
+    <w:abstractNumId w:val="29"/>
   </w:num>
-  <w:num w:numId="7">
-    <w:abstractNumId w:val="15"/>
-  </w:num>
-  <w:num w:numId="8">
-    <w:abstractNumId w:val="9"/>
-  </w:num>
-  <w:num w:numId="9">
-    <w:abstractNumId w:val="12"/>
-  </w:num>
-  <w:num w:numId="10">
-    <w:abstractNumId w:val="18"/>
-  </w:num>
-  <w:num w:numId="11">
-    <w:abstractNumId w:val="8"/>
-  </w:num>
-  <w:num w:numId="12">
-    <w:abstractNumId w:val="3"/>
-  </w:num>
-  <w:num w:numId="13">
+  <w:num w:numId="15">
     <w:abstractNumId w:val="16"/>
   </w:num>
-  <w:num w:numId="14">
-    <w:abstractNumId w:val="21"/>
-  </w:num>
-  <w:num w:numId="15">
-    <w:abstractNumId w:val="13"/>
-  </w:num>
   <w:num w:numId="16">
-    <w:abstractNumId w:val="4"/>
+    <w:abstractNumId w:val="5"/>
   </w:num>
   <w:num w:numId="17">
-    <w:abstractNumId w:val="5"/>
+    <w:abstractNumId w:val="6"/>
   </w:num>
   <w:num w:numId="18">
     <w:abstractNumId w:val="0"/>
   </w:num>
   <w:num w:numId="19">
-    <w:abstractNumId w:val="10"/>
+    <w:abstractNumId w:val="12"/>
   </w:num>
   <w:num w:numId="20">
-    <w:abstractNumId w:val="7"/>
+    <w:abstractNumId w:val="8"/>
   </w:num>
   <w:num w:numId="21">
-    <w:abstractNumId w:val="6"/>
+    <w:abstractNumId w:val="7"/>
   </w:num>
   <w:num w:numId="22">
     <w:abstractNumId w:val="1"/>
   </w:num>
   <w:num w:numId="23">
+    <w:abstractNumId w:val="3"/>
+  </w:num>
+  <w:num w:numId="24">
+    <w:abstractNumId w:val="28"/>
+  </w:num>
+  <w:num w:numId="25">
+    <w:abstractNumId w:val="23"/>
+  </w:num>
+  <w:num w:numId="26">
+    <w:abstractNumId w:val="22"/>
+  </w:num>
+  <w:num w:numId="27">
     <w:abstractNumId w:val="2"/>
+  </w:num>
+  <w:num w:numId="28">
+    <w:abstractNumId w:val="9"/>
+  </w:num>
+  <w:num w:numId="29">
+    <w:abstractNumId w:val="27"/>
+  </w:num>
+  <w:num w:numId="30">
+    <w:abstractNumId w:val="19"/>
+  </w:num>
+  <w:num w:numId="31">
+    <w:abstractNumId w:val="14"/>
   </w:num>
 </w:numbering>
 </file>

</xml_diff>

<commit_message>
merge fix per casi d'uso
Nel commit precedente per completare il merge si erano persi due casi d'uso
</commit_message>
<xml_diff>
--- a/Semilavorati/Casi d'uso.docx
+++ b/Semilavorati/Casi d'uso.docx
@@ -197,23 +197,7 @@
           <w:rFonts w:ascii="Helvetica" w:hAnsi="Helvetica"/>
           <w:color w:val="2E3338"/>
         </w:rPr>
-        <w:t xml:space="preserve">. Gli vengono richiesti: e-mail, password, nome, cognome, data di nascita, nome </w:t>
-      </w:r>
-      <w:proofErr w:type="spellStart"/>
-      <w:r>
-        <w:rPr>
-          <w:rFonts w:ascii="Helvetica" w:hAnsi="Helvetica"/>
-          <w:color w:val="2E3338"/>
-        </w:rPr>
-        <w:t>instagram</w:t>
-      </w:r>
-      <w:proofErr w:type="spellEnd"/>
-      <w:r>
-        <w:rPr>
-          <w:rFonts w:ascii="Helvetica" w:hAnsi="Helvetica"/>
-          <w:color w:val="2E3338"/>
-        </w:rPr>
-        <w:t xml:space="preserve">, un indirizzo (formato da Via, Civico, CAP, Comune e Provincia), numero di telefono. Il </w:t>
+        <w:t xml:space="preserve">. Gli vengono richiesti: e-mail, password, nome, cognome, data di nascita, nome instagram, un indirizzo (formato da Via, Civico, CAP, Comune e Provincia), numero di telefono. Il </w:t>
       </w:r>
       <w:proofErr w:type="spellStart"/>
       <w:r>
@@ -391,13 +375,8 @@
           </w:tcPr>
           <w:p>
             <w:r>
-              <w:t xml:space="preserve">Entry </w:t>
-            </w:r>
-            <w:proofErr w:type="spellStart"/>
-            <w:r>
-              <w:t>Condition</w:t>
-            </w:r>
-            <w:proofErr w:type="spellEnd"/>
+              <w:t>Entry Condition</w:t>
+            </w:r>
           </w:p>
         </w:tc>
         <w:tc>
@@ -666,13 +645,8 @@
           </w:tcPr>
           <w:p>
             <w:r>
-              <w:t xml:space="preserve">Exit </w:t>
-            </w:r>
-            <w:proofErr w:type="spellStart"/>
-            <w:r>
-              <w:t>Condition</w:t>
-            </w:r>
-            <w:proofErr w:type="spellEnd"/>
+              <w:t>Exit Condition</w:t>
+            </w:r>
           </w:p>
         </w:tc>
         <w:tc>
@@ -801,13 +775,8 @@
           </w:tcPr>
           <w:p>
             <w:r>
-              <w:t xml:space="preserve">Entry </w:t>
-            </w:r>
-            <w:proofErr w:type="spellStart"/>
-            <w:r>
-              <w:t>Condition</w:t>
-            </w:r>
-            <w:proofErr w:type="spellEnd"/>
+              <w:t>Entry Condition</w:t>
+            </w:r>
           </w:p>
         </w:tc>
         <w:tc>
@@ -980,13 +949,8 @@
           </w:tcPr>
           <w:p>
             <w:r>
-              <w:t xml:space="preserve">Exit </w:t>
-            </w:r>
-            <w:proofErr w:type="spellStart"/>
-            <w:r>
-              <w:t>Condition</w:t>
-            </w:r>
-            <w:proofErr w:type="spellEnd"/>
+              <w:t>Exit Condition</w:t>
+            </w:r>
           </w:p>
         </w:tc>
         <w:tc>
@@ -1113,13 +1077,8 @@
           </w:tcPr>
           <w:p>
             <w:r>
-              <w:t xml:space="preserve">Entry </w:t>
-            </w:r>
-            <w:proofErr w:type="spellStart"/>
-            <w:r>
-              <w:t>Condition</w:t>
-            </w:r>
-            <w:proofErr w:type="spellEnd"/>
+              <w:t>Entry Condition</w:t>
+            </w:r>
           </w:p>
         </w:tc>
         <w:tc>
@@ -1382,13 +1341,8 @@
           </w:tcPr>
           <w:p>
             <w:r>
-              <w:t xml:space="preserve">Exit </w:t>
-            </w:r>
-            <w:proofErr w:type="spellStart"/>
-            <w:r>
-              <w:t>Condition</w:t>
-            </w:r>
-            <w:proofErr w:type="spellEnd"/>
+              <w:t>Exit Condition</w:t>
+            </w:r>
           </w:p>
         </w:tc>
         <w:tc>
@@ -1499,13 +1453,8 @@
           </w:tcPr>
           <w:p>
             <w:r>
-              <w:t xml:space="preserve">Entry </w:t>
-            </w:r>
-            <w:proofErr w:type="spellStart"/>
-            <w:r>
-              <w:t>Condition</w:t>
-            </w:r>
-            <w:proofErr w:type="spellEnd"/>
+              <w:t>Entry Condition</w:t>
+            </w:r>
           </w:p>
         </w:tc>
         <w:tc>
@@ -1666,13 +1615,8 @@
           </w:tcPr>
           <w:p>
             <w:r>
-              <w:t xml:space="preserve">Exit </w:t>
-            </w:r>
-            <w:proofErr w:type="spellStart"/>
-            <w:r>
-              <w:t>Condition</w:t>
-            </w:r>
-            <w:proofErr w:type="spellEnd"/>
+              <w:t>Exit Condition</w:t>
+            </w:r>
           </w:p>
         </w:tc>
         <w:tc>
@@ -1813,13 +1757,8 @@
           </w:tcPr>
           <w:p>
             <w:r>
-              <w:t xml:space="preserve">Entry </w:t>
-            </w:r>
-            <w:proofErr w:type="spellStart"/>
-            <w:r>
-              <w:t>Condition</w:t>
-            </w:r>
-            <w:proofErr w:type="spellEnd"/>
+              <w:t>Entry Condition</w:t>
+            </w:r>
           </w:p>
         </w:tc>
         <w:tc>
@@ -2104,13 +2043,8 @@
           </w:tcPr>
           <w:p>
             <w:r>
-              <w:t xml:space="preserve">Exit </w:t>
-            </w:r>
-            <w:proofErr w:type="spellStart"/>
-            <w:r>
-              <w:t>Condition</w:t>
-            </w:r>
-            <w:proofErr w:type="spellEnd"/>
+              <w:t>Exit Condition</w:t>
+            </w:r>
           </w:p>
         </w:tc>
         <w:tc>
@@ -2238,13 +2172,8 @@
           </w:tcPr>
           <w:p>
             <w:r>
-              <w:t xml:space="preserve">Entry </w:t>
-            </w:r>
-            <w:proofErr w:type="spellStart"/>
-            <w:r>
-              <w:t>Condition</w:t>
-            </w:r>
-            <w:proofErr w:type="spellEnd"/>
+              <w:t>Entry Condition</w:t>
+            </w:r>
           </w:p>
         </w:tc>
         <w:tc>
@@ -2447,13 +2376,8 @@
           </w:tcPr>
           <w:p>
             <w:r>
-              <w:t xml:space="preserve">Exit </w:t>
-            </w:r>
-            <w:proofErr w:type="spellStart"/>
-            <w:r>
-              <w:t>Condition</w:t>
-            </w:r>
-            <w:proofErr w:type="spellEnd"/>
+              <w:t>Exit Condition</w:t>
+            </w:r>
           </w:p>
         </w:tc>
         <w:tc>
@@ -2602,13 +2526,8 @@
           </w:tcPr>
           <w:p>
             <w:r>
-              <w:t xml:space="preserve">Entry </w:t>
-            </w:r>
-            <w:proofErr w:type="spellStart"/>
-            <w:r>
-              <w:t>Condition</w:t>
-            </w:r>
-            <w:proofErr w:type="spellEnd"/>
+              <w:t>Entry Condition</w:t>
+            </w:r>
           </w:p>
         </w:tc>
         <w:tc>
@@ -2880,13 +2799,8 @@
           </w:tcPr>
           <w:p>
             <w:r>
-              <w:t xml:space="preserve">Exit </w:t>
-            </w:r>
-            <w:proofErr w:type="spellStart"/>
-            <w:r>
-              <w:t>Condition</w:t>
-            </w:r>
-            <w:proofErr w:type="spellEnd"/>
+              <w:t>Exit Condition</w:t>
+            </w:r>
           </w:p>
         </w:tc>
         <w:tc>
@@ -3020,13 +2934,8 @@
           </w:tcPr>
           <w:p>
             <w:r>
-              <w:t xml:space="preserve">Entry </w:t>
-            </w:r>
-            <w:proofErr w:type="spellStart"/>
-            <w:r>
-              <w:t>Condition</w:t>
-            </w:r>
-            <w:proofErr w:type="spellEnd"/>
+              <w:t>Entry Condition</w:t>
+            </w:r>
           </w:p>
         </w:tc>
         <w:tc>
@@ -3550,13 +3459,8 @@
           </w:tcPr>
           <w:p>
             <w:r>
-              <w:t xml:space="preserve">Exit </w:t>
-            </w:r>
-            <w:proofErr w:type="spellStart"/>
-            <w:r>
-              <w:t>Condition</w:t>
-            </w:r>
-            <w:proofErr w:type="spellEnd"/>
+              <w:t>Exit Condition</w:t>
+            </w:r>
           </w:p>
         </w:tc>
         <w:tc>
@@ -3741,13 +3645,8 @@
           </w:tcPr>
           <w:p>
             <w:r>
-              <w:t xml:space="preserve">Entry </w:t>
-            </w:r>
-            <w:proofErr w:type="spellStart"/>
-            <w:r>
-              <w:t>Condition</w:t>
-            </w:r>
-            <w:proofErr w:type="spellEnd"/>
+              <w:t>Entry Condition</w:t>
+            </w:r>
           </w:p>
         </w:tc>
         <w:tc>
@@ -4290,15 +4189,15 @@
             </w:r>
             <w:proofErr w:type="spellEnd"/>
             <w:r>
-              <w:t xml:space="preserve"> di registrazione e mostra un messaggio d’errore(“e-mail esistente</w:t>
+              <w:t xml:space="preserve"> di registrazione e mostra un messaggio </w:t>
             </w:r>
             <w:proofErr w:type="gramStart"/>
             <w:r>
-              <w:t>”)(</w:t>
+              <w:t>d’errore(</w:t>
             </w:r>
             <w:proofErr w:type="gramEnd"/>
             <w:r>
-              <w:t>UC 8.2 E-mail esistente)</w:t>
+              <w:t>“e-mail esistente”)(UC 8.2 E-mail esistente)</w:t>
             </w:r>
           </w:p>
         </w:tc>
@@ -4317,13 +4216,8 @@
           </w:tcPr>
           <w:p>
             <w:r>
-              <w:t xml:space="preserve">Exit </w:t>
-            </w:r>
-            <w:proofErr w:type="spellStart"/>
-            <w:r>
-              <w:t>Condition</w:t>
-            </w:r>
-            <w:proofErr w:type="spellEnd"/>
+              <w:t>Exit Condition</w:t>
+            </w:r>
           </w:p>
         </w:tc>
         <w:tc>
@@ -4458,13 +4352,8 @@
           </w:tcPr>
           <w:p>
             <w:r>
-              <w:t xml:space="preserve">Entry </w:t>
-            </w:r>
-            <w:proofErr w:type="spellStart"/>
-            <w:r>
-              <w:t>Condition</w:t>
-            </w:r>
-            <w:proofErr w:type="spellEnd"/>
+              <w:t>Entry Condition</w:t>
+            </w:r>
           </w:p>
         </w:tc>
         <w:tc>
@@ -4684,13 +4573,8 @@
           </w:tcPr>
           <w:p>
             <w:r>
-              <w:t xml:space="preserve">Exit </w:t>
-            </w:r>
-            <w:proofErr w:type="spellStart"/>
-            <w:r>
-              <w:t>Condition</w:t>
-            </w:r>
-            <w:proofErr w:type="spellEnd"/>
+              <w:t>Exit Condition</w:t>
+            </w:r>
           </w:p>
         </w:tc>
         <w:tc>
@@ -4721,16 +4605,7 @@
     </w:p>
     <w:p>
       <w:r>
-        <w:t xml:space="preserve">Tabella </w:t>
-      </w:r>
-      <w:r>
-        <w:t>8.1.1</w:t>
-      </w:r>
-      <w:r>
-        <w:t xml:space="preserve">: </w:t>
-      </w:r>
-      <w:r>
-        <w:t>formati e messaggi d’errore</w:t>
+        <w:t>Tabella 8.1.1: formati e messaggi d’errore</w:t>
       </w:r>
     </w:p>
     <w:tbl>
@@ -5025,11 +4900,40 @@
           </w:tcPr>
           <w:p>
             <w:r>
+              <w:t>Non vuoto e numerico</w:t>
+            </w:r>
+          </w:p>
+        </w:tc>
+        <w:tc>
+          <w:tcPr>
+            <w:tcW w:w="3210" w:type="dxa"/>
+          </w:tcPr>
+          <w:p>
+            <w:r>
+              <w:t>Il civico non può essere vuoto e deve essere numerico</w:t>
+            </w:r>
+          </w:p>
+        </w:tc>
+      </w:tr>
+      <w:tr>
+        <w:tc>
+          <w:tcPr>
+            <w:tcW w:w="3209" w:type="dxa"/>
+          </w:tcPr>
+          <w:p>
+            <w:r>
+              <w:t>Comune</w:t>
+            </w:r>
+          </w:p>
+        </w:tc>
+        <w:tc>
+          <w:tcPr>
+            <w:tcW w:w="3209" w:type="dxa"/>
+          </w:tcPr>
+          <w:p>
+            <w:r>
               <w:t>Non vuoto</w:t>
             </w:r>
-            <w:r>
-              <w:t xml:space="preserve"> e numerico</w:t>
-            </w:r>
           </w:p>
         </w:tc>
         <w:tc>
@@ -5038,7 +4942,7 @@
           </w:tcPr>
           <w:p>
             <w:r>
-              <w:t>Il civico non può essere vuoto e deve essere numerico</w:t>
+              <w:t>Il comune non può essere vuoto</w:t>
             </w:r>
           </w:p>
         </w:tc>
@@ -5050,7 +4954,7 @@
           </w:tcPr>
           <w:p>
             <w:r>
-              <w:t>Comune</w:t>
+              <w:t>CAP</w:t>
             </w:r>
           </w:p>
         </w:tc>
@@ -5060,7 +4964,7 @@
           </w:tcPr>
           <w:p>
             <w:r>
-              <w:t>Non vuoto</w:t>
+              <w:t>Non vuoto e numerico</w:t>
             </w:r>
           </w:p>
         </w:tc>
@@ -5070,42 +4974,7 @@
           </w:tcPr>
           <w:p>
             <w:r>
-              <w:t>Il comune non può essere vuoto</w:t>
-            </w:r>
-          </w:p>
-        </w:tc>
-      </w:tr>
-      <w:tr>
-        <w:tc>
-          <w:tcPr>
-            <w:tcW w:w="3209" w:type="dxa"/>
-          </w:tcPr>
-          <w:p>
-            <w:r>
-              <w:t>CAP</w:t>
-            </w:r>
-          </w:p>
-        </w:tc>
-        <w:tc>
-          <w:tcPr>
-            <w:tcW w:w="3209" w:type="dxa"/>
-          </w:tcPr>
-          <w:p>
-            <w:r>
-              <w:t>Non vuoto e numerico</w:t>
-            </w:r>
-          </w:p>
-        </w:tc>
-        <w:tc>
-          <w:tcPr>
-            <w:tcW w:w="3210" w:type="dxa"/>
-          </w:tcPr>
-          <w:p>
-            <w:r>
-              <w:t xml:space="preserve">Il CAP </w:t>
-            </w:r>
-            <w:r>
-              <w:t>non può essere vuoto e deve essere numerico</w:t>
+              <w:t>Il CAP non può essere vuoto e deve essere numerico</w:t>
             </w:r>
           </w:p>
         </w:tc>
@@ -5257,13 +5126,8 @@
           </w:tcPr>
           <w:p>
             <w:r>
-              <w:t xml:space="preserve">Entry </w:t>
-            </w:r>
-            <w:proofErr w:type="spellStart"/>
-            <w:r>
-              <w:t>Condition</w:t>
-            </w:r>
-            <w:proofErr w:type="spellEnd"/>
+              <w:t>Entry Condition</w:t>
+            </w:r>
           </w:p>
         </w:tc>
         <w:tc>
@@ -5470,13 +5334,8 @@
           </w:tcPr>
           <w:p>
             <w:r>
-              <w:t xml:space="preserve">Exit </w:t>
-            </w:r>
-            <w:proofErr w:type="spellStart"/>
-            <w:r>
-              <w:t>Condition</w:t>
-            </w:r>
-            <w:proofErr w:type="spellEnd"/>
+              <w:t>Exit Condition</w:t>
+            </w:r>
           </w:p>
         </w:tc>
         <w:tc>
@@ -5736,16 +5595,7 @@
           </w:tcPr>
           <w:p>
             <w:r>
-              <w:t xml:space="preserve">UC </w:t>
-            </w:r>
-            <w:r>
-              <w:t>9</w:t>
-            </w:r>
-            <w:r>
-              <w:t xml:space="preserve"> – </w:t>
-            </w:r>
-            <w:r>
-              <w:t>Autenticazione</w:t>
+              <w:t>UC 9 – Autenticazione</w:t>
             </w:r>
           </w:p>
         </w:tc>
@@ -5801,13 +5651,8 @@
           </w:tcPr>
           <w:p>
             <w:r>
-              <w:t xml:space="preserve">Entry </w:t>
-            </w:r>
-            <w:proofErr w:type="spellStart"/>
-            <w:r>
-              <w:t>Condition</w:t>
-            </w:r>
-            <w:proofErr w:type="spellEnd"/>
+              <w:t>Entry Condition</w:t>
+            </w:r>
           </w:p>
         </w:tc>
         <w:tc>
@@ -5824,10 +5669,7 @@
           </w:tcPr>
           <w:p>
             <w:r>
-              <w:t>L’utente</w:t>
-            </w:r>
-            <w:r>
-              <w:t xml:space="preserve"> si trova su qualsiasi pagina del sito</w:t>
+              <w:t>L’utente si trova su qualsiasi pagina del sito</w:t>
             </w:r>
           </w:p>
         </w:tc>
@@ -6006,10 +5848,7 @@
             </w:r>
             <w:proofErr w:type="spellEnd"/>
             <w:r>
-              <w:t xml:space="preserve"> di </w:t>
-            </w:r>
-            <w:r>
-              <w:t>autenticazione</w:t>
+              <w:t xml:space="preserve"> di autenticazione</w:t>
             </w:r>
           </w:p>
         </w:tc>
@@ -6213,13 +6052,8 @@
           </w:tcPr>
           <w:p>
             <w:r>
-              <w:t xml:space="preserve">Exit </w:t>
-            </w:r>
-            <w:proofErr w:type="spellStart"/>
-            <w:r>
-              <w:t>Condition</w:t>
-            </w:r>
-            <w:proofErr w:type="spellEnd"/>
+              <w:t>Exit Condition</w:t>
+            </w:r>
           </w:p>
         </w:tc>
         <w:tc>
@@ -6291,13 +6125,7 @@
           </w:tcPr>
           <w:p>
             <w:r>
-              <w:t>UC 1</w:t>
-            </w:r>
-            <w:r>
-              <w:t>0</w:t>
-            </w:r>
-            <w:r>
-              <w:t xml:space="preserve"> – </w:t>
+              <w:t xml:space="preserve">UC 10 – </w:t>
             </w:r>
             <w:r>
               <w:t>Visualizza Storico Ordini</w:t>
@@ -6356,13 +6184,8 @@
           </w:tcPr>
           <w:p>
             <w:r>
-              <w:t xml:space="preserve">Entry </w:t>
-            </w:r>
-            <w:proofErr w:type="spellStart"/>
-            <w:r>
-              <w:t>Condition</w:t>
-            </w:r>
-            <w:proofErr w:type="spellEnd"/>
+              <w:t>Entry Condition</w:t>
+            </w:r>
           </w:p>
         </w:tc>
         <w:tc>
@@ -6641,13 +6464,8 @@
           </w:tcPr>
           <w:p>
             <w:r>
-              <w:t xml:space="preserve">Exit </w:t>
-            </w:r>
-            <w:proofErr w:type="spellStart"/>
-            <w:r>
-              <w:t>Condition</w:t>
-            </w:r>
-            <w:proofErr w:type="spellEnd"/>
+              <w:t>Exit Condition</w:t>
+            </w:r>
           </w:p>
         </w:tc>
         <w:tc>
@@ -6670,6 +6488,1057 @@
         </w:tc>
       </w:tr>
     </w:tbl>
+    <w:p>
+      <w:pPr>
+        <w:rPr>
+          <w:u w:val="single"/>
+        </w:rPr>
+      </w:pPr>
+    </w:p>
+    <w:p>
+      <w:pPr>
+        <w:rPr>
+          <w:u w:val="single"/>
+        </w:rPr>
+      </w:pPr>
+    </w:p>
+    <w:p>
+      <w:pPr>
+        <w:rPr>
+          <w:u w:val="single"/>
+        </w:rPr>
+      </w:pPr>
+    </w:p>
+    <w:p>
+      <w:pPr>
+        <w:rPr>
+          <w:u w:val="single"/>
+        </w:rPr>
+      </w:pPr>
+    </w:p>
+    <w:p>
+      <w:r>
+        <w:lastRenderedPageBreak/>
+        <w:t>Caso d’Uso 11: Aggiorna stato in spedito</w:t>
+      </w:r>
+    </w:p>
+    <w:tbl>
+      <w:tblPr>
+        <w:tblStyle w:val="Grigliatabella"/>
+        <w:tblW w:w="0" w:type="auto"/>
+        <w:tblLook w:val="04A0" w:firstRow="1" w:lastRow="0" w:firstColumn="1" w:lastColumn="0" w:noHBand="0" w:noVBand="1"/>
+      </w:tblPr>
+      <w:tblGrid>
+        <w:gridCol w:w="2972"/>
+        <w:gridCol w:w="3328"/>
+        <w:gridCol w:w="3328"/>
+      </w:tblGrid>
+      <w:tr>
+        <w:tc>
+          <w:tcPr>
+            <w:tcW w:w="2972" w:type="dxa"/>
+            <w:tcBorders>
+              <w:top w:val="single" w:sz="4" w:space="0" w:color="auto"/>
+              <w:left w:val="single" w:sz="4" w:space="0" w:color="auto"/>
+              <w:bottom w:val="single" w:sz="4" w:space="0" w:color="auto"/>
+              <w:right w:val="single" w:sz="4" w:space="0" w:color="auto"/>
+            </w:tcBorders>
+            <w:hideMark/>
+          </w:tcPr>
+          <w:p>
+            <w:r>
+              <w:t>Nome Caso d’Uso</w:t>
+            </w:r>
+          </w:p>
+        </w:tc>
+        <w:tc>
+          <w:tcPr>
+            <w:tcW w:w="6656" w:type="dxa"/>
+            <w:gridSpan w:val="2"/>
+            <w:tcBorders>
+              <w:top w:val="single" w:sz="4" w:space="0" w:color="auto"/>
+              <w:left w:val="single" w:sz="4" w:space="0" w:color="auto"/>
+              <w:bottom w:val="single" w:sz="4" w:space="0" w:color="auto"/>
+              <w:right w:val="single" w:sz="4" w:space="0" w:color="auto"/>
+            </w:tcBorders>
+            <w:hideMark/>
+          </w:tcPr>
+          <w:p>
+            <w:r>
+              <w:t>UC 11 - Aggiorna stato in spedito</w:t>
+            </w:r>
+          </w:p>
+        </w:tc>
+      </w:tr>
+      <w:tr>
+        <w:tc>
+          <w:tcPr>
+            <w:tcW w:w="2972" w:type="dxa"/>
+            <w:tcBorders>
+              <w:top w:val="single" w:sz="4" w:space="0" w:color="auto"/>
+              <w:left w:val="single" w:sz="4" w:space="0" w:color="auto"/>
+              <w:bottom w:val="single" w:sz="4" w:space="0" w:color="auto"/>
+              <w:right w:val="single" w:sz="4" w:space="0" w:color="auto"/>
+            </w:tcBorders>
+            <w:hideMark/>
+          </w:tcPr>
+          <w:p>
+            <w:r>
+              <w:t xml:space="preserve">Attori </w:t>
+            </w:r>
+          </w:p>
+        </w:tc>
+        <w:tc>
+          <w:tcPr>
+            <w:tcW w:w="6656" w:type="dxa"/>
+            <w:gridSpan w:val="2"/>
+            <w:tcBorders>
+              <w:top w:val="single" w:sz="4" w:space="0" w:color="auto"/>
+              <w:left w:val="single" w:sz="4" w:space="0" w:color="auto"/>
+              <w:bottom w:val="single" w:sz="4" w:space="0" w:color="auto"/>
+              <w:right w:val="single" w:sz="4" w:space="0" w:color="auto"/>
+            </w:tcBorders>
+            <w:hideMark/>
+          </w:tcPr>
+          <w:p>
+            <w:r>
+              <w:t>Gestore degli ordini</w:t>
+            </w:r>
+          </w:p>
+        </w:tc>
+      </w:tr>
+      <w:tr>
+        <w:tc>
+          <w:tcPr>
+            <w:tcW w:w="2972" w:type="dxa"/>
+            <w:tcBorders>
+              <w:top w:val="single" w:sz="4" w:space="0" w:color="auto"/>
+              <w:left w:val="single" w:sz="4" w:space="0" w:color="auto"/>
+              <w:bottom w:val="single" w:sz="4" w:space="0" w:color="auto"/>
+              <w:right w:val="single" w:sz="4" w:space="0" w:color="auto"/>
+            </w:tcBorders>
+            <w:hideMark/>
+          </w:tcPr>
+          <w:p>
+            <w:r>
+              <w:t>Entry Condition</w:t>
+            </w:r>
+          </w:p>
+        </w:tc>
+        <w:tc>
+          <w:tcPr>
+            <w:tcW w:w="6656" w:type="dxa"/>
+            <w:gridSpan w:val="2"/>
+            <w:tcBorders>
+              <w:top w:val="single" w:sz="4" w:space="0" w:color="auto"/>
+              <w:left w:val="single" w:sz="4" w:space="0" w:color="auto"/>
+              <w:bottom w:val="single" w:sz="4" w:space="0" w:color="auto"/>
+              <w:right w:val="single" w:sz="4" w:space="0" w:color="auto"/>
+            </w:tcBorders>
+            <w:hideMark/>
+          </w:tcPr>
+          <w:p>
+            <w:r>
+              <w:t>Il gestore è autenticato e uno o più ordini sono stati spediti</w:t>
+            </w:r>
+          </w:p>
+        </w:tc>
+      </w:tr>
+      <w:tr>
+        <w:trPr>
+          <w:trHeight w:val="135"/>
+        </w:trPr>
+        <w:tc>
+          <w:tcPr>
+            <w:tcW w:w="2972" w:type="dxa"/>
+            <w:vMerge w:val="restart"/>
+            <w:tcBorders>
+              <w:top w:val="single" w:sz="4" w:space="0" w:color="auto"/>
+              <w:left w:val="single" w:sz="4" w:space="0" w:color="auto"/>
+              <w:bottom w:val="single" w:sz="4" w:space="0" w:color="auto"/>
+              <w:right w:val="single" w:sz="4" w:space="0" w:color="auto"/>
+            </w:tcBorders>
+            <w:hideMark/>
+          </w:tcPr>
+          <w:p>
+            <w:r>
+              <w:t>Flusso degli Eventi</w:t>
+            </w:r>
+          </w:p>
+        </w:tc>
+        <w:tc>
+          <w:tcPr>
+            <w:tcW w:w="3328" w:type="dxa"/>
+            <w:tcBorders>
+              <w:top w:val="single" w:sz="4" w:space="0" w:color="auto"/>
+              <w:left w:val="single" w:sz="4" w:space="0" w:color="auto"/>
+              <w:bottom w:val="single" w:sz="4" w:space="0" w:color="auto"/>
+              <w:right w:val="single" w:sz="4" w:space="0" w:color="auto"/>
+            </w:tcBorders>
+            <w:hideMark/>
+          </w:tcPr>
+          <w:p>
+            <w:pPr>
+              <w:jc w:val="center"/>
+            </w:pPr>
+            <w:r>
+              <w:t>Gestore</w:t>
+            </w:r>
+          </w:p>
+        </w:tc>
+        <w:tc>
+          <w:tcPr>
+            <w:tcW w:w="3328" w:type="dxa"/>
+            <w:tcBorders>
+              <w:top w:val="single" w:sz="4" w:space="0" w:color="auto"/>
+              <w:left w:val="single" w:sz="4" w:space="0" w:color="auto"/>
+              <w:bottom w:val="single" w:sz="4" w:space="0" w:color="auto"/>
+              <w:right w:val="single" w:sz="4" w:space="0" w:color="auto"/>
+            </w:tcBorders>
+            <w:hideMark/>
+          </w:tcPr>
+          <w:p>
+            <w:pPr>
+              <w:jc w:val="center"/>
+            </w:pPr>
+            <w:r>
+              <w:t>Sistema</w:t>
+            </w:r>
+          </w:p>
+        </w:tc>
+      </w:tr>
+      <w:tr>
+        <w:trPr>
+          <w:trHeight w:val="135"/>
+        </w:trPr>
+        <w:tc>
+          <w:tcPr>
+            <w:tcW w:w="0" w:type="auto"/>
+            <w:vMerge/>
+            <w:tcBorders>
+              <w:top w:val="single" w:sz="4" w:space="0" w:color="auto"/>
+              <w:left w:val="single" w:sz="4" w:space="0" w:color="auto"/>
+              <w:bottom w:val="single" w:sz="4" w:space="0" w:color="auto"/>
+              <w:right w:val="single" w:sz="4" w:space="0" w:color="auto"/>
+            </w:tcBorders>
+            <w:vAlign w:val="center"/>
+            <w:hideMark/>
+          </w:tcPr>
+          <w:p/>
+        </w:tc>
+        <w:tc>
+          <w:tcPr>
+            <w:tcW w:w="3328" w:type="dxa"/>
+            <w:tcBorders>
+              <w:top w:val="single" w:sz="4" w:space="0" w:color="auto"/>
+              <w:left w:val="single" w:sz="4" w:space="0" w:color="auto"/>
+              <w:bottom w:val="single" w:sz="4" w:space="0" w:color="auto"/>
+              <w:right w:val="single" w:sz="4" w:space="0" w:color="auto"/>
+            </w:tcBorders>
+            <w:hideMark/>
+          </w:tcPr>
+          <w:p>
+            <w:pPr>
+              <w:pStyle w:val="Paragrafoelenco"/>
+              <w:numPr>
+                <w:ilvl w:val="0"/>
+                <w:numId w:val="30"/>
+              </w:numPr>
+            </w:pPr>
+            <w:r>
+              <w:t>Il gestore clicca su ‘gestione ordini’</w:t>
+            </w:r>
+          </w:p>
+        </w:tc>
+        <w:tc>
+          <w:tcPr>
+            <w:tcW w:w="3328" w:type="dxa"/>
+            <w:tcBorders>
+              <w:top w:val="single" w:sz="4" w:space="0" w:color="auto"/>
+              <w:left w:val="single" w:sz="4" w:space="0" w:color="auto"/>
+              <w:bottom w:val="single" w:sz="4" w:space="0" w:color="auto"/>
+              <w:right w:val="single" w:sz="4" w:space="0" w:color="auto"/>
+            </w:tcBorders>
+          </w:tcPr>
+          <w:p>
+            <w:pPr>
+              <w:pStyle w:val="Paragrafoelenco"/>
+            </w:pPr>
+          </w:p>
+        </w:tc>
+      </w:tr>
+      <w:tr>
+        <w:trPr>
+          <w:trHeight w:val="135"/>
+        </w:trPr>
+        <w:tc>
+          <w:tcPr>
+            <w:tcW w:w="0" w:type="auto"/>
+            <w:vMerge/>
+            <w:tcBorders>
+              <w:top w:val="single" w:sz="4" w:space="0" w:color="auto"/>
+              <w:left w:val="single" w:sz="4" w:space="0" w:color="auto"/>
+              <w:bottom w:val="single" w:sz="4" w:space="0" w:color="auto"/>
+              <w:right w:val="single" w:sz="4" w:space="0" w:color="auto"/>
+            </w:tcBorders>
+            <w:vAlign w:val="center"/>
+            <w:hideMark/>
+          </w:tcPr>
+          <w:p/>
+        </w:tc>
+        <w:tc>
+          <w:tcPr>
+            <w:tcW w:w="3328" w:type="dxa"/>
+            <w:tcBorders>
+              <w:top w:val="single" w:sz="4" w:space="0" w:color="auto"/>
+              <w:left w:val="single" w:sz="4" w:space="0" w:color="auto"/>
+              <w:bottom w:val="single" w:sz="4" w:space="0" w:color="auto"/>
+              <w:right w:val="single" w:sz="4" w:space="0" w:color="auto"/>
+            </w:tcBorders>
+          </w:tcPr>
+          <w:p>
+            <w:pPr>
+              <w:pStyle w:val="Paragrafoelenco"/>
+            </w:pPr>
+          </w:p>
+        </w:tc>
+        <w:tc>
+          <w:tcPr>
+            <w:tcW w:w="3328" w:type="dxa"/>
+            <w:tcBorders>
+              <w:top w:val="single" w:sz="4" w:space="0" w:color="auto"/>
+              <w:left w:val="single" w:sz="4" w:space="0" w:color="auto"/>
+              <w:bottom w:val="single" w:sz="4" w:space="0" w:color="auto"/>
+              <w:right w:val="single" w:sz="4" w:space="0" w:color="auto"/>
+            </w:tcBorders>
+            <w:hideMark/>
+          </w:tcPr>
+          <w:p>
+            <w:pPr>
+              <w:pStyle w:val="Paragrafoelenco"/>
+              <w:numPr>
+                <w:ilvl w:val="0"/>
+                <w:numId w:val="30"/>
+              </w:numPr>
+            </w:pPr>
+            <w:r>
+              <w:t>Il sistema reindirizza il gestore alla pagina di gestione degli ordini</w:t>
+            </w:r>
+          </w:p>
+          <w:p>
+            <w:pPr>
+              <w:pStyle w:val="Paragrafoelenco"/>
+              <w:numPr>
+                <w:ilvl w:val="0"/>
+                <w:numId w:val="30"/>
+              </w:numPr>
+            </w:pPr>
+            <w:r>
+              <w:t>Il sistema mostra al gestore tutti gli ordini con stato ‘pagato’ a lui assegnati</w:t>
+            </w:r>
+          </w:p>
+        </w:tc>
+      </w:tr>
+      <w:tr>
+        <w:trPr>
+          <w:trHeight w:val="135"/>
+        </w:trPr>
+        <w:tc>
+          <w:tcPr>
+            <w:tcW w:w="0" w:type="auto"/>
+            <w:vMerge/>
+            <w:tcBorders>
+              <w:top w:val="single" w:sz="4" w:space="0" w:color="auto"/>
+              <w:left w:val="single" w:sz="4" w:space="0" w:color="auto"/>
+              <w:bottom w:val="single" w:sz="4" w:space="0" w:color="auto"/>
+              <w:right w:val="single" w:sz="4" w:space="0" w:color="auto"/>
+            </w:tcBorders>
+            <w:vAlign w:val="center"/>
+            <w:hideMark/>
+          </w:tcPr>
+          <w:p/>
+        </w:tc>
+        <w:tc>
+          <w:tcPr>
+            <w:tcW w:w="3328" w:type="dxa"/>
+            <w:tcBorders>
+              <w:top w:val="single" w:sz="4" w:space="0" w:color="auto"/>
+              <w:left w:val="single" w:sz="4" w:space="0" w:color="auto"/>
+              <w:bottom w:val="single" w:sz="4" w:space="0" w:color="auto"/>
+              <w:right w:val="single" w:sz="4" w:space="0" w:color="auto"/>
+            </w:tcBorders>
+            <w:hideMark/>
+          </w:tcPr>
+          <w:p>
+            <w:pPr>
+              <w:pStyle w:val="Paragrafoelenco"/>
+              <w:numPr>
+                <w:ilvl w:val="0"/>
+                <w:numId w:val="30"/>
+              </w:numPr>
+            </w:pPr>
+            <w:r>
+              <w:t>Il gestore seleziona il prodotto che è stato spedito e clicca su ‘aggiorna stato’</w:t>
+            </w:r>
+          </w:p>
+        </w:tc>
+        <w:tc>
+          <w:tcPr>
+            <w:tcW w:w="3328" w:type="dxa"/>
+            <w:tcBorders>
+              <w:top w:val="single" w:sz="4" w:space="0" w:color="auto"/>
+              <w:left w:val="single" w:sz="4" w:space="0" w:color="auto"/>
+              <w:bottom w:val="single" w:sz="4" w:space="0" w:color="auto"/>
+              <w:right w:val="single" w:sz="4" w:space="0" w:color="auto"/>
+            </w:tcBorders>
+          </w:tcPr>
+          <w:p>
+            <w:pPr>
+              <w:pStyle w:val="Paragrafoelenco"/>
+            </w:pPr>
+          </w:p>
+        </w:tc>
+      </w:tr>
+      <w:tr>
+        <w:trPr>
+          <w:trHeight w:val="135"/>
+        </w:trPr>
+        <w:tc>
+          <w:tcPr>
+            <w:tcW w:w="0" w:type="auto"/>
+            <w:tcBorders>
+              <w:top w:val="single" w:sz="4" w:space="0" w:color="auto"/>
+              <w:left w:val="single" w:sz="4" w:space="0" w:color="auto"/>
+              <w:bottom w:val="single" w:sz="4" w:space="0" w:color="auto"/>
+              <w:right w:val="single" w:sz="4" w:space="0" w:color="auto"/>
+            </w:tcBorders>
+            <w:vAlign w:val="center"/>
+          </w:tcPr>
+          <w:p/>
+        </w:tc>
+        <w:tc>
+          <w:tcPr>
+            <w:tcW w:w="3328" w:type="dxa"/>
+            <w:tcBorders>
+              <w:top w:val="single" w:sz="4" w:space="0" w:color="auto"/>
+              <w:left w:val="single" w:sz="4" w:space="0" w:color="auto"/>
+              <w:bottom w:val="single" w:sz="4" w:space="0" w:color="auto"/>
+              <w:right w:val="single" w:sz="4" w:space="0" w:color="auto"/>
+            </w:tcBorders>
+          </w:tcPr>
+          <w:p>
+            <w:pPr>
+              <w:pStyle w:val="Paragrafoelenco"/>
+            </w:pPr>
+          </w:p>
+        </w:tc>
+        <w:tc>
+          <w:tcPr>
+            <w:tcW w:w="3328" w:type="dxa"/>
+            <w:tcBorders>
+              <w:top w:val="single" w:sz="4" w:space="0" w:color="auto"/>
+              <w:left w:val="single" w:sz="4" w:space="0" w:color="auto"/>
+              <w:bottom w:val="single" w:sz="4" w:space="0" w:color="auto"/>
+              <w:right w:val="single" w:sz="4" w:space="0" w:color="auto"/>
+            </w:tcBorders>
+            <w:hideMark/>
+          </w:tcPr>
+          <w:p>
+            <w:pPr>
+              <w:pStyle w:val="Paragrafoelenco"/>
+              <w:numPr>
+                <w:ilvl w:val="0"/>
+                <w:numId w:val="30"/>
+              </w:numPr>
+            </w:pPr>
+            <w:r>
+              <w:t>Il sistema aggiorna lo stato dell’ordine in ‘Spedito’</w:t>
+            </w:r>
+          </w:p>
+        </w:tc>
+      </w:tr>
+      <w:tr>
+        <w:tc>
+          <w:tcPr>
+            <w:tcW w:w="2972" w:type="dxa"/>
+            <w:tcBorders>
+              <w:top w:val="single" w:sz="4" w:space="0" w:color="auto"/>
+              <w:left w:val="single" w:sz="4" w:space="0" w:color="auto"/>
+              <w:bottom w:val="single" w:sz="4" w:space="0" w:color="auto"/>
+              <w:right w:val="single" w:sz="4" w:space="0" w:color="auto"/>
+            </w:tcBorders>
+            <w:hideMark/>
+          </w:tcPr>
+          <w:p>
+            <w:r>
+              <w:t>Eccezioni /Flusso Alternativo</w:t>
+            </w:r>
+          </w:p>
+        </w:tc>
+        <w:tc>
+          <w:tcPr>
+            <w:tcW w:w="6656" w:type="dxa"/>
+            <w:gridSpan w:val="2"/>
+            <w:tcBorders>
+              <w:top w:val="single" w:sz="4" w:space="0" w:color="auto"/>
+              <w:left w:val="single" w:sz="4" w:space="0" w:color="auto"/>
+              <w:bottom w:val="single" w:sz="4" w:space="0" w:color="auto"/>
+              <w:right w:val="single" w:sz="4" w:space="0" w:color="auto"/>
+            </w:tcBorders>
+          </w:tcPr>
+          <w:p/>
+        </w:tc>
+      </w:tr>
+      <w:tr>
+        <w:tc>
+          <w:tcPr>
+            <w:tcW w:w="2972" w:type="dxa"/>
+            <w:tcBorders>
+              <w:top w:val="single" w:sz="4" w:space="0" w:color="auto"/>
+              <w:left w:val="single" w:sz="4" w:space="0" w:color="auto"/>
+              <w:bottom w:val="single" w:sz="4" w:space="0" w:color="auto"/>
+              <w:right w:val="single" w:sz="4" w:space="0" w:color="auto"/>
+            </w:tcBorders>
+            <w:hideMark/>
+          </w:tcPr>
+          <w:p>
+            <w:r>
+              <w:t>Exit Condition</w:t>
+            </w:r>
+          </w:p>
+        </w:tc>
+        <w:tc>
+          <w:tcPr>
+            <w:tcW w:w="6656" w:type="dxa"/>
+            <w:gridSpan w:val="2"/>
+            <w:tcBorders>
+              <w:top w:val="single" w:sz="4" w:space="0" w:color="auto"/>
+              <w:left w:val="single" w:sz="4" w:space="0" w:color="auto"/>
+              <w:bottom w:val="single" w:sz="4" w:space="0" w:color="auto"/>
+              <w:right w:val="single" w:sz="4" w:space="0" w:color="auto"/>
+            </w:tcBorders>
+            <w:hideMark/>
+          </w:tcPr>
+          <w:p>
+            <w:r>
+              <w:t>L’ordine ha lo stato ‘spedito’</w:t>
+            </w:r>
+          </w:p>
+        </w:tc>
+      </w:tr>
+    </w:tbl>
+    <w:p/>
+    <w:p>
+      <w:r>
+        <w:t>Caso d’Uso 11: Aggiorna stato in contabilizzato</w:t>
+      </w:r>
+    </w:p>
+    <w:tbl>
+      <w:tblPr>
+        <w:tblStyle w:val="Grigliatabella"/>
+        <w:tblW w:w="0" w:type="auto"/>
+        <w:tblLook w:val="04A0" w:firstRow="1" w:lastRow="0" w:firstColumn="1" w:lastColumn="0" w:noHBand="0" w:noVBand="1"/>
+      </w:tblPr>
+      <w:tblGrid>
+        <w:gridCol w:w="2972"/>
+        <w:gridCol w:w="3328"/>
+        <w:gridCol w:w="3328"/>
+      </w:tblGrid>
+      <w:tr>
+        <w:tc>
+          <w:tcPr>
+            <w:tcW w:w="2972" w:type="dxa"/>
+            <w:tcBorders>
+              <w:top w:val="single" w:sz="4" w:space="0" w:color="auto"/>
+              <w:left w:val="single" w:sz="4" w:space="0" w:color="auto"/>
+              <w:bottom w:val="single" w:sz="4" w:space="0" w:color="auto"/>
+              <w:right w:val="single" w:sz="4" w:space="0" w:color="auto"/>
+            </w:tcBorders>
+            <w:hideMark/>
+          </w:tcPr>
+          <w:p>
+            <w:r>
+              <w:t>Nome Caso d’Uso</w:t>
+            </w:r>
+          </w:p>
+        </w:tc>
+        <w:tc>
+          <w:tcPr>
+            <w:tcW w:w="6656" w:type="dxa"/>
+            <w:gridSpan w:val="2"/>
+            <w:tcBorders>
+              <w:top w:val="single" w:sz="4" w:space="0" w:color="auto"/>
+              <w:left w:val="single" w:sz="4" w:space="0" w:color="auto"/>
+              <w:bottom w:val="single" w:sz="4" w:space="0" w:color="auto"/>
+              <w:right w:val="single" w:sz="4" w:space="0" w:color="auto"/>
+            </w:tcBorders>
+            <w:hideMark/>
+          </w:tcPr>
+          <w:p>
+            <w:r>
+              <w:t>UC 11 - Aggiorna stato in Contabilizzato</w:t>
+            </w:r>
+          </w:p>
+        </w:tc>
+      </w:tr>
+      <w:tr>
+        <w:tc>
+          <w:tcPr>
+            <w:tcW w:w="2972" w:type="dxa"/>
+            <w:tcBorders>
+              <w:top w:val="single" w:sz="4" w:space="0" w:color="auto"/>
+              <w:left w:val="single" w:sz="4" w:space="0" w:color="auto"/>
+              <w:bottom w:val="single" w:sz="4" w:space="0" w:color="auto"/>
+              <w:right w:val="single" w:sz="4" w:space="0" w:color="auto"/>
+            </w:tcBorders>
+            <w:hideMark/>
+          </w:tcPr>
+          <w:p>
+            <w:r>
+              <w:t xml:space="preserve">Attori </w:t>
+            </w:r>
+          </w:p>
+        </w:tc>
+        <w:tc>
+          <w:tcPr>
+            <w:tcW w:w="6656" w:type="dxa"/>
+            <w:gridSpan w:val="2"/>
+            <w:tcBorders>
+              <w:top w:val="single" w:sz="4" w:space="0" w:color="auto"/>
+              <w:left w:val="single" w:sz="4" w:space="0" w:color="auto"/>
+              <w:bottom w:val="single" w:sz="4" w:space="0" w:color="auto"/>
+              <w:right w:val="single" w:sz="4" w:space="0" w:color="auto"/>
+            </w:tcBorders>
+            <w:hideMark/>
+          </w:tcPr>
+          <w:p>
+            <w:r>
+              <w:t>Gestore degli ordini</w:t>
+            </w:r>
+          </w:p>
+        </w:tc>
+      </w:tr>
+      <w:tr>
+        <w:tc>
+          <w:tcPr>
+            <w:tcW w:w="2972" w:type="dxa"/>
+            <w:tcBorders>
+              <w:top w:val="single" w:sz="4" w:space="0" w:color="auto"/>
+              <w:left w:val="single" w:sz="4" w:space="0" w:color="auto"/>
+              <w:bottom w:val="single" w:sz="4" w:space="0" w:color="auto"/>
+              <w:right w:val="single" w:sz="4" w:space="0" w:color="auto"/>
+            </w:tcBorders>
+            <w:hideMark/>
+          </w:tcPr>
+          <w:p>
+            <w:r>
+              <w:t>Entry Condition</w:t>
+            </w:r>
+          </w:p>
+        </w:tc>
+        <w:tc>
+          <w:tcPr>
+            <w:tcW w:w="6656" w:type="dxa"/>
+            <w:gridSpan w:val="2"/>
+            <w:tcBorders>
+              <w:top w:val="single" w:sz="4" w:space="0" w:color="auto"/>
+              <w:left w:val="single" w:sz="4" w:space="0" w:color="auto"/>
+              <w:bottom w:val="single" w:sz="4" w:space="0" w:color="auto"/>
+              <w:right w:val="single" w:sz="4" w:space="0" w:color="auto"/>
+            </w:tcBorders>
+            <w:hideMark/>
+          </w:tcPr>
+          <w:p>
+            <w:r>
+              <w:t>Il gestore è autenticato e uno o più ordini sono stati consegnati</w:t>
+            </w:r>
+          </w:p>
+        </w:tc>
+      </w:tr>
+      <w:tr>
+        <w:trPr>
+          <w:trHeight w:val="135"/>
+        </w:trPr>
+        <w:tc>
+          <w:tcPr>
+            <w:tcW w:w="2972" w:type="dxa"/>
+            <w:vMerge w:val="restart"/>
+            <w:tcBorders>
+              <w:top w:val="single" w:sz="4" w:space="0" w:color="auto"/>
+              <w:left w:val="single" w:sz="4" w:space="0" w:color="auto"/>
+              <w:bottom w:val="single" w:sz="4" w:space="0" w:color="auto"/>
+              <w:right w:val="single" w:sz="4" w:space="0" w:color="auto"/>
+            </w:tcBorders>
+            <w:hideMark/>
+          </w:tcPr>
+          <w:p>
+            <w:r>
+              <w:t>Flusso degli Eventi</w:t>
+            </w:r>
+          </w:p>
+        </w:tc>
+        <w:tc>
+          <w:tcPr>
+            <w:tcW w:w="3328" w:type="dxa"/>
+            <w:tcBorders>
+              <w:top w:val="single" w:sz="4" w:space="0" w:color="auto"/>
+              <w:left w:val="single" w:sz="4" w:space="0" w:color="auto"/>
+              <w:bottom w:val="single" w:sz="4" w:space="0" w:color="auto"/>
+              <w:right w:val="single" w:sz="4" w:space="0" w:color="auto"/>
+            </w:tcBorders>
+            <w:hideMark/>
+          </w:tcPr>
+          <w:p>
+            <w:pPr>
+              <w:jc w:val="center"/>
+            </w:pPr>
+            <w:r>
+              <w:t>Gestore</w:t>
+            </w:r>
+          </w:p>
+        </w:tc>
+        <w:tc>
+          <w:tcPr>
+            <w:tcW w:w="3328" w:type="dxa"/>
+            <w:tcBorders>
+              <w:top w:val="single" w:sz="4" w:space="0" w:color="auto"/>
+              <w:left w:val="single" w:sz="4" w:space="0" w:color="auto"/>
+              <w:bottom w:val="single" w:sz="4" w:space="0" w:color="auto"/>
+              <w:right w:val="single" w:sz="4" w:space="0" w:color="auto"/>
+            </w:tcBorders>
+            <w:hideMark/>
+          </w:tcPr>
+          <w:p>
+            <w:pPr>
+              <w:jc w:val="center"/>
+            </w:pPr>
+            <w:r>
+              <w:t>Sistema</w:t>
+            </w:r>
+          </w:p>
+        </w:tc>
+      </w:tr>
+      <w:tr>
+        <w:trPr>
+          <w:trHeight w:val="135"/>
+        </w:trPr>
+        <w:tc>
+          <w:tcPr>
+            <w:tcW w:w="0" w:type="auto"/>
+            <w:vMerge/>
+            <w:tcBorders>
+              <w:top w:val="single" w:sz="4" w:space="0" w:color="auto"/>
+              <w:left w:val="single" w:sz="4" w:space="0" w:color="auto"/>
+              <w:bottom w:val="single" w:sz="4" w:space="0" w:color="auto"/>
+              <w:right w:val="single" w:sz="4" w:space="0" w:color="auto"/>
+            </w:tcBorders>
+            <w:vAlign w:val="center"/>
+            <w:hideMark/>
+          </w:tcPr>
+          <w:p/>
+        </w:tc>
+        <w:tc>
+          <w:tcPr>
+            <w:tcW w:w="3328" w:type="dxa"/>
+            <w:tcBorders>
+              <w:top w:val="single" w:sz="4" w:space="0" w:color="auto"/>
+              <w:left w:val="single" w:sz="4" w:space="0" w:color="auto"/>
+              <w:bottom w:val="single" w:sz="4" w:space="0" w:color="auto"/>
+              <w:right w:val="single" w:sz="4" w:space="0" w:color="auto"/>
+            </w:tcBorders>
+            <w:hideMark/>
+          </w:tcPr>
+          <w:p>
+            <w:pPr>
+              <w:pStyle w:val="Paragrafoelenco"/>
+              <w:numPr>
+                <w:ilvl w:val="0"/>
+                <w:numId w:val="31"/>
+              </w:numPr>
+            </w:pPr>
+            <w:r>
+              <w:t>Il gestore clicca su ‘gestione ordini’</w:t>
+            </w:r>
+          </w:p>
+        </w:tc>
+        <w:tc>
+          <w:tcPr>
+            <w:tcW w:w="3328" w:type="dxa"/>
+            <w:tcBorders>
+              <w:top w:val="single" w:sz="4" w:space="0" w:color="auto"/>
+              <w:left w:val="single" w:sz="4" w:space="0" w:color="auto"/>
+              <w:bottom w:val="single" w:sz="4" w:space="0" w:color="auto"/>
+              <w:right w:val="single" w:sz="4" w:space="0" w:color="auto"/>
+            </w:tcBorders>
+          </w:tcPr>
+          <w:p>
+            <w:pPr>
+              <w:pStyle w:val="Paragrafoelenco"/>
+            </w:pPr>
+          </w:p>
+        </w:tc>
+      </w:tr>
+      <w:tr>
+        <w:trPr>
+          <w:trHeight w:val="135"/>
+        </w:trPr>
+        <w:tc>
+          <w:tcPr>
+            <w:tcW w:w="0" w:type="auto"/>
+            <w:vMerge/>
+            <w:tcBorders>
+              <w:top w:val="single" w:sz="4" w:space="0" w:color="auto"/>
+              <w:left w:val="single" w:sz="4" w:space="0" w:color="auto"/>
+              <w:bottom w:val="single" w:sz="4" w:space="0" w:color="auto"/>
+              <w:right w:val="single" w:sz="4" w:space="0" w:color="auto"/>
+            </w:tcBorders>
+            <w:vAlign w:val="center"/>
+            <w:hideMark/>
+          </w:tcPr>
+          <w:p/>
+        </w:tc>
+        <w:tc>
+          <w:tcPr>
+            <w:tcW w:w="3328" w:type="dxa"/>
+            <w:tcBorders>
+              <w:top w:val="single" w:sz="4" w:space="0" w:color="auto"/>
+              <w:left w:val="single" w:sz="4" w:space="0" w:color="auto"/>
+              <w:bottom w:val="single" w:sz="4" w:space="0" w:color="auto"/>
+              <w:right w:val="single" w:sz="4" w:space="0" w:color="auto"/>
+            </w:tcBorders>
+          </w:tcPr>
+          <w:p>
+            <w:pPr>
+              <w:pStyle w:val="Paragrafoelenco"/>
+            </w:pPr>
+          </w:p>
+        </w:tc>
+        <w:tc>
+          <w:tcPr>
+            <w:tcW w:w="3328" w:type="dxa"/>
+            <w:tcBorders>
+              <w:top w:val="single" w:sz="4" w:space="0" w:color="auto"/>
+              <w:left w:val="single" w:sz="4" w:space="0" w:color="auto"/>
+              <w:bottom w:val="single" w:sz="4" w:space="0" w:color="auto"/>
+              <w:right w:val="single" w:sz="4" w:space="0" w:color="auto"/>
+            </w:tcBorders>
+            <w:hideMark/>
+          </w:tcPr>
+          <w:p>
+            <w:pPr>
+              <w:pStyle w:val="Paragrafoelenco"/>
+              <w:numPr>
+                <w:ilvl w:val="0"/>
+                <w:numId w:val="31"/>
+              </w:numPr>
+            </w:pPr>
+            <w:r>
+              <w:t>Il sistema reindirizza il gestore alla pagina di gestione degli ordini</w:t>
+            </w:r>
+          </w:p>
+          <w:p>
+            <w:pPr>
+              <w:pStyle w:val="Paragrafoelenco"/>
+              <w:numPr>
+                <w:ilvl w:val="0"/>
+                <w:numId w:val="31"/>
+              </w:numPr>
+            </w:pPr>
+            <w:r>
+              <w:t>Il sistema mostra al gestore tutti gli ordini con stato ‘pagato’ a lui assegnati</w:t>
+            </w:r>
+          </w:p>
+        </w:tc>
+      </w:tr>
+      <w:tr>
+        <w:trPr>
+          <w:trHeight w:val="135"/>
+        </w:trPr>
+        <w:tc>
+          <w:tcPr>
+            <w:tcW w:w="0" w:type="auto"/>
+            <w:vMerge/>
+            <w:tcBorders>
+              <w:top w:val="single" w:sz="4" w:space="0" w:color="auto"/>
+              <w:left w:val="single" w:sz="4" w:space="0" w:color="auto"/>
+              <w:bottom w:val="single" w:sz="4" w:space="0" w:color="auto"/>
+              <w:right w:val="single" w:sz="4" w:space="0" w:color="auto"/>
+            </w:tcBorders>
+            <w:vAlign w:val="center"/>
+            <w:hideMark/>
+          </w:tcPr>
+          <w:p/>
+        </w:tc>
+        <w:tc>
+          <w:tcPr>
+            <w:tcW w:w="3328" w:type="dxa"/>
+            <w:tcBorders>
+              <w:top w:val="single" w:sz="4" w:space="0" w:color="auto"/>
+              <w:left w:val="single" w:sz="4" w:space="0" w:color="auto"/>
+              <w:bottom w:val="single" w:sz="4" w:space="0" w:color="auto"/>
+              <w:right w:val="single" w:sz="4" w:space="0" w:color="auto"/>
+            </w:tcBorders>
+            <w:hideMark/>
+          </w:tcPr>
+          <w:p>
+            <w:pPr>
+              <w:pStyle w:val="Paragrafoelenco"/>
+              <w:numPr>
+                <w:ilvl w:val="0"/>
+                <w:numId w:val="31"/>
+              </w:numPr>
+            </w:pPr>
+            <w:r>
+              <w:t>Il gestore seleziona il prodotto che è stato consegnato e clicca su ‘aggiorna stato’</w:t>
+            </w:r>
+          </w:p>
+        </w:tc>
+        <w:tc>
+          <w:tcPr>
+            <w:tcW w:w="3328" w:type="dxa"/>
+            <w:tcBorders>
+              <w:top w:val="single" w:sz="4" w:space="0" w:color="auto"/>
+              <w:left w:val="single" w:sz="4" w:space="0" w:color="auto"/>
+              <w:bottom w:val="single" w:sz="4" w:space="0" w:color="auto"/>
+              <w:right w:val="single" w:sz="4" w:space="0" w:color="auto"/>
+            </w:tcBorders>
+          </w:tcPr>
+          <w:p>
+            <w:pPr>
+              <w:pStyle w:val="Paragrafoelenco"/>
+            </w:pPr>
+          </w:p>
+        </w:tc>
+      </w:tr>
+      <w:tr>
+        <w:trPr>
+          <w:trHeight w:val="135"/>
+        </w:trPr>
+        <w:tc>
+          <w:tcPr>
+            <w:tcW w:w="0" w:type="auto"/>
+            <w:tcBorders>
+              <w:top w:val="single" w:sz="4" w:space="0" w:color="auto"/>
+              <w:left w:val="single" w:sz="4" w:space="0" w:color="auto"/>
+              <w:bottom w:val="single" w:sz="4" w:space="0" w:color="auto"/>
+              <w:right w:val="single" w:sz="4" w:space="0" w:color="auto"/>
+            </w:tcBorders>
+            <w:vAlign w:val="center"/>
+          </w:tcPr>
+          <w:p/>
+        </w:tc>
+        <w:tc>
+          <w:tcPr>
+            <w:tcW w:w="3328" w:type="dxa"/>
+            <w:tcBorders>
+              <w:top w:val="single" w:sz="4" w:space="0" w:color="auto"/>
+              <w:left w:val="single" w:sz="4" w:space="0" w:color="auto"/>
+              <w:bottom w:val="single" w:sz="4" w:space="0" w:color="auto"/>
+              <w:right w:val="single" w:sz="4" w:space="0" w:color="auto"/>
+            </w:tcBorders>
+          </w:tcPr>
+          <w:p>
+            <w:pPr>
+              <w:pStyle w:val="Paragrafoelenco"/>
+            </w:pPr>
+          </w:p>
+        </w:tc>
+        <w:tc>
+          <w:tcPr>
+            <w:tcW w:w="3328" w:type="dxa"/>
+            <w:tcBorders>
+              <w:top w:val="single" w:sz="4" w:space="0" w:color="auto"/>
+              <w:left w:val="single" w:sz="4" w:space="0" w:color="auto"/>
+              <w:bottom w:val="single" w:sz="4" w:space="0" w:color="auto"/>
+              <w:right w:val="single" w:sz="4" w:space="0" w:color="auto"/>
+            </w:tcBorders>
+            <w:hideMark/>
+          </w:tcPr>
+          <w:p>
+            <w:pPr>
+              <w:pStyle w:val="Paragrafoelenco"/>
+              <w:numPr>
+                <w:ilvl w:val="0"/>
+                <w:numId w:val="31"/>
+              </w:numPr>
+            </w:pPr>
+            <w:r>
+              <w:t>Il sistema aggiorna lo stato dell’ordine in ‘Contabilizzato’</w:t>
+            </w:r>
+          </w:p>
+        </w:tc>
+      </w:tr>
+      <w:tr>
+        <w:tc>
+          <w:tcPr>
+            <w:tcW w:w="2972" w:type="dxa"/>
+            <w:tcBorders>
+              <w:top w:val="single" w:sz="4" w:space="0" w:color="auto"/>
+              <w:left w:val="single" w:sz="4" w:space="0" w:color="auto"/>
+              <w:bottom w:val="single" w:sz="4" w:space="0" w:color="auto"/>
+              <w:right w:val="single" w:sz="4" w:space="0" w:color="auto"/>
+            </w:tcBorders>
+            <w:hideMark/>
+          </w:tcPr>
+          <w:p>
+            <w:r>
+              <w:t>Eccezioni /Flusso Alternativo</w:t>
+            </w:r>
+          </w:p>
+        </w:tc>
+        <w:tc>
+          <w:tcPr>
+            <w:tcW w:w="6656" w:type="dxa"/>
+            <w:gridSpan w:val="2"/>
+            <w:tcBorders>
+              <w:top w:val="single" w:sz="4" w:space="0" w:color="auto"/>
+              <w:left w:val="single" w:sz="4" w:space="0" w:color="auto"/>
+              <w:bottom w:val="single" w:sz="4" w:space="0" w:color="auto"/>
+              <w:right w:val="single" w:sz="4" w:space="0" w:color="auto"/>
+            </w:tcBorders>
+          </w:tcPr>
+          <w:p/>
+        </w:tc>
+      </w:tr>
+      <w:tr>
+        <w:tc>
+          <w:tcPr>
+            <w:tcW w:w="2972" w:type="dxa"/>
+            <w:tcBorders>
+              <w:top w:val="single" w:sz="4" w:space="0" w:color="auto"/>
+              <w:left w:val="single" w:sz="4" w:space="0" w:color="auto"/>
+              <w:bottom w:val="single" w:sz="4" w:space="0" w:color="auto"/>
+              <w:right w:val="single" w:sz="4" w:space="0" w:color="auto"/>
+            </w:tcBorders>
+            <w:hideMark/>
+          </w:tcPr>
+          <w:p>
+            <w:r>
+              <w:t>Exit Condition</w:t>
+            </w:r>
+          </w:p>
+        </w:tc>
+        <w:tc>
+          <w:tcPr>
+            <w:tcW w:w="6656" w:type="dxa"/>
+            <w:gridSpan w:val="2"/>
+            <w:tcBorders>
+              <w:top w:val="single" w:sz="4" w:space="0" w:color="auto"/>
+              <w:left w:val="single" w:sz="4" w:space="0" w:color="auto"/>
+              <w:bottom w:val="single" w:sz="4" w:space="0" w:color="auto"/>
+              <w:right w:val="single" w:sz="4" w:space="0" w:color="auto"/>
+            </w:tcBorders>
+            <w:hideMark/>
+          </w:tcPr>
+          <w:p>
+            <w:r>
+              <w:t>L’ordine ha lo stato ‘contabilizzato’</w:t>
+            </w:r>
+          </w:p>
+        </w:tc>
+      </w:tr>
+    </w:tbl>
+    <w:p/>
     <w:p>
       <w:pPr>
         <w:rPr>
@@ -7313,7 +8182,6 @@
     <w:lvl w:ilvl="1">
       <w:start w:val="1"/>
       <w:numFmt w:val="decimal"/>
-      <w:pStyle w:val="Titolo2"/>
       <w:lvlText w:val="%1.%2."/>
       <w:lvlJc w:val="left"/>
       <w:pPr>
@@ -7323,7 +8191,6 @@
     <w:lvl w:ilvl="2">
       <w:start w:val="1"/>
       <w:numFmt w:val="decimal"/>
-      <w:pStyle w:val="Titolo3"/>
       <w:lvlText w:val="%1.%2.%3."/>
       <w:lvlJc w:val="left"/>
       <w:pPr>
@@ -8101,6 +8968,92 @@
     </w:lvl>
   </w:abstractNum>
   <w:abstractNum w:abstractNumId="16" w15:restartNumberingAfterBreak="0">
+    <w:nsid w:val="465C6C7F"/>
+    <w:multiLevelType w:val="hybridMultilevel"/>
+    <w:tmpl w:val="E77C24A4"/>
+    <w:lvl w:ilvl="0" w:tplc="FFFFFFFF">
+      <w:start w:val="1"/>
+      <w:numFmt w:val="decimal"/>
+      <w:lvlText w:val="%1."/>
+      <w:lvlJc w:val="left"/>
+      <w:pPr>
+        <w:ind w:left="720" w:hanging="360"/>
+      </w:pPr>
+    </w:lvl>
+    <w:lvl w:ilvl="1" w:tplc="04100019">
+      <w:start w:val="1"/>
+      <w:numFmt w:val="lowerLetter"/>
+      <w:lvlText w:val="%2."/>
+      <w:lvlJc w:val="left"/>
+      <w:pPr>
+        <w:ind w:left="1440" w:hanging="360"/>
+      </w:pPr>
+    </w:lvl>
+    <w:lvl w:ilvl="2" w:tplc="0410001B">
+      <w:start w:val="1"/>
+      <w:numFmt w:val="lowerRoman"/>
+      <w:lvlText w:val="%3."/>
+      <w:lvlJc w:val="right"/>
+      <w:pPr>
+        <w:ind w:left="2160" w:hanging="180"/>
+      </w:pPr>
+    </w:lvl>
+    <w:lvl w:ilvl="3" w:tplc="0410000F">
+      <w:start w:val="1"/>
+      <w:numFmt w:val="decimal"/>
+      <w:lvlText w:val="%4."/>
+      <w:lvlJc w:val="left"/>
+      <w:pPr>
+        <w:ind w:left="2880" w:hanging="360"/>
+      </w:pPr>
+    </w:lvl>
+    <w:lvl w:ilvl="4" w:tplc="04100019">
+      <w:start w:val="1"/>
+      <w:numFmt w:val="lowerLetter"/>
+      <w:lvlText w:val="%5."/>
+      <w:lvlJc w:val="left"/>
+      <w:pPr>
+        <w:ind w:left="3600" w:hanging="360"/>
+      </w:pPr>
+    </w:lvl>
+    <w:lvl w:ilvl="5" w:tplc="0410001B">
+      <w:start w:val="1"/>
+      <w:numFmt w:val="lowerRoman"/>
+      <w:lvlText w:val="%6."/>
+      <w:lvlJc w:val="right"/>
+      <w:pPr>
+        <w:ind w:left="4320" w:hanging="180"/>
+      </w:pPr>
+    </w:lvl>
+    <w:lvl w:ilvl="6" w:tplc="0410000F">
+      <w:start w:val="1"/>
+      <w:numFmt w:val="decimal"/>
+      <w:lvlText w:val="%7."/>
+      <w:lvlJc w:val="left"/>
+      <w:pPr>
+        <w:ind w:left="5040" w:hanging="360"/>
+      </w:pPr>
+    </w:lvl>
+    <w:lvl w:ilvl="7" w:tplc="04100019">
+      <w:start w:val="1"/>
+      <w:numFmt w:val="lowerLetter"/>
+      <w:lvlText w:val="%8."/>
+      <w:lvlJc w:val="left"/>
+      <w:pPr>
+        <w:ind w:left="5760" w:hanging="360"/>
+      </w:pPr>
+    </w:lvl>
+    <w:lvl w:ilvl="8" w:tplc="0410001B">
+      <w:start w:val="1"/>
+      <w:numFmt w:val="lowerRoman"/>
+      <w:lvlText w:val="%9."/>
+      <w:lvlJc w:val="right"/>
+      <w:pPr>
+        <w:ind w:left="6480" w:hanging="180"/>
+      </w:pPr>
+    </w:lvl>
+  </w:abstractNum>
+  <w:abstractNum w:abstractNumId="17" w15:restartNumberingAfterBreak="0">
     <w:nsid w:val="48147B4E"/>
     <w:multiLevelType w:val="hybridMultilevel"/>
     <w:tmpl w:val="A4CE1298"/>
@@ -8186,7 +9139,7 @@
       </w:pPr>
     </w:lvl>
   </w:abstractNum>
-  <w:abstractNum w:abstractNumId="17" w15:restartNumberingAfterBreak="0">
+  <w:abstractNum w:abstractNumId="18" w15:restartNumberingAfterBreak="0">
     <w:nsid w:val="4EF1331D"/>
     <w:multiLevelType w:val="hybridMultilevel"/>
     <w:tmpl w:val="CF56D1BE"/>
@@ -8299,7 +9252,7 @@
       </w:rPr>
     </w:lvl>
   </w:abstractNum>
-  <w:abstractNum w:abstractNumId="18" w15:restartNumberingAfterBreak="0">
+  <w:abstractNum w:abstractNumId="19" w15:restartNumberingAfterBreak="0">
     <w:nsid w:val="59CB166C"/>
     <w:multiLevelType w:val="hybridMultilevel"/>
     <w:tmpl w:val="9C56FCAE"/>
@@ -8412,7 +9365,7 @@
       </w:rPr>
     </w:lvl>
   </w:abstractNum>
-  <w:abstractNum w:abstractNumId="19" w15:restartNumberingAfterBreak="0">
+  <w:abstractNum w:abstractNumId="20" w15:restartNumberingAfterBreak="0">
     <w:nsid w:val="5A327585"/>
     <w:multiLevelType w:val="hybridMultilevel"/>
     <w:tmpl w:val="A4CE1298"/>
@@ -8498,7 +9451,7 @@
       </w:pPr>
     </w:lvl>
   </w:abstractNum>
-  <w:abstractNum w:abstractNumId="20" w15:restartNumberingAfterBreak="0">
+  <w:abstractNum w:abstractNumId="21" w15:restartNumberingAfterBreak="0">
     <w:nsid w:val="6195629F"/>
     <w:multiLevelType w:val="hybridMultilevel"/>
     <w:tmpl w:val="72DCBC1C"/>
@@ -8584,7 +9537,7 @@
       </w:pPr>
     </w:lvl>
   </w:abstractNum>
-  <w:abstractNum w:abstractNumId="21" w15:restartNumberingAfterBreak="0">
+  <w:abstractNum w:abstractNumId="22" w15:restartNumberingAfterBreak="0">
     <w:nsid w:val="61B35DAC"/>
     <w:multiLevelType w:val="hybridMultilevel"/>
     <w:tmpl w:val="DABE41B2"/>
@@ -8673,7 +9626,7 @@
       </w:pPr>
     </w:lvl>
   </w:abstractNum>
-  <w:abstractNum w:abstractNumId="22" w15:restartNumberingAfterBreak="0">
+  <w:abstractNum w:abstractNumId="23" w15:restartNumberingAfterBreak="0">
     <w:nsid w:val="62C1618E"/>
     <w:multiLevelType w:val="hybridMultilevel"/>
     <w:tmpl w:val="C5FE55FC"/>
@@ -8762,7 +9715,7 @@
       </w:pPr>
     </w:lvl>
   </w:abstractNum>
-  <w:abstractNum w:abstractNumId="23" w15:restartNumberingAfterBreak="0">
+  <w:abstractNum w:abstractNumId="24" w15:restartNumberingAfterBreak="0">
     <w:nsid w:val="6EE341F8"/>
     <w:multiLevelType w:val="hybridMultilevel"/>
     <w:tmpl w:val="A4CE1298"/>
@@ -8848,7 +9801,7 @@
       </w:pPr>
     </w:lvl>
   </w:abstractNum>
-  <w:abstractNum w:abstractNumId="24" w15:restartNumberingAfterBreak="0">
+  <w:abstractNum w:abstractNumId="25" w15:restartNumberingAfterBreak="0">
     <w:nsid w:val="7108190F"/>
     <w:multiLevelType w:val="hybridMultilevel"/>
     <w:tmpl w:val="019C20C0"/>
@@ -8937,7 +9890,7 @@
       </w:pPr>
     </w:lvl>
   </w:abstractNum>
-  <w:abstractNum w:abstractNumId="25" w15:restartNumberingAfterBreak="0">
+  <w:abstractNum w:abstractNumId="26" w15:restartNumberingAfterBreak="0">
     <w:nsid w:val="71423E70"/>
     <w:multiLevelType w:val="hybridMultilevel"/>
     <w:tmpl w:val="D1D46E16"/>
@@ -9049,7 +10002,7 @@
       </w:rPr>
     </w:lvl>
   </w:abstractNum>
-  <w:abstractNum w:abstractNumId="26" w15:restartNumberingAfterBreak="0">
+  <w:abstractNum w:abstractNumId="27" w15:restartNumberingAfterBreak="0">
     <w:nsid w:val="783A1874"/>
     <w:multiLevelType w:val="hybridMultilevel"/>
     <w:tmpl w:val="A4CE1298"/>
@@ -9135,7 +10088,93 @@
       </w:pPr>
     </w:lvl>
   </w:abstractNum>
-  <w:abstractNum w:abstractNumId="27" w15:restartNumberingAfterBreak="0">
+  <w:abstractNum w:abstractNumId="28" w15:restartNumberingAfterBreak="0">
+    <w:nsid w:val="78B64019"/>
+    <w:multiLevelType w:val="hybridMultilevel"/>
+    <w:tmpl w:val="F14ED362"/>
+    <w:lvl w:ilvl="0" w:tplc="0410000F">
+      <w:start w:val="1"/>
+      <w:numFmt w:val="decimal"/>
+      <w:lvlText w:val="%1."/>
+      <w:lvlJc w:val="left"/>
+      <w:pPr>
+        <w:ind w:left="720" w:hanging="360"/>
+      </w:pPr>
+    </w:lvl>
+    <w:lvl w:ilvl="1" w:tplc="04100019">
+      <w:start w:val="1"/>
+      <w:numFmt w:val="lowerLetter"/>
+      <w:lvlText w:val="%2."/>
+      <w:lvlJc w:val="left"/>
+      <w:pPr>
+        <w:ind w:left="1440" w:hanging="360"/>
+      </w:pPr>
+    </w:lvl>
+    <w:lvl w:ilvl="2" w:tplc="0410001B">
+      <w:start w:val="1"/>
+      <w:numFmt w:val="lowerRoman"/>
+      <w:lvlText w:val="%3."/>
+      <w:lvlJc w:val="right"/>
+      <w:pPr>
+        <w:ind w:left="2160" w:hanging="180"/>
+      </w:pPr>
+    </w:lvl>
+    <w:lvl w:ilvl="3" w:tplc="0410000F">
+      <w:start w:val="1"/>
+      <w:numFmt w:val="decimal"/>
+      <w:lvlText w:val="%4."/>
+      <w:lvlJc w:val="left"/>
+      <w:pPr>
+        <w:ind w:left="2880" w:hanging="360"/>
+      </w:pPr>
+    </w:lvl>
+    <w:lvl w:ilvl="4" w:tplc="04100019">
+      <w:start w:val="1"/>
+      <w:numFmt w:val="lowerLetter"/>
+      <w:lvlText w:val="%5."/>
+      <w:lvlJc w:val="left"/>
+      <w:pPr>
+        <w:ind w:left="3600" w:hanging="360"/>
+      </w:pPr>
+    </w:lvl>
+    <w:lvl w:ilvl="5" w:tplc="0410001B">
+      <w:start w:val="1"/>
+      <w:numFmt w:val="lowerRoman"/>
+      <w:lvlText w:val="%6."/>
+      <w:lvlJc w:val="right"/>
+      <w:pPr>
+        <w:ind w:left="4320" w:hanging="180"/>
+      </w:pPr>
+    </w:lvl>
+    <w:lvl w:ilvl="6" w:tplc="0410000F">
+      <w:start w:val="1"/>
+      <w:numFmt w:val="decimal"/>
+      <w:lvlText w:val="%7."/>
+      <w:lvlJc w:val="left"/>
+      <w:pPr>
+        <w:ind w:left="5040" w:hanging="360"/>
+      </w:pPr>
+    </w:lvl>
+    <w:lvl w:ilvl="7" w:tplc="04100019">
+      <w:start w:val="1"/>
+      <w:numFmt w:val="lowerLetter"/>
+      <w:lvlText w:val="%8."/>
+      <w:lvlJc w:val="left"/>
+      <w:pPr>
+        <w:ind w:left="5760" w:hanging="360"/>
+      </w:pPr>
+    </w:lvl>
+    <w:lvl w:ilvl="8" w:tplc="0410001B">
+      <w:start w:val="1"/>
+      <w:numFmt w:val="lowerRoman"/>
+      <w:lvlText w:val="%9."/>
+      <w:lvlJc w:val="right"/>
+      <w:pPr>
+        <w:ind w:left="6480" w:hanging="180"/>
+      </w:pPr>
+    </w:lvl>
+  </w:abstractNum>
+  <w:abstractNum w:abstractNumId="29" w15:restartNumberingAfterBreak="0">
     <w:nsid w:val="7FAE0816"/>
     <w:multiLevelType w:val="hybridMultilevel"/>
     <w:tmpl w:val="0346027A"/>
@@ -9222,19 +10261,19 @@
     </w:lvl>
   </w:abstractNum>
   <w:num w:numId="1">
-    <w:abstractNumId w:val="18"/>
+    <w:abstractNumId w:val="19"/>
   </w:num>
   <w:num w:numId="2">
-    <w:abstractNumId w:val="25"/>
+    <w:abstractNumId w:val="26"/>
   </w:num>
   <w:num w:numId="3">
-    <w:abstractNumId w:val="21"/>
+    <w:abstractNumId w:val="22"/>
   </w:num>
   <w:num w:numId="4">
     <w:abstractNumId w:val="15"/>
   </w:num>
   <w:num w:numId="5">
-    <w:abstractNumId w:val="26"/>
+    <w:abstractNumId w:val="27"/>
   </w:num>
   <w:num w:numId="6">
     <w:abstractNumId w:val="15"/>
@@ -9267,16 +10306,16 @@
     </w:lvlOverride>
   </w:num>
   <w:num w:numId="7">
-    <w:abstractNumId w:val="19"/>
+    <w:abstractNumId w:val="20"/>
   </w:num>
   <w:num w:numId="8">
     <w:abstractNumId w:val="13"/>
   </w:num>
   <w:num w:numId="9">
-    <w:abstractNumId w:val="16"/>
+    <w:abstractNumId w:val="17"/>
   </w:num>
   <w:num w:numId="10">
-    <w:abstractNumId w:val="23"/>
+    <w:abstractNumId w:val="24"/>
   </w:num>
   <w:num w:numId="11">
     <w:abstractNumId w:val="12"/>
@@ -9285,13 +10324,13 @@
     <w:abstractNumId w:val="4"/>
   </w:num>
   <w:num w:numId="13">
-    <w:abstractNumId w:val="20"/>
+    <w:abstractNumId w:val="21"/>
   </w:num>
   <w:num w:numId="14">
-    <w:abstractNumId w:val="27"/>
+    <w:abstractNumId w:val="29"/>
   </w:num>
   <w:num w:numId="15">
-    <w:abstractNumId w:val="17"/>
+    <w:abstractNumId w:val="18"/>
   </w:num>
   <w:num w:numId="16">
     <w:abstractNumId w:val="6"/>
@@ -9327,13 +10366,73 @@
     <w:abstractNumId w:val="5"/>
   </w:num>
   <w:num w:numId="27">
-    <w:abstractNumId w:val="24"/>
+    <w:abstractNumId w:val="25"/>
   </w:num>
   <w:num w:numId="28">
-    <w:abstractNumId w:val="22"/>
+    <w:abstractNumId w:val="23"/>
   </w:num>
   <w:num w:numId="29">
     <w:abstractNumId w:val="3"/>
+  </w:num>
+  <w:num w:numId="30">
+    <w:abstractNumId w:val="28"/>
+    <w:lvlOverride w:ilvl="0">
+      <w:startOverride w:val="1"/>
+    </w:lvlOverride>
+    <w:lvlOverride w:ilvl="1">
+      <w:startOverride w:val="1"/>
+    </w:lvlOverride>
+    <w:lvlOverride w:ilvl="2">
+      <w:startOverride w:val="1"/>
+    </w:lvlOverride>
+    <w:lvlOverride w:ilvl="3">
+      <w:startOverride w:val="1"/>
+    </w:lvlOverride>
+    <w:lvlOverride w:ilvl="4">
+      <w:startOverride w:val="1"/>
+    </w:lvlOverride>
+    <w:lvlOverride w:ilvl="5">
+      <w:startOverride w:val="1"/>
+    </w:lvlOverride>
+    <w:lvlOverride w:ilvl="6">
+      <w:startOverride w:val="1"/>
+    </w:lvlOverride>
+    <w:lvlOverride w:ilvl="7">
+      <w:startOverride w:val="1"/>
+    </w:lvlOverride>
+    <w:lvlOverride w:ilvl="8">
+      <w:startOverride w:val="1"/>
+    </w:lvlOverride>
+  </w:num>
+  <w:num w:numId="31">
+    <w:abstractNumId w:val="16"/>
+    <w:lvlOverride w:ilvl="0">
+      <w:startOverride w:val="1"/>
+    </w:lvlOverride>
+    <w:lvlOverride w:ilvl="1">
+      <w:startOverride w:val="1"/>
+    </w:lvlOverride>
+    <w:lvlOverride w:ilvl="2">
+      <w:startOverride w:val="1"/>
+    </w:lvlOverride>
+    <w:lvlOverride w:ilvl="3">
+      <w:startOverride w:val="1"/>
+    </w:lvlOverride>
+    <w:lvlOverride w:ilvl="4">
+      <w:startOverride w:val="1"/>
+    </w:lvlOverride>
+    <w:lvlOverride w:ilvl="5">
+      <w:startOverride w:val="1"/>
+    </w:lvlOverride>
+    <w:lvlOverride w:ilvl="6">
+      <w:startOverride w:val="1"/>
+    </w:lvlOverride>
+    <w:lvlOverride w:ilvl="7">
+      <w:startOverride w:val="1"/>
+    </w:lvlOverride>
+    <w:lvlOverride w:ilvl="8">
+      <w:startOverride w:val="1"/>
+    </w:lvlOverride>
   </w:num>
 </w:numbering>
 </file>
@@ -9787,7 +10886,6 @@
       <w:kern w:val="1"/>
       <w:sz w:val="26"/>
       <w:szCs w:val="26"/>
-      <w:lang/>
     </w:rPr>
   </w:style>
   <w:style w:type="character" w:default="1" w:styleId="Carpredefinitoparagrafo">
@@ -9889,7 +10987,6 @@
       <w:kern w:val="1"/>
       <w:sz w:val="26"/>
       <w:szCs w:val="26"/>
-      <w:lang/>
     </w:rPr>
   </w:style>
 </w:styles>

</xml_diff>